<commit_message>
#Update Manual und Screens
</commit_message>
<xml_diff>
--- a/docs/Abgabe/Bedienungsanleitung - Deutsch.docx
+++ b/docs/Abgabe/Bedienungsanleitung - Deutsch.docx
@@ -571,140 +571,289 @@
           <w:sz w:val="24"/>
           <w:szCs w:val="24"/>
         </w:rPr>
-        <w:t>Abbildungen nummerieren</w:t>
-      </w:r>
-    </w:p>
-    <w:p>
-      <w:pPr>
-        <w:pStyle w:val="KeinLeerraum"/>
-        <w:jc w:val="both"/>
-        <w:rPr>
-          <w:rFonts w:ascii="Arial" w:hAnsi="Arial" w:cs="Arial"/>
-          <w:sz w:val="24"/>
-          <w:szCs w:val="24"/>
-        </w:rPr>
-      </w:pPr>
-    </w:p>
-    <w:p>
-      <w:pPr>
-        <w:pStyle w:val="KeinLeerraum"/>
-        <w:jc w:val="both"/>
-        <w:rPr>
-          <w:rFonts w:ascii="Arial" w:hAnsi="Arial" w:cs="Arial"/>
-          <w:sz w:val="24"/>
-          <w:szCs w:val="24"/>
-        </w:rPr>
-      </w:pPr>
-    </w:p>
-    <w:p>
-      <w:pPr>
-        <w:pStyle w:val="KeinLeerraum"/>
-        <w:jc w:val="both"/>
-        <w:rPr>
-          <w:rFonts w:ascii="Arial" w:hAnsi="Arial" w:cs="Arial"/>
-          <w:sz w:val="24"/>
-          <w:szCs w:val="24"/>
-        </w:rPr>
-      </w:pPr>
-    </w:p>
-    <w:p>
-      <w:pPr>
-        <w:pStyle w:val="KeinLeerraum"/>
-        <w:jc w:val="both"/>
-        <w:rPr>
-          <w:rFonts w:ascii="Arial" w:hAnsi="Arial" w:cs="Arial"/>
-          <w:sz w:val="24"/>
-          <w:szCs w:val="24"/>
-        </w:rPr>
-      </w:pPr>
-    </w:p>
-    <w:p>
-      <w:pPr>
-        <w:pStyle w:val="KeinLeerraum"/>
-        <w:jc w:val="both"/>
-        <w:rPr>
-          <w:rFonts w:ascii="Arial" w:hAnsi="Arial" w:cs="Arial"/>
-          <w:sz w:val="24"/>
-          <w:szCs w:val="24"/>
-        </w:rPr>
-      </w:pPr>
-    </w:p>
-    <w:p>
-      <w:pPr>
-        <w:pStyle w:val="KeinLeerraum"/>
-        <w:jc w:val="both"/>
-        <w:rPr>
-          <w:rFonts w:ascii="Arial" w:hAnsi="Arial" w:cs="Arial"/>
-          <w:sz w:val="24"/>
-          <w:szCs w:val="24"/>
-        </w:rPr>
-      </w:pPr>
-    </w:p>
-    <w:p>
-      <w:pPr>
-        <w:pStyle w:val="KeinLeerraum"/>
-        <w:jc w:val="both"/>
-        <w:rPr>
-          <w:rFonts w:ascii="Arial" w:hAnsi="Arial" w:cs="Arial"/>
-          <w:sz w:val="24"/>
-          <w:szCs w:val="24"/>
-        </w:rPr>
-      </w:pPr>
-    </w:p>
-    <w:p>
-      <w:pPr>
-        <w:pStyle w:val="KeinLeerraum"/>
-        <w:jc w:val="both"/>
-        <w:rPr>
-          <w:rFonts w:ascii="Arial" w:hAnsi="Arial" w:cs="Arial"/>
-          <w:sz w:val="24"/>
-          <w:szCs w:val="24"/>
-        </w:rPr>
-      </w:pPr>
-    </w:p>
-    <w:p>
-      <w:pPr>
-        <w:pStyle w:val="KeinLeerraum"/>
-        <w:jc w:val="both"/>
-        <w:rPr>
-          <w:rFonts w:ascii="Arial" w:hAnsi="Arial" w:cs="Arial"/>
-          <w:sz w:val="24"/>
-          <w:szCs w:val="24"/>
-        </w:rPr>
-      </w:pPr>
-    </w:p>
-    <w:p>
-      <w:pPr>
-        <w:pStyle w:val="KeinLeerraum"/>
-        <w:jc w:val="both"/>
-        <w:rPr>
-          <w:rFonts w:ascii="Arial" w:hAnsi="Arial" w:cs="Arial"/>
-          <w:sz w:val="24"/>
-          <w:szCs w:val="24"/>
-        </w:rPr>
-      </w:pPr>
-    </w:p>
-    <w:p>
-      <w:pPr>
-        <w:pStyle w:val="KeinLeerraum"/>
-        <w:jc w:val="both"/>
-        <w:rPr>
-          <w:rFonts w:ascii="Arial" w:hAnsi="Arial" w:cs="Arial"/>
-          <w:sz w:val="24"/>
-          <w:szCs w:val="24"/>
-        </w:rPr>
-      </w:pPr>
-    </w:p>
-    <w:p>
-      <w:pPr>
-        <w:pStyle w:val="KeinLeerraum"/>
-        <w:jc w:val="both"/>
-        <w:rPr>
-          <w:rFonts w:ascii="Arial" w:hAnsi="Arial" w:cs="Arial"/>
-          <w:sz w:val="24"/>
-          <w:szCs w:val="24"/>
-        </w:rPr>
-      </w:pPr>
+        <w:t>1.3 Ist noch unvollständig (</w:t>
+      </w:r>
+      <w:proofErr w:type="spellStart"/>
+      <w:r>
+        <w:rPr>
+          <w:rFonts w:ascii="Arial" w:hAnsi="Arial" w:cs="Arial"/>
+          <w:sz w:val="24"/>
+          <w:szCs w:val="24"/>
+        </w:rPr>
+        <w:t>Screenshots</w:t>
+      </w:r>
+      <w:proofErr w:type="spellEnd"/>
+      <w:r>
+        <w:rPr>
+          <w:rFonts w:ascii="Arial" w:hAnsi="Arial" w:cs="Arial"/>
+          <w:sz w:val="24"/>
+          <w:szCs w:val="24"/>
+        </w:rPr>
+        <w:t xml:space="preserve"> einfügen)</w:t>
+      </w:r>
+    </w:p>
+    <w:p>
+      <w:pPr>
+        <w:pStyle w:val="KeinLeerraum"/>
+        <w:jc w:val="both"/>
+        <w:rPr>
+          <w:rFonts w:ascii="Arial" w:hAnsi="Arial" w:cs="Arial"/>
+          <w:sz w:val="24"/>
+          <w:szCs w:val="24"/>
+        </w:rPr>
+      </w:pPr>
+      <w:r>
+        <w:rPr>
+          <w:rFonts w:ascii="Arial" w:hAnsi="Arial" w:cs="Arial"/>
+          <w:sz w:val="24"/>
+          <w:szCs w:val="24"/>
+        </w:rPr>
+        <w:t xml:space="preserve">2.1 </w:t>
+      </w:r>
+      <w:proofErr w:type="spellStart"/>
+      <w:proofErr w:type="gramStart"/>
+      <w:r>
+        <w:rPr>
+          <w:rFonts w:ascii="Arial" w:hAnsi="Arial" w:cs="Arial"/>
+          <w:sz w:val="24"/>
+          <w:szCs w:val="24"/>
+        </w:rPr>
+        <w:t>Screenshot</w:t>
+      </w:r>
+      <w:proofErr w:type="spellEnd"/>
+      <w:proofErr w:type="gramEnd"/>
+      <w:r>
+        <w:rPr>
+          <w:rFonts w:ascii="Arial" w:hAnsi="Arial" w:cs="Arial"/>
+          <w:sz w:val="24"/>
+          <w:szCs w:val="24"/>
+        </w:rPr>
+        <w:t xml:space="preserve"> aufs wesentliche verkleinern</w:t>
+      </w:r>
+    </w:p>
+    <w:p>
+      <w:pPr>
+        <w:pStyle w:val="KeinLeerraum"/>
+        <w:jc w:val="both"/>
+        <w:rPr>
+          <w:rFonts w:ascii="Arial" w:hAnsi="Arial" w:cs="Arial"/>
+          <w:i/>
+          <w:sz w:val="24"/>
+          <w:szCs w:val="24"/>
+        </w:rPr>
+      </w:pPr>
+      <w:r>
+        <w:rPr>
+          <w:rFonts w:ascii="Arial" w:hAnsi="Arial" w:cs="Arial"/>
+          <w:i/>
+          <w:sz w:val="24"/>
+          <w:szCs w:val="24"/>
+        </w:rPr>
+        <w:t>3.1 Ist noch unvollständig (Front End fehlt)</w:t>
+      </w:r>
+    </w:p>
+    <w:p>
+      <w:pPr>
+        <w:pStyle w:val="KeinLeerraum"/>
+        <w:jc w:val="both"/>
+        <w:rPr>
+          <w:rFonts w:ascii="Arial" w:hAnsi="Arial" w:cs="Arial"/>
+          <w:b/>
+          <w:sz w:val="24"/>
+          <w:szCs w:val="24"/>
+        </w:rPr>
+      </w:pPr>
+      <w:r>
+        <w:rPr>
+          <w:rFonts w:ascii="Arial" w:hAnsi="Arial" w:cs="Arial"/>
+          <w:b/>
+          <w:sz w:val="24"/>
+          <w:szCs w:val="24"/>
+        </w:rPr>
+        <w:t>3.3 Ist noch unvollständig (Text ergänzen)</w:t>
+      </w:r>
+    </w:p>
+    <w:p>
+      <w:pPr>
+        <w:pStyle w:val="KeinLeerraum"/>
+        <w:jc w:val="both"/>
+        <w:rPr>
+          <w:rFonts w:ascii="Arial" w:hAnsi="Arial" w:cs="Arial"/>
+          <w:i/>
+          <w:sz w:val="24"/>
+          <w:szCs w:val="24"/>
+        </w:rPr>
+      </w:pPr>
+      <w:r>
+        <w:rPr>
+          <w:rFonts w:ascii="Arial" w:hAnsi="Arial" w:cs="Arial"/>
+          <w:i/>
+          <w:sz w:val="24"/>
+          <w:szCs w:val="24"/>
+        </w:rPr>
+        <w:t>3.4 Ist noch unvollständig (Front End fehlt)</w:t>
+      </w:r>
+    </w:p>
+    <w:p>
+      <w:pPr>
+        <w:pStyle w:val="KeinLeerraum"/>
+        <w:jc w:val="both"/>
+        <w:rPr>
+          <w:rFonts w:ascii="Arial" w:hAnsi="Arial" w:cs="Arial"/>
+          <w:sz w:val="24"/>
+          <w:szCs w:val="24"/>
+        </w:rPr>
+      </w:pPr>
+    </w:p>
+    <w:p>
+      <w:pPr>
+        <w:pStyle w:val="KeinLeerraum"/>
+        <w:jc w:val="both"/>
+        <w:rPr>
+          <w:rFonts w:ascii="Arial" w:hAnsi="Arial" w:cs="Arial"/>
+          <w:sz w:val="24"/>
+          <w:szCs w:val="24"/>
+        </w:rPr>
+      </w:pPr>
+      <w:r>
+        <w:rPr>
+          <w:rFonts w:ascii="Arial" w:hAnsi="Arial" w:cs="Arial"/>
+          <w:sz w:val="24"/>
+          <w:szCs w:val="24"/>
+        </w:rPr>
+        <w:t>Abbildungsnummerierung ist fehlerhaft</w:t>
+      </w:r>
+    </w:p>
+    <w:p>
+      <w:pPr>
+        <w:pStyle w:val="KeinLeerraum"/>
+        <w:jc w:val="both"/>
+        <w:rPr>
+          <w:rFonts w:ascii="Arial" w:hAnsi="Arial" w:cs="Arial"/>
+          <w:sz w:val="24"/>
+          <w:szCs w:val="24"/>
+        </w:rPr>
+      </w:pPr>
+      <w:r>
+        <w:rPr>
+          <w:rFonts w:ascii="Arial" w:hAnsi="Arial" w:cs="Arial"/>
+          <w:sz w:val="24"/>
+          <w:szCs w:val="24"/>
+        </w:rPr>
+        <w:t>Passwort vergessen fehlt</w:t>
+      </w:r>
+      <w:r>
+        <w:rPr>
+          <w:rFonts w:ascii="Arial" w:hAnsi="Arial" w:cs="Arial"/>
+          <w:sz w:val="24"/>
+          <w:szCs w:val="24"/>
+        </w:rPr>
+        <w:t xml:space="preserve"> (nachtragen)</w:t>
+      </w:r>
+      <w:r>
+        <w:rPr>
+          <w:rFonts w:ascii="Arial" w:hAnsi="Arial" w:cs="Arial"/>
+          <w:sz w:val="24"/>
+          <w:szCs w:val="24"/>
+        </w:rPr>
+        <w:t xml:space="preserve"> (1.4)</w:t>
+      </w:r>
+    </w:p>
+    <w:p>
+      <w:pPr>
+        <w:pStyle w:val="KeinLeerraum"/>
+        <w:jc w:val="both"/>
+        <w:rPr>
+          <w:rFonts w:ascii="Arial" w:hAnsi="Arial" w:cs="Arial"/>
+          <w:sz w:val="24"/>
+          <w:szCs w:val="24"/>
+        </w:rPr>
+      </w:pPr>
+    </w:p>
+    <w:p>
+      <w:pPr>
+        <w:pStyle w:val="KeinLeerraum"/>
+        <w:jc w:val="both"/>
+        <w:rPr>
+          <w:rFonts w:ascii="Arial" w:hAnsi="Arial" w:cs="Arial"/>
+          <w:sz w:val="24"/>
+          <w:szCs w:val="24"/>
+        </w:rPr>
+      </w:pPr>
+    </w:p>
+    <w:p>
+      <w:pPr>
+        <w:pStyle w:val="KeinLeerraum"/>
+        <w:jc w:val="both"/>
+        <w:rPr>
+          <w:rFonts w:ascii="Arial" w:hAnsi="Arial" w:cs="Arial"/>
+          <w:sz w:val="24"/>
+          <w:szCs w:val="24"/>
+        </w:rPr>
+      </w:pPr>
+      <w:r>
+        <w:rPr>
+          <w:rFonts w:ascii="Arial" w:hAnsi="Arial" w:cs="Arial"/>
+          <w:sz w:val="24"/>
+          <w:szCs w:val="24"/>
+        </w:rPr>
+        <w:t>Komplett prüfen</w:t>
+      </w:r>
+      <w:r>
+        <w:rPr>
+          <w:rFonts w:ascii="Arial" w:hAnsi="Arial" w:cs="Arial"/>
+          <w:sz w:val="24"/>
+          <w:szCs w:val="24"/>
+        </w:rPr>
+        <w:t xml:space="preserve"> (1.3; 3.3) auf </w:t>
+      </w:r>
+      <w:proofErr w:type="spellStart"/>
+      <w:r>
+        <w:rPr>
+          <w:rFonts w:ascii="Arial" w:hAnsi="Arial" w:cs="Arial"/>
+          <w:sz w:val="24"/>
+          <w:szCs w:val="24"/>
+        </w:rPr>
+        <w:t>jedenfall</w:t>
+      </w:r>
+      <w:proofErr w:type="spellEnd"/>
+      <w:r>
+        <w:rPr>
+          <w:rFonts w:ascii="Arial" w:hAnsi="Arial" w:cs="Arial"/>
+          <w:sz w:val="24"/>
+          <w:szCs w:val="24"/>
+        </w:rPr>
+        <w:t xml:space="preserve"> genauer</w:t>
+      </w:r>
+    </w:p>
+    <w:p>
+      <w:pPr>
+        <w:pStyle w:val="KeinLeerraum"/>
+        <w:jc w:val="both"/>
+        <w:rPr>
+          <w:rFonts w:ascii="Arial" w:hAnsi="Arial" w:cs="Arial"/>
+          <w:sz w:val="24"/>
+          <w:szCs w:val="24"/>
+        </w:rPr>
+      </w:pPr>
+      <w:proofErr w:type="spellStart"/>
+      <w:r>
+        <w:rPr>
+          <w:rFonts w:ascii="Arial" w:hAnsi="Arial" w:cs="Arial"/>
+          <w:sz w:val="24"/>
+          <w:szCs w:val="24"/>
+        </w:rPr>
+        <w:t>Screenshots</w:t>
+      </w:r>
+      <w:proofErr w:type="spellEnd"/>
+      <w:r>
+        <w:rPr>
+          <w:rFonts w:ascii="Arial" w:hAnsi="Arial" w:cs="Arial"/>
+          <w:sz w:val="24"/>
+          <w:szCs w:val="24"/>
+        </w:rPr>
+        <w:t xml:space="preserve"> 3.2 und 1.3 müssen neu gemacht werden</w:t>
+      </w:r>
     </w:p>
     <w:p>
       <w:pPr>
@@ -1189,9 +1338,9 @@
         </w:rPr>
         <w:drawing>
           <wp:inline distT="0" distB="0" distL="0" distR="0">
-            <wp:extent cx="3038475" cy="600075"/>
+            <wp:extent cx="2981325" cy="552450"/>
             <wp:effectExtent l="19050" t="0" r="9525" b="0"/>
-            <wp:docPr id="3" name="Bild 3"/>
+            <wp:docPr id="21" name="Bild 11"/>
             <wp:cNvGraphicFramePr>
               <a:graphicFrameLocks xmlns:a="http://schemas.openxmlformats.org/drawingml/2006/main" noChangeAspect="1"/>
             </wp:cNvGraphicFramePr>
@@ -1199,7 +1348,7 @@
               <a:graphicData uri="http://schemas.openxmlformats.org/drawingml/2006/picture">
                 <pic:pic xmlns:pic="http://schemas.openxmlformats.org/drawingml/2006/picture">
                   <pic:nvPicPr>
-                    <pic:cNvPr id="0" name="Picture 3"/>
+                    <pic:cNvPr id="0" name="Picture 11"/>
                     <pic:cNvPicPr>
                       <a:picLocks noChangeAspect="1" noChangeArrowheads="1"/>
                     </pic:cNvPicPr>
@@ -1214,7 +1363,7 @@
                   <pic:spPr bwMode="auto">
                     <a:xfrm>
                       <a:off x="0" y="0"/>
-                      <a:ext cx="3038475" cy="600075"/>
+                      <a:ext cx="2981325" cy="552450"/>
                     </a:xfrm>
                     <a:prstGeom prst="rect">
                       <a:avLst/>
@@ -1237,7 +1386,7 @@
     <w:p>
       <w:pPr>
         <w:pStyle w:val="KeinLeerraum"/>
-        <w:jc w:val="center"/>
+        <w:ind w:left="2124" w:firstLine="708"/>
         <w:rPr>
           <w:rFonts w:ascii="Arial" w:hAnsi="Arial" w:cs="Arial"/>
           <w:sz w:val="16"/>
@@ -1360,9 +1509,9 @@
         <w:lastRenderedPageBreak/>
         <w:drawing>
           <wp:inline distT="0" distB="0" distL="0" distR="0">
-            <wp:extent cx="5762625" cy="2124075"/>
-            <wp:effectExtent l="19050" t="0" r="9525" b="0"/>
-            <wp:docPr id="4" name="Bild 4"/>
+            <wp:extent cx="5753100" cy="2066925"/>
+            <wp:effectExtent l="19050" t="0" r="0" b="0"/>
+            <wp:docPr id="20" name="Bild 10"/>
             <wp:cNvGraphicFramePr>
               <a:graphicFrameLocks xmlns:a="http://schemas.openxmlformats.org/drawingml/2006/main" noChangeAspect="1"/>
             </wp:cNvGraphicFramePr>
@@ -1370,7 +1519,7 @@
               <a:graphicData uri="http://schemas.openxmlformats.org/drawingml/2006/picture">
                 <pic:pic xmlns:pic="http://schemas.openxmlformats.org/drawingml/2006/picture">
                   <pic:nvPicPr>
-                    <pic:cNvPr id="0" name="Picture 4"/>
+                    <pic:cNvPr id="0" name="Picture 10"/>
                     <pic:cNvPicPr>
                       <a:picLocks noChangeAspect="1" noChangeArrowheads="1"/>
                     </pic:cNvPicPr>
@@ -1385,7 +1534,7 @@
                   <pic:spPr bwMode="auto">
                     <a:xfrm>
                       <a:off x="0" y="0"/>
-                      <a:ext cx="5762625" cy="2124075"/>
+                      <a:ext cx="5753100" cy="2066925"/>
                     </a:xfrm>
                     <a:prstGeom prst="rect">
                       <a:avLst/>
@@ -1586,9 +1735,9 @@
         </w:rPr>
         <w:drawing>
           <wp:inline distT="0" distB="0" distL="0" distR="0">
-            <wp:extent cx="4419600" cy="2105025"/>
+            <wp:extent cx="4114800" cy="1647825"/>
             <wp:effectExtent l="19050" t="0" r="0" b="0"/>
-            <wp:docPr id="5" name="Bild 5"/>
+            <wp:docPr id="22" name="Bild 12"/>
             <wp:cNvGraphicFramePr>
               <a:graphicFrameLocks xmlns:a="http://schemas.openxmlformats.org/drawingml/2006/main" noChangeAspect="1"/>
             </wp:cNvGraphicFramePr>
@@ -1596,7 +1745,7 @@
               <a:graphicData uri="http://schemas.openxmlformats.org/drawingml/2006/picture">
                 <pic:pic xmlns:pic="http://schemas.openxmlformats.org/drawingml/2006/picture">
                   <pic:nvPicPr>
-                    <pic:cNvPr id="0" name="Picture 5"/>
+                    <pic:cNvPr id="0" name="Picture 12"/>
                     <pic:cNvPicPr>
                       <a:picLocks noChangeAspect="1" noChangeArrowheads="1"/>
                     </pic:cNvPicPr>
@@ -1611,7 +1760,7 @@
                   <pic:spPr bwMode="auto">
                     <a:xfrm>
                       <a:off x="0" y="0"/>
-                      <a:ext cx="4419600" cy="2105025"/>
+                      <a:ext cx="4114800" cy="1647825"/>
                     </a:xfrm>
                     <a:prstGeom prst="rect">
                       <a:avLst/>
@@ -1662,6 +1811,14 @@
           <w:sz w:val="16"/>
           <w:szCs w:val="16"/>
         </w:rPr>
+        <w:tab/>
+      </w:r>
+      <w:r>
+        <w:rPr>
+          <w:rFonts w:ascii="Arial" w:hAnsi="Arial" w:cs="Arial"/>
+          <w:sz w:val="16"/>
+          <w:szCs w:val="16"/>
+        </w:rPr>
         <w:t xml:space="preserve">Abb. 4: </w:t>
       </w:r>
       <w:proofErr w:type="spellStart"/>
@@ -1739,7 +1896,6 @@
           <w:szCs w:val="24"/>
           <w:lang w:eastAsia="de-DE"/>
         </w:rPr>
-        <w:lastRenderedPageBreak/>
         <w:drawing>
           <wp:inline distT="0" distB="0" distL="0" distR="0">
             <wp:extent cx="2038350" cy="1971675"/>
@@ -1879,6 +2035,7 @@
           <w:sz w:val="24"/>
           <w:szCs w:val="24"/>
         </w:rPr>
+        <w:lastRenderedPageBreak/>
         <w:t xml:space="preserve">Danach muss der Vor- und Nachname </w:t>
       </w:r>
       <w:proofErr w:type="gramStart"/>
@@ -1930,9 +2087,9 @@
         </w:rPr>
         <w:drawing>
           <wp:inline distT="0" distB="0" distL="0" distR="0">
-            <wp:extent cx="4543425" cy="1533525"/>
-            <wp:effectExtent l="19050" t="0" r="9525" b="0"/>
-            <wp:docPr id="11" name="Bild 11"/>
+            <wp:extent cx="4476750" cy="1447800"/>
+            <wp:effectExtent l="19050" t="0" r="0" b="0"/>
+            <wp:docPr id="23" name="Bild 13"/>
             <wp:cNvGraphicFramePr>
               <a:graphicFrameLocks xmlns:a="http://schemas.openxmlformats.org/drawingml/2006/main" noChangeAspect="1"/>
             </wp:cNvGraphicFramePr>
@@ -1940,7 +2097,7 @@
               <a:graphicData uri="http://schemas.openxmlformats.org/drawingml/2006/picture">
                 <pic:pic xmlns:pic="http://schemas.openxmlformats.org/drawingml/2006/picture">
                   <pic:nvPicPr>
-                    <pic:cNvPr id="0" name="Picture 11"/>
+                    <pic:cNvPr id="0" name="Picture 13"/>
                     <pic:cNvPicPr>
                       <a:picLocks noChangeAspect="1" noChangeArrowheads="1"/>
                     </pic:cNvPicPr>
@@ -1955,7 +2112,7 @@
                   <pic:spPr bwMode="auto">
                     <a:xfrm>
                       <a:off x="0" y="0"/>
-                      <a:ext cx="4543425" cy="1533525"/>
+                      <a:ext cx="4476750" cy="1447800"/>
                     </a:xfrm>
                     <a:prstGeom prst="rect">
                       <a:avLst/>
@@ -2094,73 +2251,111 @@
         <w:pStyle w:val="KeinLeerraum"/>
         <w:rPr>
           <w:rFonts w:ascii="Arial" w:hAnsi="Arial" w:cs="Arial"/>
-          <w:sz w:val="24"/>
-          <w:szCs w:val="24"/>
-        </w:rPr>
-      </w:pPr>
-    </w:p>
-    <w:p>
-      <w:pPr>
-        <w:pStyle w:val="KeinLeerraum"/>
-        <w:jc w:val="both"/>
-        <w:rPr>
-          <w:rFonts w:ascii="Arial" w:hAnsi="Arial" w:cs="Arial"/>
-          <w:sz w:val="24"/>
-          <w:szCs w:val="24"/>
-        </w:rPr>
-      </w:pPr>
+          <w:noProof/>
+          <w:lang w:eastAsia="de-DE"/>
+        </w:rPr>
+      </w:pPr>
+    </w:p>
+    <w:p>
+      <w:pPr>
+        <w:pStyle w:val="KeinLeerraum"/>
+        <w:jc w:val="center"/>
+        <w:rPr>
+          <w:rFonts w:ascii="Arial" w:hAnsi="Arial" w:cs="Arial"/>
+          <w:sz w:val="24"/>
+          <w:szCs w:val="24"/>
+        </w:rPr>
+      </w:pPr>
+      <w:r>
+        <w:rPr>
+          <w:rFonts w:ascii="Arial" w:hAnsi="Arial" w:cs="Arial"/>
+          <w:noProof/>
+          <w:sz w:val="24"/>
+          <w:szCs w:val="24"/>
+          <w:lang w:eastAsia="de-DE"/>
+        </w:rPr>
+        <w:drawing>
+          <wp:inline distT="0" distB="0" distL="0" distR="0">
+            <wp:extent cx="5381625" cy="476250"/>
+            <wp:effectExtent l="19050" t="0" r="9525" b="0"/>
+            <wp:docPr id="30" name="Bild 22"/>
+            <wp:cNvGraphicFramePr>
+              <a:graphicFrameLocks xmlns:a="http://schemas.openxmlformats.org/drawingml/2006/main" noChangeAspect="1"/>
+            </wp:cNvGraphicFramePr>
+            <a:graphic xmlns:a="http://schemas.openxmlformats.org/drawingml/2006/main">
+              <a:graphicData uri="http://schemas.openxmlformats.org/drawingml/2006/picture">
+                <pic:pic xmlns:pic="http://schemas.openxmlformats.org/drawingml/2006/picture">
+                  <pic:nvPicPr>
+                    <pic:cNvPr id="0" name="Picture 22"/>
+                    <pic:cNvPicPr>
+                      <a:picLocks noChangeAspect="1" noChangeArrowheads="1"/>
+                    </pic:cNvPicPr>
+                  </pic:nvPicPr>
+                  <pic:blipFill>
+                    <a:blip r:embed="rId11" cstate="print"/>
+                    <a:srcRect/>
+                    <a:stretch>
+                      <a:fillRect/>
+                    </a:stretch>
+                  </pic:blipFill>
+                  <pic:spPr bwMode="auto">
+                    <a:xfrm>
+                      <a:off x="0" y="0"/>
+                      <a:ext cx="5381625" cy="476250"/>
+                    </a:xfrm>
+                    <a:prstGeom prst="rect">
+                      <a:avLst/>
+                    </a:prstGeom>
+                    <a:noFill/>
+                    <a:ln w="9525">
+                      <a:noFill/>
+                      <a:miter lim="800000"/>
+                      <a:headEnd/>
+                      <a:tailEnd/>
+                    </a:ln>
+                  </pic:spPr>
+                </pic:pic>
+              </a:graphicData>
+            </a:graphic>
+          </wp:inline>
+        </w:drawing>
+      </w:r>
+    </w:p>
+    <w:p>
+      <w:pPr>
+        <w:pStyle w:val="KeinLeerraum"/>
+        <w:rPr>
+          <w:rFonts w:ascii="Arial" w:hAnsi="Arial" w:cs="Arial"/>
+          <w:sz w:val="16"/>
+          <w:szCs w:val="16"/>
+        </w:rPr>
+      </w:pPr>
+      <w:r>
+        <w:rPr>
+          <w:rFonts w:ascii="Arial" w:hAnsi="Arial" w:cs="Arial"/>
+          <w:sz w:val="16"/>
+          <w:szCs w:val="16"/>
+        </w:rPr>
+        <w:tab/>
+        <w:t xml:space="preserve">Abb. </w:t>
+      </w:r>
       <w:proofErr w:type="spellStart"/>
       <w:r>
         <w:rPr>
           <w:rFonts w:ascii="Arial" w:hAnsi="Arial" w:cs="Arial"/>
-          <w:sz w:val="24"/>
-          <w:szCs w:val="24"/>
-        </w:rPr>
-        <w:t>Screenshot</w:t>
+          <w:sz w:val="16"/>
+          <w:szCs w:val="16"/>
+        </w:rPr>
+        <w:t>Xx</w:t>
       </w:r>
       <w:proofErr w:type="spellEnd"/>
       <w:r>
         <w:rPr>
           <w:rFonts w:ascii="Arial" w:hAnsi="Arial" w:cs="Arial"/>
-          <w:sz w:val="24"/>
-          <w:szCs w:val="24"/>
-        </w:rPr>
-        <w:t xml:space="preserve"> (</w:t>
-      </w:r>
-      <w:r>
-        <w:rPr>
-          <w:rFonts w:ascii="Arial" w:hAnsi="Arial" w:cs="Arial"/>
-          <w:sz w:val="24"/>
-          <w:szCs w:val="24"/>
-        </w:rPr>
-        <w:t>zu Hause einfügen</w:t>
-      </w:r>
-      <w:r>
-        <w:rPr>
-          <w:rFonts w:ascii="Arial" w:hAnsi="Arial" w:cs="Arial"/>
-          <w:sz w:val="24"/>
-          <w:szCs w:val="24"/>
-        </w:rPr>
-        <w:t xml:space="preserve"> |</w:t>
-      </w:r>
-      <w:r>
-        <w:t xml:space="preserve"> </w:t>
-      </w:r>
-      <w:r>
-        <w:rPr>
-          <w:rFonts w:ascii="Arial" w:hAnsi="Arial" w:cs="Arial"/>
-          <w:sz w:val="24"/>
-          <w:szCs w:val="24"/>
-        </w:rPr>
-        <w:t>BenutzerverwaltungMarkierung.png</w:t>
-      </w:r>
-      <w:r>
-        <w:rPr>
-          <w:rFonts w:ascii="Arial" w:hAnsi="Arial" w:cs="Arial"/>
-          <w:sz w:val="24"/>
-          <w:szCs w:val="24"/>
-        </w:rPr>
-        <w:t>)</w:t>
+          <w:sz w:val="16"/>
+          <w:szCs w:val="16"/>
+        </w:rPr>
+        <w:t>:</w:t>
       </w:r>
     </w:p>
     <w:p>
@@ -2214,131 +2409,172 @@
         </w:rPr>
         <w:t xml:space="preserve"> klicken. </w:t>
       </w:r>
-    </w:p>
-    <w:p>
-      <w:pPr>
-        <w:pStyle w:val="KeinLeerraum"/>
-        <w:rPr>
-          <w:rFonts w:ascii="Arial" w:hAnsi="Arial" w:cs="Arial"/>
-          <w:sz w:val="24"/>
-          <w:szCs w:val="24"/>
-        </w:rPr>
-      </w:pPr>
-    </w:p>
-    <w:p>
-      <w:pPr>
-        <w:pStyle w:val="KeinLeerraum"/>
-        <w:rPr>
-          <w:rFonts w:ascii="Arial" w:hAnsi="Arial" w:cs="Arial"/>
-          <w:sz w:val="24"/>
-          <w:szCs w:val="24"/>
-        </w:rPr>
-      </w:pPr>
+      <w:r>
+        <w:rPr>
+          <w:rFonts w:ascii="Arial" w:hAnsi="Arial" w:cs="Arial"/>
+          <w:sz w:val="24"/>
+          <w:szCs w:val="24"/>
+        </w:rPr>
+        <w:t>Danach erscheint folgende Seite:</w:t>
+      </w:r>
+    </w:p>
+    <w:p>
+      <w:pPr>
+        <w:pStyle w:val="KeinLeerraum"/>
+        <w:rPr>
+          <w:rFonts w:ascii="Arial" w:hAnsi="Arial" w:cs="Arial"/>
+          <w:sz w:val="24"/>
+          <w:szCs w:val="24"/>
+        </w:rPr>
+      </w:pPr>
+    </w:p>
+    <w:p>
+      <w:pPr>
+        <w:pStyle w:val="KeinLeerraum"/>
+        <w:rPr>
+          <w:rFonts w:ascii="Arial" w:hAnsi="Arial" w:cs="Arial"/>
+          <w:sz w:val="24"/>
+          <w:szCs w:val="24"/>
+        </w:rPr>
+      </w:pPr>
+    </w:p>
+    <w:p>
+      <w:pPr>
+        <w:pStyle w:val="KeinLeerraum"/>
+        <w:rPr>
+          <w:rFonts w:ascii="Arial" w:hAnsi="Arial" w:cs="Arial"/>
+          <w:sz w:val="24"/>
+          <w:szCs w:val="24"/>
+        </w:rPr>
+      </w:pPr>
+    </w:p>
+    <w:p>
+      <w:pPr>
+        <w:pStyle w:val="KeinLeerraum"/>
+        <w:rPr>
+          <w:rFonts w:ascii="Arial" w:hAnsi="Arial" w:cs="Arial"/>
+          <w:sz w:val="24"/>
+          <w:szCs w:val="24"/>
+        </w:rPr>
+      </w:pPr>
+      <w:r>
+        <w:rPr>
+          <w:rFonts w:ascii="Arial" w:hAnsi="Arial" w:cs="Arial"/>
+          <w:sz w:val="24"/>
+          <w:szCs w:val="24"/>
+        </w:rPr>
+        <w:t>Anschließend kann er seine Daten ändern. Um seine Änderungen zu speichern, muss er auf den Button „Speichern“ klicken.</w:t>
+      </w:r>
+    </w:p>
+    <w:p>
+      <w:pPr>
+        <w:pStyle w:val="KeinLeerraum"/>
+        <w:rPr>
+          <w:rFonts w:ascii="Arial" w:hAnsi="Arial" w:cs="Arial"/>
+          <w:sz w:val="24"/>
+          <w:szCs w:val="24"/>
+        </w:rPr>
+      </w:pPr>
+    </w:p>
+    <w:p>
+      <w:pPr>
+        <w:pStyle w:val="KeinLeerraum"/>
+        <w:rPr>
+          <w:rFonts w:ascii="Arial" w:hAnsi="Arial" w:cs="Arial"/>
+          <w:sz w:val="24"/>
+          <w:szCs w:val="24"/>
+        </w:rPr>
+      </w:pPr>
+      <w:r>
+        <w:rPr>
+          <w:rFonts w:ascii="Arial" w:hAnsi="Arial" w:cs="Arial"/>
+          <w:noProof/>
+          <w:sz w:val="24"/>
+          <w:szCs w:val="24"/>
+          <w:lang w:eastAsia="de-DE"/>
+        </w:rPr>
+        <w:drawing>
+          <wp:inline distT="0" distB="0" distL="0" distR="0">
+            <wp:extent cx="5753100" cy="2009775"/>
+            <wp:effectExtent l="19050" t="0" r="0" b="0"/>
+            <wp:docPr id="31" name="Bild 23"/>
+            <wp:cNvGraphicFramePr>
+              <a:graphicFrameLocks xmlns:a="http://schemas.openxmlformats.org/drawingml/2006/main" noChangeAspect="1"/>
+            </wp:cNvGraphicFramePr>
+            <a:graphic xmlns:a="http://schemas.openxmlformats.org/drawingml/2006/main">
+              <a:graphicData uri="http://schemas.openxmlformats.org/drawingml/2006/picture">
+                <pic:pic xmlns:pic="http://schemas.openxmlformats.org/drawingml/2006/picture">
+                  <pic:nvPicPr>
+                    <pic:cNvPr id="0" name="Picture 23"/>
+                    <pic:cNvPicPr>
+                      <a:picLocks noChangeAspect="1" noChangeArrowheads="1"/>
+                    </pic:cNvPicPr>
+                  </pic:nvPicPr>
+                  <pic:blipFill>
+                    <a:blip r:embed="rId12" cstate="print"/>
+                    <a:srcRect/>
+                    <a:stretch>
+                      <a:fillRect/>
+                    </a:stretch>
+                  </pic:blipFill>
+                  <pic:spPr bwMode="auto">
+                    <a:xfrm>
+                      <a:off x="0" y="0"/>
+                      <a:ext cx="5753100" cy="2009775"/>
+                    </a:xfrm>
+                    <a:prstGeom prst="rect">
+                      <a:avLst/>
+                    </a:prstGeom>
+                    <a:noFill/>
+                    <a:ln w="9525">
+                      <a:noFill/>
+                      <a:miter lim="800000"/>
+                      <a:headEnd/>
+                      <a:tailEnd/>
+                    </a:ln>
+                  </pic:spPr>
+                </pic:pic>
+              </a:graphicData>
+            </a:graphic>
+          </wp:inline>
+        </w:drawing>
+      </w:r>
+    </w:p>
+    <w:p>
+      <w:pPr>
+        <w:pStyle w:val="KeinLeerraum"/>
+        <w:rPr>
+          <w:rFonts w:ascii="Arial" w:hAnsi="Arial" w:cs="Arial"/>
+          <w:sz w:val="16"/>
+          <w:szCs w:val="16"/>
+        </w:rPr>
+      </w:pPr>
+      <w:r>
+        <w:rPr>
+          <w:rFonts w:ascii="Arial" w:hAnsi="Arial" w:cs="Arial"/>
+          <w:sz w:val="16"/>
+          <w:szCs w:val="16"/>
+        </w:rPr>
+        <w:tab/>
+        <w:t xml:space="preserve">Abb. </w:t>
+      </w:r>
       <w:proofErr w:type="spellStart"/>
       <w:r>
         <w:rPr>
           <w:rFonts w:ascii="Arial" w:hAnsi="Arial" w:cs="Arial"/>
-          <w:sz w:val="24"/>
-          <w:szCs w:val="24"/>
-        </w:rPr>
-        <w:t>Screenshot</w:t>
+          <w:sz w:val="16"/>
+          <w:szCs w:val="16"/>
+        </w:rPr>
+        <w:t>Xx</w:t>
       </w:r>
       <w:proofErr w:type="spellEnd"/>
       <w:r>
         <w:rPr>
           <w:rFonts w:ascii="Arial" w:hAnsi="Arial" w:cs="Arial"/>
-          <w:sz w:val="24"/>
-          <w:szCs w:val="24"/>
-        </w:rPr>
-        <w:t xml:space="preserve"> (einfügen |</w:t>
-      </w:r>
-      <w:r>
-        <w:t xml:space="preserve"> </w:t>
-      </w:r>
-      <w:r>
-        <w:rPr>
-          <w:rFonts w:ascii="Arial" w:hAnsi="Arial" w:cs="Arial"/>
-          <w:sz w:val="24"/>
-          <w:szCs w:val="24"/>
-        </w:rPr>
-        <w:t>BenutzerverwaltungMarkierungButtonBearbeiten.png)</w:t>
-      </w:r>
-    </w:p>
-    <w:p>
-      <w:pPr>
-        <w:pStyle w:val="KeinLeerraum"/>
-        <w:rPr>
-          <w:rFonts w:ascii="Arial" w:hAnsi="Arial" w:cs="Arial"/>
-          <w:sz w:val="24"/>
-          <w:szCs w:val="24"/>
-        </w:rPr>
-      </w:pPr>
-    </w:p>
-    <w:p>
-      <w:pPr>
-        <w:pStyle w:val="KeinLeerraum"/>
-        <w:rPr>
-          <w:rFonts w:ascii="Arial" w:hAnsi="Arial" w:cs="Arial"/>
-          <w:sz w:val="24"/>
-          <w:szCs w:val="24"/>
-        </w:rPr>
-      </w:pPr>
-      <w:r>
-        <w:rPr>
-          <w:rFonts w:ascii="Arial" w:hAnsi="Arial" w:cs="Arial"/>
-          <w:sz w:val="24"/>
-          <w:szCs w:val="24"/>
-        </w:rPr>
-        <w:t>Anschließend kann er seine Daten ändern. Um seine Änderungen zu speichern, muss er auf den Button „Speichern“ klicken.</w:t>
-      </w:r>
-    </w:p>
-    <w:p>
-      <w:pPr>
-        <w:pStyle w:val="KeinLeerraum"/>
-        <w:rPr>
-          <w:rFonts w:ascii="Arial" w:hAnsi="Arial" w:cs="Arial"/>
-          <w:sz w:val="24"/>
-          <w:szCs w:val="24"/>
-        </w:rPr>
-      </w:pPr>
-    </w:p>
-    <w:p>
-      <w:pPr>
-        <w:pStyle w:val="KeinLeerraum"/>
-        <w:rPr>
-          <w:rFonts w:ascii="Arial" w:hAnsi="Arial" w:cs="Arial"/>
-          <w:sz w:val="24"/>
-          <w:szCs w:val="24"/>
-        </w:rPr>
-      </w:pPr>
-      <w:proofErr w:type="spellStart"/>
-      <w:r>
-        <w:rPr>
-          <w:rFonts w:ascii="Arial" w:hAnsi="Arial" w:cs="Arial"/>
-          <w:sz w:val="24"/>
-          <w:szCs w:val="24"/>
-        </w:rPr>
-        <w:t>Screenshot</w:t>
-      </w:r>
-      <w:proofErr w:type="spellEnd"/>
-      <w:r>
-        <w:rPr>
-          <w:rFonts w:ascii="Arial" w:hAnsi="Arial" w:cs="Arial"/>
-          <w:sz w:val="24"/>
-          <w:szCs w:val="24"/>
-        </w:rPr>
-        <w:t xml:space="preserve"> (einfügen |</w:t>
-      </w:r>
-      <w:r>
-        <w:t xml:space="preserve"> </w:t>
-      </w:r>
-      <w:r>
-        <w:rPr>
-          <w:rFonts w:ascii="Arial" w:hAnsi="Arial" w:cs="Arial"/>
-          <w:sz w:val="24"/>
-          <w:szCs w:val="24"/>
-        </w:rPr>
-        <w:t>BenutzerverwaltungMarkierungButtonSpeichern.png)</w:t>
+          <w:sz w:val="16"/>
+          <w:szCs w:val="16"/>
+        </w:rPr>
+        <w:t>:</w:t>
       </w:r>
     </w:p>
     <w:p>
@@ -2516,7 +2752,7 @@
                     </pic:cNvPicPr>
                   </pic:nvPicPr>
                   <pic:blipFill>
-                    <a:blip r:embed="rId11" cstate="print"/>
+                    <a:blip r:embed="rId13" cstate="print"/>
                     <a:srcRect/>
                     <a:stretch>
                       <a:fillRect/>
@@ -2594,6 +2830,14 @@
         </w:rPr>
         <w:t>ü</w:t>
       </w:r>
+      <w:r>
+        <w:rPr>
+          <w:rFonts w:ascii="Arial" w:hAnsi="Arial" w:cs="Arial"/>
+          <w:sz w:val="16"/>
+          <w:szCs w:val="16"/>
+        </w:rPr>
+        <w:t xml:space="preserve"> Termine vereinbaren</w:t>
+      </w:r>
     </w:p>
     <w:p>
       <w:pPr>
@@ -2725,9 +2969,9 @@
         </w:rPr>
         <w:drawing>
           <wp:inline distT="0" distB="0" distL="0" distR="0">
-            <wp:extent cx="5715000" cy="1238250"/>
-            <wp:effectExtent l="19050" t="0" r="0" b="0"/>
-            <wp:docPr id="8" name="Bild 8"/>
+            <wp:extent cx="5648325" cy="1181100"/>
+            <wp:effectExtent l="19050" t="0" r="9525" b="0"/>
+            <wp:docPr id="24" name="Bild 14"/>
             <wp:cNvGraphicFramePr>
               <a:graphicFrameLocks xmlns:a="http://schemas.openxmlformats.org/drawingml/2006/main" noChangeAspect="1"/>
             </wp:cNvGraphicFramePr>
@@ -2735,13 +2979,13 @@
               <a:graphicData uri="http://schemas.openxmlformats.org/drawingml/2006/picture">
                 <pic:pic xmlns:pic="http://schemas.openxmlformats.org/drawingml/2006/picture">
                   <pic:nvPicPr>
-                    <pic:cNvPr id="0" name="Picture 8"/>
+                    <pic:cNvPr id="0" name="Picture 14"/>
                     <pic:cNvPicPr>
                       <a:picLocks noChangeAspect="1" noChangeArrowheads="1"/>
                     </pic:cNvPicPr>
                   </pic:nvPicPr>
                   <pic:blipFill>
-                    <a:blip r:embed="rId12" cstate="print"/>
+                    <a:blip r:embed="rId14" cstate="print"/>
                     <a:srcRect/>
                     <a:stretch>
                       <a:fillRect/>
@@ -2750,7 +2994,7 @@
                   <pic:spPr bwMode="auto">
                     <a:xfrm>
                       <a:off x="0" y="0"/>
-                      <a:ext cx="5715000" cy="1238250"/>
+                      <a:ext cx="5648325" cy="1181100"/>
                     </a:xfrm>
                     <a:prstGeom prst="rect">
                       <a:avLst/>
@@ -2954,7 +3198,7 @@
                     </pic:cNvPicPr>
                   </pic:nvPicPr>
                   <pic:blipFill>
-                    <a:blip r:embed="rId13" cstate="print"/>
+                    <a:blip r:embed="rId15" cstate="print"/>
                     <a:srcRect/>
                     <a:stretch>
                       <a:fillRect/>
@@ -3125,9 +3369,9 @@
         </w:rPr>
         <w:drawing>
           <wp:inline distT="0" distB="0" distL="0" distR="0">
-            <wp:extent cx="4114800" cy="2171700"/>
+            <wp:extent cx="4076700" cy="2114550"/>
             <wp:effectExtent l="19050" t="0" r="0" b="0"/>
-            <wp:docPr id="10" name="Bild 10"/>
+            <wp:docPr id="25" name="Bild 15"/>
             <wp:cNvGraphicFramePr>
               <a:graphicFrameLocks xmlns:a="http://schemas.openxmlformats.org/drawingml/2006/main" noChangeAspect="1"/>
             </wp:cNvGraphicFramePr>
@@ -3135,13 +3379,13 @@
               <a:graphicData uri="http://schemas.openxmlformats.org/drawingml/2006/picture">
                 <pic:pic xmlns:pic="http://schemas.openxmlformats.org/drawingml/2006/picture">
                   <pic:nvPicPr>
-                    <pic:cNvPr id="0" name="Picture 10"/>
+                    <pic:cNvPr id="0" name="Picture 15"/>
                     <pic:cNvPicPr>
                       <a:picLocks noChangeAspect="1" noChangeArrowheads="1"/>
                     </pic:cNvPicPr>
                   </pic:nvPicPr>
                   <pic:blipFill>
-                    <a:blip r:embed="rId14" cstate="print"/>
+                    <a:blip r:embed="rId16" cstate="print"/>
                     <a:srcRect/>
                     <a:stretch>
                       <a:fillRect/>
@@ -3150,7 +3394,7 @@
                   <pic:spPr bwMode="auto">
                     <a:xfrm>
                       <a:off x="0" y="0"/>
-                      <a:ext cx="4114800" cy="2171700"/>
+                      <a:ext cx="4076700" cy="2114550"/>
                     </a:xfrm>
                     <a:prstGeom prst="rect">
                       <a:avLst/>
@@ -3340,7 +3584,26 @@
           <w:sz w:val="24"/>
           <w:szCs w:val="24"/>
         </w:rPr>
-        <w:t>Dazu muss sie auf den Menüpunkt „Terminverwaltung“ klicken.</w:t>
+        <w:t xml:space="preserve">Die Seite zum Eintragen ist automatisch beim Login ausgewählt. </w:t>
+      </w:r>
+    </w:p>
+    <w:p>
+      <w:pPr>
+        <w:pStyle w:val="KeinLeerraum"/>
+        <w:jc w:val="both"/>
+        <w:rPr>
+          <w:rFonts w:ascii="Arial" w:hAnsi="Arial" w:cs="Arial"/>
+          <w:sz w:val="24"/>
+          <w:szCs w:val="24"/>
+        </w:rPr>
+      </w:pPr>
+      <w:r>
+        <w:rPr>
+          <w:rFonts w:ascii="Arial" w:hAnsi="Arial" w:cs="Arial"/>
+          <w:sz w:val="24"/>
+          <w:szCs w:val="24"/>
+        </w:rPr>
+        <w:t xml:space="preserve">Anschließend muss auf den Button „Termin anlegen“ geklickt werden, worauf sich eine neue Seite öffnet. </w:t>
       </w:r>
     </w:p>
     <w:p>
@@ -3383,8 +3646,9 @@
           <w:sz w:val="24"/>
           <w:szCs w:val="24"/>
         </w:rPr>
-        <w:t xml:space="preserve"> vom Menü (</w:t>
-      </w:r>
+        <w:t xml:space="preserve"> vom Nachtragen (</w:t>
+      </w:r>
+      <w:proofErr w:type="spellStart"/>
       <w:r>
         <w:rPr>
           <w:rFonts w:ascii="Arial" w:hAnsi="Arial" w:cs="Arial"/>
@@ -3392,8 +3656,9 @@
           <w:sz w:val="24"/>
           <w:szCs w:val="24"/>
         </w:rPr>
-        <w:t>einfügen</w:t>
-      </w:r>
+        <w:t>mock</w:t>
+      </w:r>
+      <w:proofErr w:type="spellEnd"/>
       <w:r>
         <w:rPr>
           <w:rFonts w:ascii="Arial" w:hAnsi="Arial" w:cs="Arial"/>
@@ -3401,60 +3666,878 @@
           <w:sz w:val="24"/>
           <w:szCs w:val="24"/>
         </w:rPr>
-        <w:t>)</w:t>
-      </w:r>
-    </w:p>
-    <w:p>
-      <w:pPr>
-        <w:pStyle w:val="KeinLeerraum"/>
-        <w:jc w:val="both"/>
-        <w:rPr>
-          <w:rFonts w:ascii="Arial" w:hAnsi="Arial" w:cs="Arial"/>
-          <w:sz w:val="24"/>
-          <w:szCs w:val="24"/>
-        </w:rPr>
-      </w:pPr>
-    </w:p>
-    <w:p>
-      <w:pPr>
-        <w:pStyle w:val="KeinLeerraum"/>
-        <w:jc w:val="both"/>
-        <w:rPr>
-          <w:rFonts w:ascii="Arial" w:hAnsi="Arial" w:cs="Arial"/>
-          <w:sz w:val="24"/>
-          <w:szCs w:val="24"/>
-        </w:rPr>
-      </w:pPr>
-      <w:r>
-        <w:rPr>
-          <w:rFonts w:ascii="Arial" w:hAnsi="Arial" w:cs="Arial"/>
-          <w:sz w:val="24"/>
-          <w:szCs w:val="24"/>
-        </w:rPr>
-        <w:t xml:space="preserve">Anschließend muss auf den Button „Termin anlegen“ geklickt werden, worauf sich eine neue Seite öffnet. </w:t>
-      </w:r>
-    </w:p>
-    <w:p>
-      <w:pPr>
-        <w:pStyle w:val="KeinLeerraum"/>
-        <w:jc w:val="both"/>
-        <w:rPr>
-          <w:rFonts w:ascii="Arial" w:hAnsi="Arial" w:cs="Arial"/>
-          <w:sz w:val="24"/>
-          <w:szCs w:val="24"/>
-        </w:rPr>
-      </w:pPr>
-    </w:p>
-    <w:p>
-      <w:pPr>
-        <w:pStyle w:val="KeinLeerraum"/>
-        <w:jc w:val="both"/>
+        <w:t xml:space="preserve"> </w:t>
+      </w:r>
+      <w:proofErr w:type="spellStart"/>
+      <w:r>
         <w:rPr>
           <w:rFonts w:ascii="Arial" w:hAnsi="Arial" w:cs="Arial"/>
           <w:b/>
           <w:sz w:val="24"/>
           <w:szCs w:val="24"/>
         </w:rPr>
+        <w:t>up</w:t>
+      </w:r>
+      <w:proofErr w:type="spellEnd"/>
+      <w:r>
+        <w:rPr>
+          <w:rFonts w:ascii="Arial" w:hAnsi="Arial" w:cs="Arial"/>
+          <w:b/>
+          <w:sz w:val="24"/>
+          <w:szCs w:val="24"/>
+        </w:rPr>
+        <w:t xml:space="preserve"> fehlt noch)</w:t>
+      </w:r>
+      <w:r>
+        <w:rPr>
+          <w:rFonts w:ascii="Arial" w:hAnsi="Arial" w:cs="Arial"/>
+          <w:b/>
+          <w:sz w:val="24"/>
+          <w:szCs w:val="24"/>
+        </w:rPr>
+        <w:t xml:space="preserve"> (Abb. 11)</w:t>
+      </w:r>
+    </w:p>
+    <w:p>
+      <w:pPr>
+        <w:pStyle w:val="KeinLeerraum"/>
+        <w:jc w:val="both"/>
+        <w:rPr>
+          <w:rFonts w:ascii="Arial" w:hAnsi="Arial" w:cs="Arial"/>
+          <w:sz w:val="24"/>
+          <w:szCs w:val="24"/>
+        </w:rPr>
+      </w:pPr>
+    </w:p>
+    <w:p>
+      <w:pPr>
+        <w:pStyle w:val="KeinLeerraum"/>
+        <w:jc w:val="both"/>
+        <w:rPr>
+          <w:rFonts w:ascii="Arial" w:hAnsi="Arial" w:cs="Arial"/>
+          <w:sz w:val="24"/>
+          <w:szCs w:val="24"/>
+        </w:rPr>
+      </w:pPr>
+      <w:r>
+        <w:rPr>
+          <w:rFonts w:ascii="Arial" w:hAnsi="Arial" w:cs="Arial"/>
+          <w:sz w:val="24"/>
+          <w:szCs w:val="24"/>
+        </w:rPr>
+        <w:lastRenderedPageBreak/>
+        <w:t>Wenn alle erforderlichen Felder gefüllt wurden, muss der Button „Anlegen“ angeklickt werden, um den Termin zu speichern.</w:t>
+      </w:r>
+    </w:p>
+    <w:p>
+      <w:pPr>
+        <w:pStyle w:val="KeinLeerraum"/>
+        <w:jc w:val="both"/>
+        <w:rPr>
+          <w:rFonts w:ascii="Arial" w:hAnsi="Arial" w:cs="Arial"/>
+          <w:sz w:val="24"/>
+          <w:szCs w:val="24"/>
+        </w:rPr>
+      </w:pPr>
+    </w:p>
+    <w:p>
+      <w:pPr>
+        <w:pStyle w:val="KeinLeerraum"/>
+        <w:jc w:val="both"/>
+        <w:rPr>
+          <w:rFonts w:ascii="Arial" w:hAnsi="Arial" w:cs="Arial"/>
+          <w:sz w:val="24"/>
+          <w:szCs w:val="24"/>
+        </w:rPr>
+      </w:pPr>
+      <w:r>
+        <w:rPr>
+          <w:rFonts w:ascii="Arial" w:hAnsi="Arial" w:cs="Arial"/>
+          <w:sz w:val="24"/>
+          <w:szCs w:val="24"/>
+        </w:rPr>
+        <w:t xml:space="preserve">3.2 </w:t>
+      </w:r>
+      <w:proofErr w:type="gramStart"/>
+      <w:r>
+        <w:rPr>
+          <w:rFonts w:ascii="Arial" w:hAnsi="Arial" w:cs="Arial"/>
+          <w:sz w:val="24"/>
+          <w:szCs w:val="24"/>
+        </w:rPr>
+        <w:t>Benutzerverwaltung</w:t>
+      </w:r>
+      <w:proofErr w:type="gramEnd"/>
+    </w:p>
+    <w:p>
+      <w:pPr>
+        <w:pStyle w:val="KeinLeerraum"/>
+        <w:jc w:val="both"/>
+        <w:rPr>
+          <w:rFonts w:ascii="Arial" w:hAnsi="Arial" w:cs="Arial"/>
+          <w:sz w:val="24"/>
+          <w:szCs w:val="24"/>
+        </w:rPr>
+      </w:pPr>
+    </w:p>
+    <w:p>
+      <w:pPr>
+        <w:pStyle w:val="KeinLeerraum"/>
+        <w:jc w:val="both"/>
+        <w:rPr>
+          <w:rFonts w:ascii="Arial" w:hAnsi="Arial" w:cs="Arial"/>
+          <w:sz w:val="24"/>
+          <w:szCs w:val="24"/>
+        </w:rPr>
+      </w:pPr>
+      <w:r>
+        <w:rPr>
+          <w:rFonts w:ascii="Arial" w:hAnsi="Arial" w:cs="Arial"/>
+          <w:sz w:val="24"/>
+          <w:szCs w:val="24"/>
+        </w:rPr>
+        <w:t xml:space="preserve">Die Benutzerverwaltung stellt dem Benutzer mehrere Funktionen zur Verfügung. Die erste ist die detaillierte Benutzerübersicht, in der alle Informationen der Benutzer aufgelistet sind. Dazu muss das linke Icon mit der Lupe angeklickt zu werden. Die zweite Funktion ist das Löschen der Benutzer. Dazu </w:t>
+      </w:r>
+      <w:r>
+        <w:rPr>
+          <w:rFonts w:ascii="Arial" w:hAnsi="Arial" w:cs="Arial"/>
+          <w:sz w:val="24"/>
+          <w:szCs w:val="24"/>
+        </w:rPr>
+        <w:t>muss das rechte Icon mit dem roten Kreuz angeklickt werden. Wenn das rote Kreuz angeklickt wird, erscheint noch eine Sicherheitsfrage, bei der das Löschen bestätigt werden muss.</w:t>
+      </w:r>
+    </w:p>
+    <w:p>
+      <w:pPr>
+        <w:pStyle w:val="KeinLeerraum"/>
+        <w:jc w:val="both"/>
+        <w:rPr>
+          <w:rFonts w:ascii="Arial" w:hAnsi="Arial" w:cs="Arial"/>
+          <w:sz w:val="24"/>
+          <w:szCs w:val="24"/>
+        </w:rPr>
+      </w:pPr>
+    </w:p>
+    <w:p>
+      <w:pPr>
+        <w:pStyle w:val="KeinLeerraum"/>
+        <w:jc w:val="center"/>
+        <w:rPr>
+          <w:rFonts w:ascii="Arial" w:hAnsi="Arial" w:cs="Arial"/>
+          <w:sz w:val="24"/>
+          <w:szCs w:val="24"/>
+        </w:rPr>
+      </w:pPr>
+      <w:r>
+        <w:rPr>
+          <w:rFonts w:ascii="Arial" w:hAnsi="Arial" w:cs="Arial"/>
+          <w:noProof/>
+          <w:sz w:val="24"/>
+          <w:szCs w:val="24"/>
+          <w:lang w:eastAsia="de-DE"/>
+        </w:rPr>
+        <w:drawing>
+          <wp:inline distT="0" distB="0" distL="0" distR="0">
+            <wp:extent cx="1276350" cy="514350"/>
+            <wp:effectExtent l="19050" t="0" r="0" b="0"/>
+            <wp:docPr id="26" name="Bild 16"/>
+            <wp:cNvGraphicFramePr>
+              <a:graphicFrameLocks xmlns:a="http://schemas.openxmlformats.org/drawingml/2006/main" noChangeAspect="1"/>
+            </wp:cNvGraphicFramePr>
+            <a:graphic xmlns:a="http://schemas.openxmlformats.org/drawingml/2006/main">
+              <a:graphicData uri="http://schemas.openxmlformats.org/drawingml/2006/picture">
+                <pic:pic xmlns:pic="http://schemas.openxmlformats.org/drawingml/2006/picture">
+                  <pic:nvPicPr>
+                    <pic:cNvPr id="0" name="Picture 16"/>
+                    <pic:cNvPicPr>
+                      <a:picLocks noChangeAspect="1" noChangeArrowheads="1"/>
+                    </pic:cNvPicPr>
+                  </pic:nvPicPr>
+                  <pic:blipFill>
+                    <a:blip r:embed="rId17" cstate="print"/>
+                    <a:srcRect/>
+                    <a:stretch>
+                      <a:fillRect/>
+                    </a:stretch>
+                  </pic:blipFill>
+                  <pic:spPr bwMode="auto">
+                    <a:xfrm>
+                      <a:off x="0" y="0"/>
+                      <a:ext cx="1276350" cy="514350"/>
+                    </a:xfrm>
+                    <a:prstGeom prst="rect">
+                      <a:avLst/>
+                    </a:prstGeom>
+                    <a:noFill/>
+                    <a:ln w="9525">
+                      <a:noFill/>
+                      <a:miter lim="800000"/>
+                      <a:headEnd/>
+                      <a:tailEnd/>
+                    </a:ln>
+                  </pic:spPr>
+                </pic:pic>
+              </a:graphicData>
+            </a:graphic>
+          </wp:inline>
+        </w:drawing>
+      </w:r>
+    </w:p>
+    <w:p>
+      <w:pPr>
+        <w:pStyle w:val="KeinLeerraum"/>
+        <w:jc w:val="both"/>
+        <w:rPr>
+          <w:rFonts w:ascii="Arial" w:hAnsi="Arial" w:cs="Arial"/>
+          <w:sz w:val="16"/>
+          <w:szCs w:val="16"/>
+        </w:rPr>
+      </w:pPr>
+      <w:r>
+        <w:rPr>
+          <w:rFonts w:ascii="Arial" w:hAnsi="Arial" w:cs="Arial"/>
+          <w:sz w:val="16"/>
+          <w:szCs w:val="16"/>
+        </w:rPr>
+        <w:tab/>
+      </w:r>
+      <w:r>
+        <w:rPr>
+          <w:rFonts w:ascii="Arial" w:hAnsi="Arial" w:cs="Arial"/>
+          <w:sz w:val="16"/>
+          <w:szCs w:val="16"/>
+        </w:rPr>
+        <w:tab/>
+      </w:r>
+      <w:r>
+        <w:rPr>
+          <w:rFonts w:ascii="Arial" w:hAnsi="Arial" w:cs="Arial"/>
+          <w:sz w:val="16"/>
+          <w:szCs w:val="16"/>
+        </w:rPr>
+        <w:tab/>
+      </w:r>
+      <w:r>
+        <w:rPr>
+          <w:rFonts w:ascii="Arial" w:hAnsi="Arial" w:cs="Arial"/>
+          <w:sz w:val="16"/>
+          <w:szCs w:val="16"/>
+        </w:rPr>
+        <w:tab/>
+      </w:r>
+      <w:r>
+        <w:rPr>
+          <w:rFonts w:ascii="Arial" w:hAnsi="Arial" w:cs="Arial"/>
+          <w:sz w:val="16"/>
+          <w:szCs w:val="16"/>
+        </w:rPr>
+        <w:tab/>
+        <w:t xml:space="preserve">    Abb. 12: Icons</w:t>
+      </w:r>
+    </w:p>
+    <w:p>
+      <w:pPr>
+        <w:pStyle w:val="KeinLeerraum"/>
+        <w:jc w:val="both"/>
+        <w:rPr>
+          <w:rFonts w:ascii="Arial" w:hAnsi="Arial" w:cs="Arial"/>
+          <w:sz w:val="24"/>
+          <w:szCs w:val="24"/>
+        </w:rPr>
+      </w:pPr>
+    </w:p>
+    <w:p>
+      <w:pPr>
+        <w:pStyle w:val="KeinLeerraum"/>
+        <w:jc w:val="both"/>
+        <w:rPr>
+          <w:rFonts w:ascii="Arial" w:hAnsi="Arial" w:cs="Arial"/>
+          <w:sz w:val="24"/>
+          <w:szCs w:val="24"/>
+        </w:rPr>
+      </w:pPr>
+      <w:r>
+        <w:rPr>
+          <w:rFonts w:ascii="Arial" w:hAnsi="Arial" w:cs="Arial"/>
+          <w:sz w:val="24"/>
+          <w:szCs w:val="24"/>
+        </w:rPr>
+        <w:t xml:space="preserve">Die letzte Funktion </w:t>
+      </w:r>
+      <w:r>
+        <w:rPr>
+          <w:rFonts w:ascii="Arial" w:hAnsi="Arial" w:cs="Arial"/>
+          <w:sz w:val="24"/>
+          <w:szCs w:val="24"/>
+        </w:rPr>
+        <w:t xml:space="preserve">ist </w:t>
+      </w:r>
+      <w:r>
+        <w:rPr>
+          <w:rFonts w:ascii="Arial" w:hAnsi="Arial" w:cs="Arial"/>
+          <w:sz w:val="24"/>
+          <w:szCs w:val="24"/>
+        </w:rPr>
+        <w:t xml:space="preserve">das Bearbeiten der Benutzer. Dazu muss das </w:t>
+      </w:r>
+      <w:r>
+        <w:rPr>
+          <w:rFonts w:ascii="Arial" w:hAnsi="Arial" w:cs="Arial"/>
+          <w:sz w:val="24"/>
+          <w:szCs w:val="24"/>
+        </w:rPr>
+        <w:t>Icon mit dem Bleistift in der Mitte angeklickt werden. Danach erscheint folgendes Fenster:</w:t>
+      </w:r>
+    </w:p>
+    <w:p>
+      <w:pPr>
+        <w:pStyle w:val="KeinLeerraum"/>
+        <w:jc w:val="both"/>
+        <w:rPr>
+          <w:rFonts w:ascii="Arial" w:hAnsi="Arial" w:cs="Arial"/>
+          <w:sz w:val="24"/>
+          <w:szCs w:val="24"/>
+        </w:rPr>
+      </w:pPr>
+    </w:p>
+    <w:p>
+      <w:pPr>
+        <w:pStyle w:val="KeinLeerraum"/>
+        <w:rPr>
+          <w:rFonts w:ascii="Arial" w:hAnsi="Arial" w:cs="Arial"/>
+          <w:sz w:val="24"/>
+          <w:szCs w:val="24"/>
+        </w:rPr>
+      </w:pPr>
+      <w:r>
+        <w:rPr>
+          <w:rFonts w:ascii="Arial" w:hAnsi="Arial" w:cs="Arial"/>
+          <w:noProof/>
+          <w:sz w:val="24"/>
+          <w:szCs w:val="24"/>
+          <w:lang w:eastAsia="de-DE"/>
+        </w:rPr>
+        <w:drawing>
+          <wp:inline distT="0" distB="0" distL="0" distR="0">
+            <wp:extent cx="5753100" cy="2028825"/>
+            <wp:effectExtent l="19050" t="0" r="0" b="0"/>
+            <wp:docPr id="27" name="Bild 17"/>
+            <wp:cNvGraphicFramePr>
+              <a:graphicFrameLocks xmlns:a="http://schemas.openxmlformats.org/drawingml/2006/main" noChangeAspect="1"/>
+            </wp:cNvGraphicFramePr>
+            <a:graphic xmlns:a="http://schemas.openxmlformats.org/drawingml/2006/main">
+              <a:graphicData uri="http://schemas.openxmlformats.org/drawingml/2006/picture">
+                <pic:pic xmlns:pic="http://schemas.openxmlformats.org/drawingml/2006/picture">
+                  <pic:nvPicPr>
+                    <pic:cNvPr id="0" name="Picture 17"/>
+                    <pic:cNvPicPr>
+                      <a:picLocks noChangeAspect="1" noChangeArrowheads="1"/>
+                    </pic:cNvPicPr>
+                  </pic:nvPicPr>
+                  <pic:blipFill>
+                    <a:blip r:embed="rId18" cstate="print"/>
+                    <a:srcRect/>
+                    <a:stretch>
+                      <a:fillRect/>
+                    </a:stretch>
+                  </pic:blipFill>
+                  <pic:spPr bwMode="auto">
+                    <a:xfrm>
+                      <a:off x="0" y="0"/>
+                      <a:ext cx="5753100" cy="2028825"/>
+                    </a:xfrm>
+                    <a:prstGeom prst="rect">
+                      <a:avLst/>
+                    </a:prstGeom>
+                    <a:noFill/>
+                    <a:ln w="9525">
+                      <a:noFill/>
+                      <a:miter lim="800000"/>
+                      <a:headEnd/>
+                      <a:tailEnd/>
+                    </a:ln>
+                  </pic:spPr>
+                </pic:pic>
+              </a:graphicData>
+            </a:graphic>
+          </wp:inline>
+        </w:drawing>
+      </w:r>
+    </w:p>
+    <w:p>
+      <w:pPr>
+        <w:pStyle w:val="KeinLeerraum"/>
+        <w:jc w:val="both"/>
+        <w:rPr>
+          <w:rFonts w:ascii="Arial" w:hAnsi="Arial" w:cs="Arial"/>
+          <w:sz w:val="16"/>
+          <w:szCs w:val="16"/>
+        </w:rPr>
+      </w:pPr>
+      <w:r>
+        <w:rPr>
+          <w:rFonts w:ascii="Arial" w:hAnsi="Arial" w:cs="Arial"/>
+          <w:sz w:val="16"/>
+          <w:szCs w:val="16"/>
+        </w:rPr>
+        <w:tab/>
+        <w:t>Abb. 13: Benutzerverwaltung</w:t>
+      </w:r>
+    </w:p>
+    <w:p>
+      <w:pPr>
+        <w:pStyle w:val="KeinLeerraum"/>
+        <w:jc w:val="both"/>
+        <w:rPr>
+          <w:rFonts w:ascii="Arial" w:hAnsi="Arial" w:cs="Arial"/>
+          <w:sz w:val="24"/>
+          <w:szCs w:val="24"/>
+        </w:rPr>
+      </w:pPr>
+    </w:p>
+    <w:p>
+      <w:pPr>
+        <w:pStyle w:val="KeinLeerraum"/>
+        <w:jc w:val="both"/>
+        <w:rPr>
+          <w:rFonts w:ascii="Arial" w:hAnsi="Arial" w:cs="Arial"/>
+          <w:sz w:val="24"/>
+          <w:szCs w:val="24"/>
+        </w:rPr>
+      </w:pPr>
+      <w:r>
+        <w:rPr>
+          <w:rFonts w:ascii="Arial" w:hAnsi="Arial" w:cs="Arial"/>
+          <w:sz w:val="24"/>
+          <w:szCs w:val="24"/>
+        </w:rPr>
+        <w:t xml:space="preserve">Auf dieser Seite können alle Daten der Benutzer geändert werden. </w:t>
+      </w:r>
+      <w:r>
+        <w:rPr>
+          <w:rFonts w:ascii="Arial" w:hAnsi="Arial" w:cs="Arial"/>
+          <w:sz w:val="24"/>
+          <w:szCs w:val="24"/>
+        </w:rPr>
+        <w:t>Nach der Aktualisierung der Daten muss auf den Button speichern gedrückt werden, damit die Änderung übernommen wird.</w:t>
+      </w:r>
+    </w:p>
+    <w:p>
+      <w:pPr>
+        <w:pStyle w:val="KeinLeerraum"/>
+        <w:jc w:val="both"/>
+        <w:rPr>
+          <w:rFonts w:ascii="Arial" w:hAnsi="Arial" w:cs="Arial"/>
+          <w:sz w:val="24"/>
+          <w:szCs w:val="24"/>
+        </w:rPr>
+      </w:pPr>
+    </w:p>
+    <w:p>
+      <w:pPr>
+        <w:pStyle w:val="KeinLeerraum"/>
+        <w:jc w:val="both"/>
+        <w:rPr>
+          <w:rFonts w:ascii="Arial" w:hAnsi="Arial" w:cs="Arial"/>
+          <w:sz w:val="24"/>
+          <w:szCs w:val="24"/>
+        </w:rPr>
+      </w:pPr>
+      <w:r>
+        <w:rPr>
+          <w:rFonts w:ascii="Arial" w:hAnsi="Arial" w:cs="Arial"/>
+          <w:sz w:val="24"/>
+          <w:szCs w:val="24"/>
+        </w:rPr>
+        <w:t>3.3 TANs</w:t>
+      </w:r>
+      <w:r>
+        <w:rPr>
+          <w:rFonts w:ascii="Arial" w:hAnsi="Arial" w:cs="Arial"/>
+          <w:sz w:val="24"/>
+          <w:szCs w:val="24"/>
+        </w:rPr>
+        <w:t xml:space="preserve"> erstellen</w:t>
+      </w:r>
+    </w:p>
+    <w:p>
+      <w:pPr>
+        <w:pStyle w:val="KeinLeerraum"/>
+        <w:jc w:val="both"/>
+        <w:rPr>
+          <w:rFonts w:ascii="Arial" w:hAnsi="Arial" w:cs="Arial"/>
+          <w:sz w:val="24"/>
+          <w:szCs w:val="24"/>
+        </w:rPr>
+      </w:pPr>
+    </w:p>
+    <w:p>
+      <w:pPr>
+        <w:pStyle w:val="KeinLeerraum"/>
+        <w:jc w:val="both"/>
+        <w:rPr>
+          <w:rFonts w:ascii="Arial" w:hAnsi="Arial" w:cs="Arial"/>
+          <w:sz w:val="24"/>
+          <w:szCs w:val="24"/>
+        </w:rPr>
+      </w:pPr>
+      <w:r>
+        <w:rPr>
+          <w:rFonts w:ascii="Arial" w:hAnsi="Arial" w:cs="Arial"/>
+          <w:sz w:val="24"/>
+          <w:szCs w:val="24"/>
+        </w:rPr>
+        <w:t xml:space="preserve">Wenn die Lehrer oder die Verwaltung </w:t>
+      </w:r>
+      <w:r>
+        <w:rPr>
+          <w:rFonts w:ascii="Arial" w:hAnsi="Arial" w:cs="Arial"/>
+          <w:sz w:val="24"/>
+          <w:szCs w:val="24"/>
+        </w:rPr>
+        <w:t>TANs erstellen möchte</w:t>
+      </w:r>
+    </w:p>
+    <w:p>
+      <w:pPr>
+        <w:pStyle w:val="KeinLeerraum"/>
+        <w:jc w:val="both"/>
+        <w:rPr>
+          <w:rFonts w:ascii="Arial" w:hAnsi="Arial" w:cs="Arial"/>
+          <w:sz w:val="24"/>
+          <w:szCs w:val="24"/>
+        </w:rPr>
+      </w:pPr>
+    </w:p>
+    <w:p>
+      <w:pPr>
+        <w:pStyle w:val="KeinLeerraum"/>
+        <w:jc w:val="both"/>
+        <w:rPr>
+          <w:rFonts w:ascii="Arial" w:hAnsi="Arial" w:cs="Arial"/>
+          <w:sz w:val="24"/>
+          <w:szCs w:val="24"/>
+        </w:rPr>
+      </w:pPr>
+      <w:r>
+        <w:rPr>
+          <w:rFonts w:ascii="Arial" w:hAnsi="Arial" w:cs="Arial"/>
+          <w:sz w:val="24"/>
+          <w:szCs w:val="24"/>
+        </w:rPr>
+        <w:t>Button: „Tan generieren“</w:t>
+      </w:r>
+    </w:p>
+    <w:p>
+      <w:pPr>
+        <w:pStyle w:val="KeinLeerraum"/>
+        <w:jc w:val="both"/>
+        <w:rPr>
+          <w:rFonts w:ascii="Arial" w:hAnsi="Arial" w:cs="Arial"/>
+          <w:sz w:val="24"/>
+          <w:szCs w:val="24"/>
+        </w:rPr>
+      </w:pPr>
+    </w:p>
+    <w:p>
+      <w:pPr>
+        <w:pStyle w:val="KeinLeerraum"/>
+        <w:jc w:val="center"/>
+        <w:rPr>
+          <w:rFonts w:ascii="Arial" w:hAnsi="Arial" w:cs="Arial"/>
+          <w:sz w:val="24"/>
+          <w:szCs w:val="24"/>
+        </w:rPr>
+      </w:pPr>
+      <w:r>
+        <w:rPr>
+          <w:rFonts w:ascii="Arial" w:hAnsi="Arial" w:cs="Arial"/>
+          <w:noProof/>
+          <w:sz w:val="24"/>
+          <w:szCs w:val="24"/>
+          <w:lang w:eastAsia="de-DE"/>
+        </w:rPr>
+        <w:drawing>
+          <wp:inline distT="0" distB="0" distL="0" distR="0">
+            <wp:extent cx="4914900" cy="447675"/>
+            <wp:effectExtent l="19050" t="0" r="0" b="0"/>
+            <wp:docPr id="13" name="Bild 4"/>
+            <wp:cNvGraphicFramePr>
+              <a:graphicFrameLocks xmlns:a="http://schemas.openxmlformats.org/drawingml/2006/main" noChangeAspect="1"/>
+            </wp:cNvGraphicFramePr>
+            <a:graphic xmlns:a="http://schemas.openxmlformats.org/drawingml/2006/main">
+              <a:graphicData uri="http://schemas.openxmlformats.org/drawingml/2006/picture">
+                <pic:pic xmlns:pic="http://schemas.openxmlformats.org/drawingml/2006/picture">
+                  <pic:nvPicPr>
+                    <pic:cNvPr id="0" name="Picture 4"/>
+                    <pic:cNvPicPr>
+                      <a:picLocks noChangeAspect="1" noChangeArrowheads="1"/>
+                    </pic:cNvPicPr>
+                  </pic:nvPicPr>
+                  <pic:blipFill>
+                    <a:blip r:embed="rId19" cstate="print"/>
+                    <a:srcRect/>
+                    <a:stretch>
+                      <a:fillRect/>
+                    </a:stretch>
+                  </pic:blipFill>
+                  <pic:spPr bwMode="auto">
+                    <a:xfrm>
+                      <a:off x="0" y="0"/>
+                      <a:ext cx="4914900" cy="447675"/>
+                    </a:xfrm>
+                    <a:prstGeom prst="rect">
+                      <a:avLst/>
+                    </a:prstGeom>
+                    <a:noFill/>
+                    <a:ln w="9525">
+                      <a:noFill/>
+                      <a:miter lim="800000"/>
+                      <a:headEnd/>
+                      <a:tailEnd/>
+                    </a:ln>
+                  </pic:spPr>
+                </pic:pic>
+              </a:graphicData>
+            </a:graphic>
+          </wp:inline>
+        </w:drawing>
+      </w:r>
+    </w:p>
+    <w:p>
+      <w:pPr>
+        <w:pStyle w:val="KeinLeerraum"/>
+        <w:jc w:val="both"/>
+        <w:rPr>
+          <w:rFonts w:ascii="Arial" w:hAnsi="Arial" w:cs="Arial"/>
+          <w:sz w:val="16"/>
+          <w:szCs w:val="16"/>
+        </w:rPr>
+      </w:pPr>
+      <w:r>
+        <w:rPr>
+          <w:rFonts w:ascii="Arial" w:hAnsi="Arial" w:cs="Arial"/>
+          <w:sz w:val="16"/>
+          <w:szCs w:val="16"/>
+        </w:rPr>
+        <w:tab/>
+      </w:r>
+      <w:r>
+        <w:rPr>
+          <w:rFonts w:ascii="Arial" w:hAnsi="Arial" w:cs="Arial"/>
+          <w:sz w:val="16"/>
+          <w:szCs w:val="16"/>
+        </w:rPr>
+        <w:tab/>
+      </w:r>
+      <w:r>
+        <w:rPr>
+          <w:rFonts w:ascii="Arial" w:hAnsi="Arial" w:cs="Arial"/>
+          <w:sz w:val="16"/>
+          <w:szCs w:val="16"/>
+        </w:rPr>
+        <w:t>Abb. 14: Menü</w:t>
+      </w:r>
+      <w:r>
+        <w:rPr>
+          <w:rFonts w:ascii="Arial" w:hAnsi="Arial" w:cs="Arial"/>
+          <w:sz w:val="16"/>
+          <w:szCs w:val="16"/>
+        </w:rPr>
+        <w:t xml:space="preserve"> Terminverwaltung</w:t>
+      </w:r>
+    </w:p>
+    <w:p>
+      <w:pPr>
+        <w:pStyle w:val="KeinLeerraum"/>
+        <w:jc w:val="both"/>
+        <w:rPr>
+          <w:rFonts w:ascii="Arial" w:hAnsi="Arial" w:cs="Arial"/>
+          <w:sz w:val="24"/>
+          <w:szCs w:val="24"/>
+        </w:rPr>
+      </w:pPr>
+    </w:p>
+    <w:p>
+      <w:pPr>
+        <w:pStyle w:val="KeinLeerraum"/>
+        <w:jc w:val="center"/>
+        <w:rPr>
+          <w:rFonts w:ascii="Arial" w:hAnsi="Arial" w:cs="Arial"/>
+          <w:sz w:val="24"/>
+          <w:szCs w:val="24"/>
+        </w:rPr>
+      </w:pPr>
+      <w:r>
+        <w:rPr>
+          <w:rFonts w:ascii="Arial" w:hAnsi="Arial" w:cs="Arial"/>
+          <w:noProof/>
+          <w:sz w:val="24"/>
+          <w:szCs w:val="24"/>
+          <w:lang w:eastAsia="de-DE"/>
+        </w:rPr>
+        <w:lastRenderedPageBreak/>
+        <w:drawing>
+          <wp:inline distT="0" distB="0" distL="0" distR="0">
+            <wp:extent cx="4514850" cy="914400"/>
+            <wp:effectExtent l="19050" t="0" r="0" b="0"/>
+            <wp:docPr id="28" name="Bild 18"/>
+            <wp:cNvGraphicFramePr>
+              <a:graphicFrameLocks xmlns:a="http://schemas.openxmlformats.org/drawingml/2006/main" noChangeAspect="1"/>
+            </wp:cNvGraphicFramePr>
+            <a:graphic xmlns:a="http://schemas.openxmlformats.org/drawingml/2006/main">
+              <a:graphicData uri="http://schemas.openxmlformats.org/drawingml/2006/picture">
+                <pic:pic xmlns:pic="http://schemas.openxmlformats.org/drawingml/2006/picture">
+                  <pic:nvPicPr>
+                    <pic:cNvPr id="0" name="Picture 18"/>
+                    <pic:cNvPicPr>
+                      <a:picLocks noChangeAspect="1" noChangeArrowheads="1"/>
+                    </pic:cNvPicPr>
+                  </pic:nvPicPr>
+                  <pic:blipFill>
+                    <a:blip r:embed="rId20" cstate="print"/>
+                    <a:srcRect/>
+                    <a:stretch>
+                      <a:fillRect/>
+                    </a:stretch>
+                  </pic:blipFill>
+                  <pic:spPr bwMode="auto">
+                    <a:xfrm>
+                      <a:off x="0" y="0"/>
+                      <a:ext cx="4514850" cy="914400"/>
+                    </a:xfrm>
+                    <a:prstGeom prst="rect">
+                      <a:avLst/>
+                    </a:prstGeom>
+                    <a:noFill/>
+                    <a:ln w="9525">
+                      <a:noFill/>
+                      <a:miter lim="800000"/>
+                      <a:headEnd/>
+                      <a:tailEnd/>
+                    </a:ln>
+                  </pic:spPr>
+                </pic:pic>
+              </a:graphicData>
+            </a:graphic>
+          </wp:inline>
+        </w:drawing>
+      </w:r>
+    </w:p>
+    <w:p>
+      <w:pPr>
+        <w:pStyle w:val="KeinLeerraum"/>
+        <w:jc w:val="both"/>
+        <w:rPr>
+          <w:rFonts w:ascii="Arial" w:hAnsi="Arial" w:cs="Arial"/>
+          <w:sz w:val="16"/>
+          <w:szCs w:val="16"/>
+        </w:rPr>
+      </w:pPr>
+      <w:r>
+        <w:rPr>
+          <w:rFonts w:ascii="Arial" w:hAnsi="Arial" w:cs="Arial"/>
+          <w:sz w:val="16"/>
+          <w:szCs w:val="16"/>
+        </w:rPr>
+        <w:tab/>
+      </w:r>
+      <w:r>
+        <w:rPr>
+          <w:rFonts w:ascii="Arial" w:hAnsi="Arial" w:cs="Arial"/>
+          <w:sz w:val="16"/>
+          <w:szCs w:val="16"/>
+        </w:rPr>
+        <w:tab/>
+        <w:t>Abb. :</w:t>
+      </w:r>
+    </w:p>
+    <w:p>
+      <w:pPr>
+        <w:pStyle w:val="KeinLeerraum"/>
+        <w:jc w:val="both"/>
+        <w:rPr>
+          <w:rFonts w:ascii="Arial" w:hAnsi="Arial" w:cs="Arial"/>
+          <w:sz w:val="24"/>
+          <w:szCs w:val="24"/>
+        </w:rPr>
+      </w:pPr>
+    </w:p>
+    <w:p>
+      <w:pPr>
+        <w:pStyle w:val="KeinLeerraum"/>
+        <w:jc w:val="both"/>
+        <w:rPr>
+          <w:rFonts w:ascii="Arial" w:hAnsi="Arial" w:cs="Arial"/>
+          <w:sz w:val="24"/>
+          <w:szCs w:val="24"/>
+        </w:rPr>
+      </w:pPr>
+    </w:p>
+    <w:p>
+      <w:pPr>
+        <w:pStyle w:val="KeinLeerraum"/>
+        <w:jc w:val="both"/>
+        <w:rPr>
+          <w:rFonts w:ascii="Arial" w:hAnsi="Arial" w:cs="Arial"/>
+          <w:sz w:val="24"/>
+          <w:szCs w:val="24"/>
+        </w:rPr>
+      </w:pPr>
+      <w:r>
+        <w:rPr>
+          <w:rFonts w:ascii="Arial" w:hAnsi="Arial" w:cs="Arial"/>
+          <w:sz w:val="24"/>
+          <w:szCs w:val="24"/>
+        </w:rPr>
+        <w:t>3.</w:t>
+      </w:r>
+      <w:r>
+        <w:rPr>
+          <w:rFonts w:ascii="Arial" w:hAnsi="Arial" w:cs="Arial"/>
+          <w:sz w:val="24"/>
+          <w:szCs w:val="24"/>
+        </w:rPr>
+        <w:t>4</w:t>
+      </w:r>
+      <w:r>
+        <w:rPr>
+          <w:rFonts w:ascii="Arial" w:hAnsi="Arial" w:cs="Arial"/>
+          <w:sz w:val="24"/>
+          <w:szCs w:val="24"/>
+        </w:rPr>
+        <w:t xml:space="preserve"> </w:t>
+      </w:r>
+      <w:r>
+        <w:rPr>
+          <w:rFonts w:ascii="Arial" w:hAnsi="Arial" w:cs="Arial"/>
+          <w:sz w:val="24"/>
+          <w:szCs w:val="24"/>
+        </w:rPr>
+        <w:t>Listen ausdrucken</w:t>
+      </w:r>
+    </w:p>
+    <w:p>
+      <w:pPr>
+        <w:pStyle w:val="KeinLeerraum"/>
+        <w:jc w:val="both"/>
+        <w:rPr>
+          <w:rFonts w:ascii="Arial" w:hAnsi="Arial" w:cs="Arial"/>
+          <w:sz w:val="24"/>
+          <w:szCs w:val="24"/>
+        </w:rPr>
+      </w:pPr>
+    </w:p>
+    <w:p>
+      <w:pPr>
+        <w:pStyle w:val="KeinLeerraum"/>
+        <w:jc w:val="both"/>
+        <w:rPr>
+          <w:rFonts w:ascii="Arial" w:hAnsi="Arial" w:cs="Arial"/>
+          <w:b/>
+          <w:sz w:val="24"/>
+          <w:szCs w:val="24"/>
+        </w:rPr>
       </w:pPr>
       <w:proofErr w:type="spellStart"/>
       <w:r>
@@ -3464,7 +4547,6 @@
           <w:sz w:val="24"/>
           <w:szCs w:val="24"/>
         </w:rPr>
-        <w:lastRenderedPageBreak/>
         <w:t>Screenshot</w:t>
       </w:r>
       <w:proofErr w:type="spellEnd"/>
@@ -3475,8 +4557,9 @@
           <w:sz w:val="24"/>
           <w:szCs w:val="24"/>
         </w:rPr>
-        <w:t xml:space="preserve"> vom Button (</w:t>
-      </w:r>
+        <w:t xml:space="preserve"> vom Nachtragen (</w:t>
+      </w:r>
+      <w:proofErr w:type="spellStart"/>
       <w:r>
         <w:rPr>
           <w:rFonts w:ascii="Arial" w:hAnsi="Arial" w:cs="Arial"/>
@@ -3484,8 +4567,9 @@
           <w:sz w:val="24"/>
           <w:szCs w:val="24"/>
         </w:rPr>
-        <w:t>einfügen</w:t>
-      </w:r>
+        <w:t>mock</w:t>
+      </w:r>
+      <w:proofErr w:type="spellEnd"/>
       <w:r>
         <w:rPr>
           <w:rFonts w:ascii="Arial" w:hAnsi="Arial" w:cs="Arial"/>
@@ -3493,64 +4577,19 @@
           <w:sz w:val="24"/>
           <w:szCs w:val="24"/>
         </w:rPr>
-        <w:t>)</w:t>
-      </w:r>
-    </w:p>
-    <w:p>
-      <w:pPr>
-        <w:pStyle w:val="KeinLeerraum"/>
-        <w:jc w:val="both"/>
-        <w:rPr>
-          <w:rFonts w:ascii="Arial" w:hAnsi="Arial" w:cs="Arial"/>
-          <w:sz w:val="24"/>
-          <w:szCs w:val="24"/>
-        </w:rPr>
-      </w:pPr>
-    </w:p>
-    <w:p>
-      <w:pPr>
-        <w:pStyle w:val="KeinLeerraum"/>
-        <w:jc w:val="both"/>
-        <w:rPr>
-          <w:rFonts w:ascii="Arial" w:hAnsi="Arial" w:cs="Arial"/>
-          <w:color w:val="FF0000"/>
-          <w:sz w:val="24"/>
-          <w:szCs w:val="24"/>
-        </w:rPr>
-      </w:pPr>
-      <w:r>
-        <w:rPr>
-          <w:rFonts w:ascii="Arial" w:hAnsi="Arial" w:cs="Arial"/>
-          <w:color w:val="FF0000"/>
-          <w:sz w:val="24"/>
-          <w:szCs w:val="24"/>
-        </w:rPr>
-        <w:t>Danach müssen die Felder Zeit, Datum, Benutzer und Lehrer ausgefüllt werden.</w:t>
-      </w:r>
-    </w:p>
-    <w:p>
-      <w:pPr>
-        <w:pStyle w:val="KeinLeerraum"/>
-        <w:jc w:val="both"/>
-        <w:rPr>
-          <w:rFonts w:ascii="Arial" w:hAnsi="Arial" w:cs="Arial"/>
-          <w:sz w:val="24"/>
-          <w:szCs w:val="24"/>
-        </w:rPr>
-      </w:pPr>
-    </w:p>
-    <w:p>
-      <w:pPr>
-        <w:pStyle w:val="KeinLeerraum"/>
-        <w:jc w:val="both"/>
+        <w:t xml:space="preserve"> </w:t>
+      </w:r>
+      <w:proofErr w:type="spellStart"/>
+      <w:r>
         <w:rPr>
           <w:rFonts w:ascii="Arial" w:hAnsi="Arial" w:cs="Arial"/>
           <w:b/>
           <w:sz w:val="24"/>
           <w:szCs w:val="24"/>
         </w:rPr>
-      </w:pPr>
-      <w:proofErr w:type="spellStart"/>
+        <w:t>up</w:t>
+      </w:r>
+      <w:proofErr w:type="spellEnd"/>
       <w:r>
         <w:rPr>
           <w:rFonts w:ascii="Arial" w:hAnsi="Arial" w:cs="Arial"/>
@@ -3558,9 +4597,8 @@
           <w:sz w:val="24"/>
           <w:szCs w:val="24"/>
         </w:rPr>
-        <w:t>Screenshot</w:t>
-      </w:r>
-      <w:proofErr w:type="spellEnd"/>
+        <w:t xml:space="preserve"> fehlt noch)</w:t>
+      </w:r>
       <w:r>
         <w:rPr>
           <w:rFonts w:ascii="Arial" w:hAnsi="Arial" w:cs="Arial"/>
@@ -3568,475 +4606,7 @@
           <w:sz w:val="24"/>
           <w:szCs w:val="24"/>
         </w:rPr>
-        <w:t xml:space="preserve"> vom Nachtragen (</w:t>
-      </w:r>
-      <w:proofErr w:type="spellStart"/>
-      <w:r>
-        <w:rPr>
-          <w:rFonts w:ascii="Arial" w:hAnsi="Arial" w:cs="Arial"/>
-          <w:b/>
-          <w:sz w:val="24"/>
-          <w:szCs w:val="24"/>
-        </w:rPr>
-        <w:t>mock</w:t>
-      </w:r>
-      <w:proofErr w:type="spellEnd"/>
-      <w:r>
-        <w:rPr>
-          <w:rFonts w:ascii="Arial" w:hAnsi="Arial" w:cs="Arial"/>
-          <w:b/>
-          <w:sz w:val="24"/>
-          <w:szCs w:val="24"/>
-        </w:rPr>
-        <w:t xml:space="preserve"> </w:t>
-      </w:r>
-      <w:proofErr w:type="spellStart"/>
-      <w:r>
-        <w:rPr>
-          <w:rFonts w:ascii="Arial" w:hAnsi="Arial" w:cs="Arial"/>
-          <w:b/>
-          <w:sz w:val="24"/>
-          <w:szCs w:val="24"/>
-        </w:rPr>
-        <w:t>up</w:t>
-      </w:r>
-      <w:proofErr w:type="spellEnd"/>
-      <w:r>
-        <w:rPr>
-          <w:rFonts w:ascii="Arial" w:hAnsi="Arial" w:cs="Arial"/>
-          <w:b/>
-          <w:sz w:val="24"/>
-          <w:szCs w:val="24"/>
-        </w:rPr>
-        <w:t xml:space="preserve"> fehlt noch)</w:t>
-      </w:r>
-    </w:p>
-    <w:p>
-      <w:pPr>
-        <w:pStyle w:val="KeinLeerraum"/>
-        <w:jc w:val="both"/>
-        <w:rPr>
-          <w:rFonts w:ascii="Arial" w:hAnsi="Arial" w:cs="Arial"/>
-          <w:sz w:val="24"/>
-          <w:szCs w:val="24"/>
-        </w:rPr>
-      </w:pPr>
-    </w:p>
-    <w:p>
-      <w:pPr>
-        <w:pStyle w:val="KeinLeerraum"/>
-        <w:jc w:val="both"/>
-        <w:rPr>
-          <w:rFonts w:ascii="Arial" w:hAnsi="Arial" w:cs="Arial"/>
-          <w:sz w:val="24"/>
-          <w:szCs w:val="24"/>
-        </w:rPr>
-      </w:pPr>
-      <w:r>
-        <w:rPr>
-          <w:rFonts w:ascii="Arial" w:hAnsi="Arial" w:cs="Arial"/>
-          <w:sz w:val="24"/>
-          <w:szCs w:val="24"/>
-        </w:rPr>
-        <w:t>Wenn alle erforderlichen Felder gefüllt wurden, muss der Button „Anlegen“ angeklickt werden, um den Termin zu speichern.</w:t>
-      </w:r>
-    </w:p>
-    <w:p>
-      <w:pPr>
-        <w:pStyle w:val="KeinLeerraum"/>
-        <w:jc w:val="both"/>
-        <w:rPr>
-          <w:rFonts w:ascii="Arial" w:hAnsi="Arial" w:cs="Arial"/>
-          <w:sz w:val="24"/>
-          <w:szCs w:val="24"/>
-        </w:rPr>
-      </w:pPr>
-    </w:p>
-    <w:p>
-      <w:pPr>
-        <w:pStyle w:val="KeinLeerraum"/>
-        <w:jc w:val="both"/>
-        <w:rPr>
-          <w:rFonts w:ascii="Arial" w:hAnsi="Arial" w:cs="Arial"/>
-          <w:sz w:val="24"/>
-          <w:szCs w:val="24"/>
-        </w:rPr>
-      </w:pPr>
-      <w:r>
-        <w:rPr>
-          <w:rFonts w:ascii="Arial" w:hAnsi="Arial" w:cs="Arial"/>
-          <w:sz w:val="24"/>
-          <w:szCs w:val="24"/>
-        </w:rPr>
-        <w:t xml:space="preserve">3.2 </w:t>
-      </w:r>
-      <w:proofErr w:type="gramStart"/>
-      <w:r>
-        <w:rPr>
-          <w:rFonts w:ascii="Arial" w:hAnsi="Arial" w:cs="Arial"/>
-          <w:sz w:val="24"/>
-          <w:szCs w:val="24"/>
-        </w:rPr>
-        <w:t>Benutzerverwaltung</w:t>
-      </w:r>
-      <w:proofErr w:type="gramEnd"/>
-    </w:p>
-    <w:p>
-      <w:pPr>
-        <w:pStyle w:val="KeinLeerraum"/>
-        <w:jc w:val="both"/>
-        <w:rPr>
-          <w:rFonts w:ascii="Arial" w:hAnsi="Arial" w:cs="Arial"/>
-          <w:sz w:val="24"/>
-          <w:szCs w:val="24"/>
-        </w:rPr>
-      </w:pPr>
-    </w:p>
-    <w:p>
-      <w:pPr>
-        <w:pStyle w:val="KeinLeerraum"/>
-        <w:jc w:val="both"/>
-        <w:rPr>
-          <w:rFonts w:ascii="Arial" w:hAnsi="Arial" w:cs="Arial"/>
-          <w:sz w:val="24"/>
-          <w:szCs w:val="24"/>
-        </w:rPr>
-      </w:pPr>
-      <w:r>
-        <w:rPr>
-          <w:rFonts w:ascii="Arial" w:hAnsi="Arial" w:cs="Arial"/>
-          <w:sz w:val="24"/>
-          <w:szCs w:val="24"/>
-        </w:rPr>
-        <w:t xml:space="preserve">Die Benutzerverwaltung kann genutzt werden, um alle Daten </w:t>
-      </w:r>
-    </w:p>
-    <w:p>
-      <w:pPr>
-        <w:pStyle w:val="KeinLeerraum"/>
-        <w:jc w:val="both"/>
-        <w:rPr>
-          <w:rFonts w:ascii="Arial" w:hAnsi="Arial" w:cs="Arial"/>
-          <w:sz w:val="24"/>
-          <w:szCs w:val="24"/>
-        </w:rPr>
-      </w:pPr>
-    </w:p>
-    <w:p>
-      <w:pPr>
-        <w:pStyle w:val="KeinLeerraum"/>
-        <w:jc w:val="both"/>
-        <w:rPr>
-          <w:rFonts w:ascii="Arial" w:hAnsi="Arial" w:cs="Arial"/>
-          <w:sz w:val="24"/>
-          <w:szCs w:val="24"/>
-        </w:rPr>
-      </w:pPr>
-      <w:proofErr w:type="spellStart"/>
-      <w:r>
-        <w:rPr>
-          <w:rFonts w:ascii="Arial" w:hAnsi="Arial" w:cs="Arial"/>
-          <w:sz w:val="24"/>
-          <w:szCs w:val="24"/>
-        </w:rPr>
-        <w:t>Screenshot</w:t>
-      </w:r>
-      <w:proofErr w:type="spellEnd"/>
-      <w:r>
-        <w:rPr>
-          <w:rFonts w:ascii="Arial" w:hAnsi="Arial" w:cs="Arial"/>
-          <w:sz w:val="24"/>
-          <w:szCs w:val="24"/>
-        </w:rPr>
-        <w:t xml:space="preserve"> (</w:t>
-      </w:r>
-      <w:proofErr w:type="spellStart"/>
-      <w:r>
-        <w:rPr>
-          <w:rFonts w:ascii="Arial" w:hAnsi="Arial" w:cs="Arial"/>
-          <w:sz w:val="24"/>
-          <w:szCs w:val="24"/>
-        </w:rPr>
-        <w:t>mock</w:t>
-      </w:r>
-      <w:proofErr w:type="spellEnd"/>
-      <w:r>
-        <w:rPr>
-          <w:rFonts w:ascii="Arial" w:hAnsi="Arial" w:cs="Arial"/>
-          <w:sz w:val="24"/>
-          <w:szCs w:val="24"/>
-        </w:rPr>
-        <w:t xml:space="preserve"> </w:t>
-      </w:r>
-      <w:proofErr w:type="spellStart"/>
-      <w:r>
-        <w:rPr>
-          <w:rFonts w:ascii="Arial" w:hAnsi="Arial" w:cs="Arial"/>
-          <w:sz w:val="24"/>
-          <w:szCs w:val="24"/>
-        </w:rPr>
-        <w:t>up</w:t>
-      </w:r>
-      <w:proofErr w:type="spellEnd"/>
-      <w:r>
-        <w:rPr>
-          <w:rFonts w:ascii="Arial" w:hAnsi="Arial" w:cs="Arial"/>
-          <w:sz w:val="24"/>
-          <w:szCs w:val="24"/>
-        </w:rPr>
-        <w:t xml:space="preserve"> fehlt noch)</w:t>
-      </w:r>
-    </w:p>
-    <w:p>
-      <w:pPr>
-        <w:pStyle w:val="KeinLeerraum"/>
-        <w:jc w:val="both"/>
-        <w:rPr>
-          <w:rFonts w:ascii="Arial" w:hAnsi="Arial" w:cs="Arial"/>
-          <w:sz w:val="24"/>
-          <w:szCs w:val="24"/>
-        </w:rPr>
-      </w:pPr>
-    </w:p>
-    <w:p>
-      <w:pPr>
-        <w:pStyle w:val="KeinLeerraum"/>
-        <w:jc w:val="both"/>
-        <w:rPr>
-          <w:rFonts w:ascii="Arial" w:hAnsi="Arial" w:cs="Arial"/>
-          <w:sz w:val="24"/>
-          <w:szCs w:val="24"/>
-        </w:rPr>
-      </w:pPr>
-      <w:r>
-        <w:rPr>
-          <w:rFonts w:ascii="Arial" w:hAnsi="Arial" w:cs="Arial"/>
-          <w:sz w:val="24"/>
-          <w:szCs w:val="24"/>
-        </w:rPr>
-        <w:t>3.3 TANs</w:t>
-      </w:r>
-      <w:r>
-        <w:rPr>
-          <w:rFonts w:ascii="Arial" w:hAnsi="Arial" w:cs="Arial"/>
-          <w:sz w:val="24"/>
-          <w:szCs w:val="24"/>
-        </w:rPr>
-        <w:t xml:space="preserve"> erstellen</w:t>
-      </w:r>
-    </w:p>
-    <w:p>
-      <w:pPr>
-        <w:pStyle w:val="KeinLeerraum"/>
-        <w:jc w:val="both"/>
-        <w:rPr>
-          <w:rFonts w:ascii="Arial" w:hAnsi="Arial" w:cs="Arial"/>
-          <w:sz w:val="24"/>
-          <w:szCs w:val="24"/>
-        </w:rPr>
-      </w:pPr>
-    </w:p>
-    <w:p>
-      <w:pPr>
-        <w:pStyle w:val="KeinLeerraum"/>
-        <w:jc w:val="both"/>
-        <w:rPr>
-          <w:rFonts w:ascii="Arial" w:hAnsi="Arial" w:cs="Arial"/>
-          <w:sz w:val="24"/>
-          <w:szCs w:val="24"/>
-        </w:rPr>
-      </w:pPr>
-      <w:proofErr w:type="spellStart"/>
-      <w:r>
-        <w:rPr>
-          <w:rFonts w:ascii="Arial" w:hAnsi="Arial" w:cs="Arial"/>
-          <w:sz w:val="24"/>
-          <w:szCs w:val="24"/>
-        </w:rPr>
-        <w:t>Screenshot</w:t>
-      </w:r>
-      <w:proofErr w:type="spellEnd"/>
-      <w:r>
-        <w:rPr>
-          <w:rFonts w:ascii="Arial" w:hAnsi="Arial" w:cs="Arial"/>
-          <w:sz w:val="24"/>
-          <w:szCs w:val="24"/>
-        </w:rPr>
-        <w:t xml:space="preserve"> (</w:t>
-      </w:r>
-      <w:proofErr w:type="spellStart"/>
-      <w:r>
-        <w:rPr>
-          <w:rFonts w:ascii="Arial" w:hAnsi="Arial" w:cs="Arial"/>
-          <w:sz w:val="24"/>
-          <w:szCs w:val="24"/>
-        </w:rPr>
-        <w:t>mock</w:t>
-      </w:r>
-      <w:proofErr w:type="spellEnd"/>
-      <w:r>
-        <w:rPr>
-          <w:rFonts w:ascii="Arial" w:hAnsi="Arial" w:cs="Arial"/>
-          <w:sz w:val="24"/>
-          <w:szCs w:val="24"/>
-        </w:rPr>
-        <w:t xml:space="preserve"> </w:t>
-      </w:r>
-      <w:proofErr w:type="spellStart"/>
-      <w:r>
-        <w:rPr>
-          <w:rFonts w:ascii="Arial" w:hAnsi="Arial" w:cs="Arial"/>
-          <w:sz w:val="24"/>
-          <w:szCs w:val="24"/>
-        </w:rPr>
-        <w:t>up</w:t>
-      </w:r>
-      <w:proofErr w:type="spellEnd"/>
-      <w:r>
-        <w:rPr>
-          <w:rFonts w:ascii="Arial" w:hAnsi="Arial" w:cs="Arial"/>
-          <w:sz w:val="24"/>
-          <w:szCs w:val="24"/>
-        </w:rPr>
-        <w:t xml:space="preserve"> fehlt noch)</w:t>
-      </w:r>
-    </w:p>
-    <w:p>
-      <w:pPr>
-        <w:pStyle w:val="KeinLeerraum"/>
-        <w:jc w:val="both"/>
-        <w:rPr>
-          <w:rFonts w:ascii="Arial" w:hAnsi="Arial" w:cs="Arial"/>
-          <w:sz w:val="24"/>
-          <w:szCs w:val="24"/>
-        </w:rPr>
-      </w:pPr>
-    </w:p>
-    <w:p>
-      <w:pPr>
-        <w:pStyle w:val="KeinLeerraum"/>
-        <w:jc w:val="both"/>
-        <w:rPr>
-          <w:rFonts w:ascii="Arial" w:hAnsi="Arial" w:cs="Arial"/>
-          <w:sz w:val="24"/>
-          <w:szCs w:val="24"/>
-        </w:rPr>
-      </w:pPr>
-      <w:r>
-        <w:rPr>
-          <w:rFonts w:ascii="Arial" w:hAnsi="Arial" w:cs="Arial"/>
-          <w:sz w:val="24"/>
-          <w:szCs w:val="24"/>
-        </w:rPr>
-        <w:t>3.</w:t>
-      </w:r>
-      <w:r>
-        <w:rPr>
-          <w:rFonts w:ascii="Arial" w:hAnsi="Arial" w:cs="Arial"/>
-          <w:sz w:val="24"/>
-          <w:szCs w:val="24"/>
-        </w:rPr>
-        <w:t>4</w:t>
-      </w:r>
-      <w:r>
-        <w:rPr>
-          <w:rFonts w:ascii="Arial" w:hAnsi="Arial" w:cs="Arial"/>
-          <w:sz w:val="24"/>
-          <w:szCs w:val="24"/>
-        </w:rPr>
-        <w:t xml:space="preserve"> </w:t>
-      </w:r>
-      <w:r>
-        <w:rPr>
-          <w:rFonts w:ascii="Arial" w:hAnsi="Arial" w:cs="Arial"/>
-          <w:sz w:val="24"/>
-          <w:szCs w:val="24"/>
-        </w:rPr>
-        <w:t>Listen ausdrucken</w:t>
-      </w:r>
-    </w:p>
-    <w:p>
-      <w:pPr>
-        <w:pStyle w:val="KeinLeerraum"/>
-        <w:jc w:val="both"/>
-        <w:rPr>
-          <w:rFonts w:ascii="Arial" w:hAnsi="Arial" w:cs="Arial"/>
-          <w:sz w:val="24"/>
-          <w:szCs w:val="24"/>
-        </w:rPr>
-      </w:pPr>
-    </w:p>
-    <w:p>
-      <w:pPr>
-        <w:pStyle w:val="KeinLeerraum"/>
-        <w:jc w:val="both"/>
-        <w:rPr>
-          <w:rFonts w:ascii="Arial" w:hAnsi="Arial" w:cs="Arial"/>
-          <w:sz w:val="24"/>
-          <w:szCs w:val="24"/>
-        </w:rPr>
-      </w:pPr>
-      <w:proofErr w:type="spellStart"/>
-      <w:r>
-        <w:rPr>
-          <w:rFonts w:ascii="Arial" w:hAnsi="Arial" w:cs="Arial"/>
-          <w:sz w:val="24"/>
-          <w:szCs w:val="24"/>
-        </w:rPr>
-        <w:t>Screenshot</w:t>
-      </w:r>
-      <w:proofErr w:type="spellEnd"/>
-      <w:r>
-        <w:rPr>
-          <w:rFonts w:ascii="Arial" w:hAnsi="Arial" w:cs="Arial"/>
-          <w:sz w:val="24"/>
-          <w:szCs w:val="24"/>
-        </w:rPr>
-        <w:t xml:space="preserve"> (</w:t>
-      </w:r>
-      <w:proofErr w:type="spellStart"/>
-      <w:r>
-        <w:rPr>
-          <w:rFonts w:ascii="Arial" w:hAnsi="Arial" w:cs="Arial"/>
-          <w:sz w:val="24"/>
-          <w:szCs w:val="24"/>
-        </w:rPr>
-        <w:t>mock</w:t>
-      </w:r>
-      <w:proofErr w:type="spellEnd"/>
-      <w:r>
-        <w:rPr>
-          <w:rFonts w:ascii="Arial" w:hAnsi="Arial" w:cs="Arial"/>
-          <w:sz w:val="24"/>
-          <w:szCs w:val="24"/>
-        </w:rPr>
-        <w:t xml:space="preserve"> </w:t>
-      </w:r>
-      <w:proofErr w:type="spellStart"/>
-      <w:r>
-        <w:rPr>
-          <w:rFonts w:ascii="Arial" w:hAnsi="Arial" w:cs="Arial"/>
-          <w:sz w:val="24"/>
-          <w:szCs w:val="24"/>
-        </w:rPr>
-        <w:t>up</w:t>
-      </w:r>
-      <w:proofErr w:type="spellEnd"/>
-      <w:r>
-        <w:rPr>
-          <w:rFonts w:ascii="Arial" w:hAnsi="Arial" w:cs="Arial"/>
-          <w:sz w:val="24"/>
-          <w:szCs w:val="24"/>
-        </w:rPr>
-        <w:t xml:space="preserve"> fehlt noch)</w:t>
-      </w:r>
-      <w:r>
-        <w:rPr>
-          <w:rFonts w:ascii="Arial" w:hAnsi="Arial" w:cs="Arial"/>
-          <w:sz w:val="24"/>
-          <w:szCs w:val="24"/>
-        </w:rPr>
-        <w:t xml:space="preserve"> (Platzhalter)</w:t>
+        <w:t xml:space="preserve"> (Abb. 15)</w:t>
       </w:r>
     </w:p>
     <w:p>
@@ -4169,6 +4739,266 @@
     <w:p>
       <w:pPr>
         <w:pStyle w:val="KeinLeerraum"/>
+        <w:jc w:val="center"/>
+        <w:rPr>
+          <w:rFonts w:ascii="Arial" w:hAnsi="Arial" w:cs="Arial"/>
+          <w:sz w:val="24"/>
+          <w:szCs w:val="24"/>
+        </w:rPr>
+      </w:pPr>
+      <w:r>
+        <w:rPr>
+          <w:rFonts w:ascii="Arial" w:hAnsi="Arial" w:cs="Arial"/>
+          <w:noProof/>
+          <w:sz w:val="24"/>
+          <w:szCs w:val="24"/>
+          <w:lang w:eastAsia="de-DE"/>
+        </w:rPr>
+        <w:drawing>
+          <wp:inline distT="0" distB="0" distL="0" distR="0">
+            <wp:extent cx="4943475" cy="476250"/>
+            <wp:effectExtent l="19050" t="0" r="9525" b="0"/>
+            <wp:docPr id="14" name="Bild 5"/>
+            <wp:cNvGraphicFramePr>
+              <a:graphicFrameLocks xmlns:a="http://schemas.openxmlformats.org/drawingml/2006/main" noChangeAspect="1"/>
+            </wp:cNvGraphicFramePr>
+            <a:graphic xmlns:a="http://schemas.openxmlformats.org/drawingml/2006/main">
+              <a:graphicData uri="http://schemas.openxmlformats.org/drawingml/2006/picture">
+                <pic:pic xmlns:pic="http://schemas.openxmlformats.org/drawingml/2006/picture">
+                  <pic:nvPicPr>
+                    <pic:cNvPr id="0" name="Picture 5"/>
+                    <pic:cNvPicPr>
+                      <a:picLocks noChangeAspect="1" noChangeArrowheads="1"/>
+                    </pic:cNvPicPr>
+                  </pic:nvPicPr>
+                  <pic:blipFill>
+                    <a:blip r:embed="rId21" cstate="print"/>
+                    <a:srcRect/>
+                    <a:stretch>
+                      <a:fillRect/>
+                    </a:stretch>
+                  </pic:blipFill>
+                  <pic:spPr bwMode="auto">
+                    <a:xfrm>
+                      <a:off x="0" y="0"/>
+                      <a:ext cx="4943475" cy="476250"/>
+                    </a:xfrm>
+                    <a:prstGeom prst="rect">
+                      <a:avLst/>
+                    </a:prstGeom>
+                    <a:noFill/>
+                    <a:ln w="9525">
+                      <a:noFill/>
+                      <a:miter lim="800000"/>
+                      <a:headEnd/>
+                      <a:tailEnd/>
+                    </a:ln>
+                  </pic:spPr>
+                </pic:pic>
+              </a:graphicData>
+            </a:graphic>
+          </wp:inline>
+        </w:drawing>
+      </w:r>
+    </w:p>
+    <w:p>
+      <w:pPr>
+        <w:pStyle w:val="KeinLeerraum"/>
+        <w:jc w:val="both"/>
+        <w:rPr>
+          <w:rFonts w:ascii="Arial" w:hAnsi="Arial" w:cs="Arial"/>
+          <w:sz w:val="16"/>
+          <w:szCs w:val="16"/>
+        </w:rPr>
+      </w:pPr>
+      <w:r>
+        <w:rPr>
+          <w:rFonts w:ascii="Arial" w:hAnsi="Arial" w:cs="Arial"/>
+          <w:sz w:val="16"/>
+          <w:szCs w:val="16"/>
+        </w:rPr>
+        <w:tab/>
+      </w:r>
+      <w:r>
+        <w:rPr>
+          <w:rFonts w:ascii="Arial" w:hAnsi="Arial" w:cs="Arial"/>
+          <w:sz w:val="16"/>
+          <w:szCs w:val="16"/>
+        </w:rPr>
+        <w:tab/>
+        <w:t>Abb. 16: Menü Schülerverwaltung</w:t>
+      </w:r>
+    </w:p>
+    <w:p>
+      <w:pPr>
+        <w:pStyle w:val="KeinLeerraum"/>
+        <w:jc w:val="both"/>
+        <w:rPr>
+          <w:rFonts w:ascii="Arial" w:hAnsi="Arial" w:cs="Arial"/>
+          <w:sz w:val="24"/>
+          <w:szCs w:val="24"/>
+        </w:rPr>
+      </w:pPr>
+    </w:p>
+    <w:p>
+      <w:pPr>
+        <w:pStyle w:val="KeinLeerraum"/>
+        <w:jc w:val="both"/>
+        <w:rPr>
+          <w:rFonts w:ascii="Arial" w:hAnsi="Arial" w:cs="Arial"/>
+          <w:sz w:val="24"/>
+          <w:szCs w:val="24"/>
+        </w:rPr>
+      </w:pPr>
+      <w:r>
+        <w:rPr>
+          <w:rFonts w:ascii="Arial" w:hAnsi="Arial" w:cs="Arial"/>
+          <w:sz w:val="24"/>
+          <w:szCs w:val="24"/>
+        </w:rPr>
+        <w:t>Button: „Schüler anlegen“</w:t>
+      </w:r>
+    </w:p>
+    <w:p>
+      <w:pPr>
+        <w:pStyle w:val="KeinLeerraum"/>
+        <w:jc w:val="both"/>
+        <w:rPr>
+          <w:rFonts w:ascii="Arial" w:hAnsi="Arial" w:cs="Arial"/>
+          <w:sz w:val="24"/>
+          <w:szCs w:val="24"/>
+        </w:rPr>
+      </w:pPr>
+    </w:p>
+    <w:p>
+      <w:pPr>
+        <w:pStyle w:val="KeinLeerraum"/>
+        <w:jc w:val="both"/>
+        <w:rPr>
+          <w:rFonts w:ascii="Arial" w:hAnsi="Arial" w:cs="Arial"/>
+          <w:sz w:val="24"/>
+          <w:szCs w:val="24"/>
+        </w:rPr>
+      </w:pPr>
+    </w:p>
+    <w:p>
+      <w:pPr>
+        <w:pStyle w:val="KeinLeerraum"/>
+        <w:jc w:val="center"/>
+        <w:rPr>
+          <w:rFonts w:ascii="Arial" w:hAnsi="Arial" w:cs="Arial"/>
+          <w:sz w:val="24"/>
+          <w:szCs w:val="24"/>
+        </w:rPr>
+      </w:pPr>
+      <w:r>
+        <w:rPr>
+          <w:rFonts w:ascii="Arial" w:hAnsi="Arial" w:cs="Arial"/>
+          <w:noProof/>
+          <w:sz w:val="24"/>
+          <w:szCs w:val="24"/>
+          <w:lang w:eastAsia="de-DE"/>
+        </w:rPr>
+        <w:drawing>
+          <wp:inline distT="0" distB="0" distL="0" distR="0">
+            <wp:extent cx="4810125" cy="1581150"/>
+            <wp:effectExtent l="19050" t="0" r="9525" b="0"/>
+            <wp:docPr id="16" name="Bild 7"/>
+            <wp:cNvGraphicFramePr>
+              <a:graphicFrameLocks xmlns:a="http://schemas.openxmlformats.org/drawingml/2006/main" noChangeAspect="1"/>
+            </wp:cNvGraphicFramePr>
+            <a:graphic xmlns:a="http://schemas.openxmlformats.org/drawingml/2006/main">
+              <a:graphicData uri="http://schemas.openxmlformats.org/drawingml/2006/picture">
+                <pic:pic xmlns:pic="http://schemas.openxmlformats.org/drawingml/2006/picture">
+                  <pic:nvPicPr>
+                    <pic:cNvPr id="0" name="Picture 7"/>
+                    <pic:cNvPicPr>
+                      <a:picLocks noChangeAspect="1" noChangeArrowheads="1"/>
+                    </pic:cNvPicPr>
+                  </pic:nvPicPr>
+                  <pic:blipFill>
+                    <a:blip r:embed="rId22" cstate="print"/>
+                    <a:srcRect/>
+                    <a:stretch>
+                      <a:fillRect/>
+                    </a:stretch>
+                  </pic:blipFill>
+                  <pic:spPr bwMode="auto">
+                    <a:xfrm>
+                      <a:off x="0" y="0"/>
+                      <a:ext cx="4810125" cy="1581150"/>
+                    </a:xfrm>
+                    <a:prstGeom prst="rect">
+                      <a:avLst/>
+                    </a:prstGeom>
+                    <a:noFill/>
+                    <a:ln w="9525">
+                      <a:noFill/>
+                      <a:miter lim="800000"/>
+                      <a:headEnd/>
+                      <a:tailEnd/>
+                    </a:ln>
+                  </pic:spPr>
+                </pic:pic>
+              </a:graphicData>
+            </a:graphic>
+          </wp:inline>
+        </w:drawing>
+      </w:r>
+    </w:p>
+    <w:p>
+      <w:pPr>
+        <w:pStyle w:val="KeinLeerraum"/>
+        <w:jc w:val="both"/>
+        <w:rPr>
+          <w:rFonts w:ascii="Arial" w:hAnsi="Arial" w:cs="Arial"/>
+          <w:sz w:val="16"/>
+          <w:szCs w:val="16"/>
+        </w:rPr>
+      </w:pPr>
+      <w:r>
+        <w:rPr>
+          <w:rFonts w:ascii="Arial" w:hAnsi="Arial" w:cs="Arial"/>
+          <w:sz w:val="16"/>
+          <w:szCs w:val="16"/>
+        </w:rPr>
+        <w:tab/>
+      </w:r>
+      <w:r>
+        <w:rPr>
+          <w:rFonts w:ascii="Arial" w:hAnsi="Arial" w:cs="Arial"/>
+          <w:sz w:val="16"/>
+          <w:szCs w:val="16"/>
+        </w:rPr>
+        <w:tab/>
+        <w:t xml:space="preserve">Abb. 17: </w:t>
+      </w:r>
+    </w:p>
+    <w:p>
+      <w:pPr>
+        <w:pStyle w:val="KeinLeerraum"/>
+        <w:jc w:val="both"/>
+        <w:rPr>
+          <w:rFonts w:ascii="Arial" w:hAnsi="Arial" w:cs="Arial"/>
+          <w:sz w:val="24"/>
+          <w:szCs w:val="24"/>
+        </w:rPr>
+      </w:pPr>
+    </w:p>
+    <w:p>
+      <w:pPr>
+        <w:pStyle w:val="KeinLeerraum"/>
+        <w:jc w:val="both"/>
+        <w:rPr>
+          <w:rFonts w:ascii="Arial" w:hAnsi="Arial" w:cs="Arial"/>
+          <w:sz w:val="24"/>
+          <w:szCs w:val="24"/>
+        </w:rPr>
+      </w:pPr>
+    </w:p>
+    <w:p>
+      <w:pPr>
+        <w:pStyle w:val="KeinLeerraum"/>
         <w:jc w:val="both"/>
         <w:rPr>
           <w:rFonts w:ascii="Arial" w:hAnsi="Arial" w:cs="Arial"/>
@@ -4209,6 +5039,143 @@
           <w:szCs w:val="24"/>
         </w:rPr>
         <w:t xml:space="preserve"> des Elternsprechtags festlegen</w:t>
+      </w:r>
+    </w:p>
+    <w:p>
+      <w:pPr>
+        <w:pStyle w:val="KeinLeerraum"/>
+        <w:jc w:val="both"/>
+        <w:rPr>
+          <w:rFonts w:ascii="Arial" w:hAnsi="Arial" w:cs="Arial"/>
+          <w:sz w:val="24"/>
+          <w:szCs w:val="24"/>
+        </w:rPr>
+      </w:pPr>
+    </w:p>
+    <w:p>
+      <w:pPr>
+        <w:pStyle w:val="KeinLeerraum"/>
+        <w:jc w:val="both"/>
+        <w:rPr>
+          <w:rFonts w:ascii="Arial" w:hAnsi="Arial" w:cs="Arial"/>
+          <w:sz w:val="24"/>
+          <w:szCs w:val="24"/>
+        </w:rPr>
+      </w:pPr>
+      <w:r>
+        <w:rPr>
+          <w:rFonts w:ascii="Arial" w:hAnsi="Arial" w:cs="Arial"/>
+          <w:sz w:val="24"/>
+          <w:szCs w:val="24"/>
+        </w:rPr>
+        <w:t>Die Seite wird standardmäßig angezeigt</w:t>
+      </w:r>
+    </w:p>
+    <w:p>
+      <w:pPr>
+        <w:pStyle w:val="KeinLeerraum"/>
+        <w:jc w:val="both"/>
+        <w:rPr>
+          <w:rFonts w:ascii="Arial" w:hAnsi="Arial" w:cs="Arial"/>
+          <w:sz w:val="24"/>
+          <w:szCs w:val="24"/>
+        </w:rPr>
+      </w:pPr>
+    </w:p>
+    <w:p>
+      <w:pPr>
+        <w:pStyle w:val="KeinLeerraum"/>
+        <w:jc w:val="both"/>
+        <w:rPr>
+          <w:rFonts w:ascii="Arial" w:hAnsi="Arial" w:cs="Arial"/>
+          <w:sz w:val="24"/>
+          <w:szCs w:val="24"/>
+        </w:rPr>
+      </w:pPr>
+    </w:p>
+    <w:p>
+      <w:pPr>
+        <w:pStyle w:val="KeinLeerraum"/>
+        <w:jc w:val="center"/>
+        <w:rPr>
+          <w:rFonts w:ascii="Arial" w:hAnsi="Arial" w:cs="Arial"/>
+          <w:sz w:val="24"/>
+          <w:szCs w:val="24"/>
+        </w:rPr>
+      </w:pPr>
+      <w:r>
+        <w:rPr>
+          <w:rFonts w:ascii="Arial" w:hAnsi="Arial" w:cs="Arial"/>
+          <w:noProof/>
+          <w:sz w:val="24"/>
+          <w:szCs w:val="24"/>
+          <w:lang w:eastAsia="de-DE"/>
+        </w:rPr>
+        <w:drawing>
+          <wp:inline distT="0" distB="0" distL="0" distR="0">
+            <wp:extent cx="5762625" cy="1504950"/>
+            <wp:effectExtent l="19050" t="0" r="9525" b="0"/>
+            <wp:docPr id="19" name="Bild 9"/>
+            <wp:cNvGraphicFramePr>
+              <a:graphicFrameLocks xmlns:a="http://schemas.openxmlformats.org/drawingml/2006/main" noChangeAspect="1"/>
+            </wp:cNvGraphicFramePr>
+            <a:graphic xmlns:a="http://schemas.openxmlformats.org/drawingml/2006/main">
+              <a:graphicData uri="http://schemas.openxmlformats.org/drawingml/2006/picture">
+                <pic:pic xmlns:pic="http://schemas.openxmlformats.org/drawingml/2006/picture">
+                  <pic:nvPicPr>
+                    <pic:cNvPr id="0" name="Picture 9"/>
+                    <pic:cNvPicPr>
+                      <a:picLocks noChangeAspect="1" noChangeArrowheads="1"/>
+                    </pic:cNvPicPr>
+                  </pic:nvPicPr>
+                  <pic:blipFill>
+                    <a:blip r:embed="rId23" cstate="print"/>
+                    <a:srcRect/>
+                    <a:stretch>
+                      <a:fillRect/>
+                    </a:stretch>
+                  </pic:blipFill>
+                  <pic:spPr bwMode="auto">
+                    <a:xfrm>
+                      <a:off x="0" y="0"/>
+                      <a:ext cx="5762625" cy="1504950"/>
+                    </a:xfrm>
+                    <a:prstGeom prst="rect">
+                      <a:avLst/>
+                    </a:prstGeom>
+                    <a:noFill/>
+                    <a:ln w="9525">
+                      <a:noFill/>
+                      <a:miter lim="800000"/>
+                      <a:headEnd/>
+                      <a:tailEnd/>
+                    </a:ln>
+                  </pic:spPr>
+                </pic:pic>
+              </a:graphicData>
+            </a:graphic>
+          </wp:inline>
+        </w:drawing>
+      </w:r>
+    </w:p>
+    <w:p>
+      <w:pPr>
+        <w:pStyle w:val="KeinLeerraum"/>
+        <w:jc w:val="both"/>
+        <w:rPr>
+          <w:rFonts w:ascii="Arial" w:hAnsi="Arial" w:cs="Arial"/>
+          <w:sz w:val="16"/>
+          <w:szCs w:val="16"/>
+        </w:rPr>
+      </w:pPr>
+      <w:r>
+        <w:rPr>
+          <w:rFonts w:ascii="Arial" w:hAnsi="Arial" w:cs="Arial"/>
+          <w:sz w:val="16"/>
+          <w:szCs w:val="16"/>
+        </w:rPr>
+        <w:tab/>
+        <w:t>Abb. 18: Administrationsseite</w:t>
       </w:r>
     </w:p>
     <w:p>
@@ -4806,7 +5773,7 @@
 </file>
 
 <file path=customXml/itemProps1.xml><?xml version="1.0" encoding="utf-8"?>
-<ds:datastoreItem xmlns:ds="http://schemas.openxmlformats.org/officeDocument/2006/customXml" ds:itemID="{4D91B3A7-AEA4-4ADA-B539-7691888B954F}">
+<ds:datastoreItem xmlns:ds="http://schemas.openxmlformats.org/officeDocument/2006/customXml" ds:itemID="{31C0528E-4B3D-4005-A742-31B782F588A0}">
   <ds:schemaRefs>
     <ds:schemaRef ds:uri="http://schemas.openxmlformats.org/officeDocument/2006/bibliography"/>
   </ds:schemaRefs>

</xml_diff>

<commit_message>
#Update Protokolle, Screen, Anleitung
</commit_message>
<xml_diff>
--- a/docs/Abgabe/Bedienungsanleitung - Deutsch.docx
+++ b/docs/Abgabe/Bedienungsanleitung - Deutsch.docx
@@ -118,6 +118,25 @@
           <w:szCs w:val="24"/>
         </w:rPr>
       </w:pPr>
+      <w:r>
+        <w:rPr>
+          <w:rFonts w:ascii="Arial" w:hAnsi="Arial" w:cs="Arial"/>
+          <w:sz w:val="24"/>
+          <w:szCs w:val="24"/>
+        </w:rPr>
+        <w:tab/>
+        <w:t>1.4 Passwort vergessen</w:t>
+      </w:r>
+    </w:p>
+    <w:p>
+      <w:pPr>
+        <w:pStyle w:val="KeinLeerraum"/>
+        <w:rPr>
+          <w:rFonts w:ascii="Arial" w:hAnsi="Arial" w:cs="Arial"/>
+          <w:sz w:val="24"/>
+          <w:szCs w:val="24"/>
+        </w:rPr>
+      </w:pPr>
     </w:p>
     <w:p>
       <w:pPr>
@@ -249,6 +268,43 @@
           <w:szCs w:val="24"/>
         </w:rPr>
       </w:pPr>
+      <w:r>
+        <w:rPr>
+          <w:rFonts w:ascii="Arial" w:hAnsi="Arial" w:cs="Arial"/>
+          <w:sz w:val="24"/>
+          <w:szCs w:val="24"/>
+        </w:rPr>
+        <w:tab/>
+        <w:t xml:space="preserve">2.4 </w:t>
+      </w:r>
+      <w:proofErr w:type="gramStart"/>
+      <w:r>
+        <w:rPr>
+          <w:rFonts w:ascii="Arial" w:hAnsi="Arial" w:cs="Arial"/>
+          <w:sz w:val="24"/>
+          <w:szCs w:val="24"/>
+        </w:rPr>
+        <w:t>Terminliste</w:t>
+      </w:r>
+      <w:proofErr w:type="gramEnd"/>
+      <w:r>
+        <w:rPr>
+          <w:rFonts w:ascii="Arial" w:hAnsi="Arial" w:cs="Arial"/>
+          <w:sz w:val="24"/>
+          <w:szCs w:val="24"/>
+        </w:rPr>
+        <w:t xml:space="preserve"> drucken</w:t>
+      </w:r>
+    </w:p>
+    <w:p>
+      <w:pPr>
+        <w:pStyle w:val="KeinLeerraum"/>
+        <w:rPr>
+          <w:rFonts w:ascii="Arial" w:hAnsi="Arial" w:cs="Arial"/>
+          <w:sz w:val="24"/>
+          <w:szCs w:val="24"/>
+        </w:rPr>
+      </w:pPr>
     </w:p>
     <w:p>
       <w:pPr>
@@ -354,15 +410,7 @@
           <w:szCs w:val="24"/>
         </w:rPr>
         <w:tab/>
-        <w:t xml:space="preserve">3.3 </w:t>
-      </w:r>
-      <w:r>
-        <w:rPr>
-          <w:rFonts w:ascii="Arial" w:hAnsi="Arial" w:cs="Arial"/>
-          <w:sz w:val="24"/>
-          <w:szCs w:val="24"/>
-        </w:rPr>
-        <w:t>TANs erstellen</w:t>
+        <w:t>3.3 Lehrer einlesen</w:t>
       </w:r>
     </w:p>
     <w:p>
@@ -398,6 +446,42 @@
           <w:sz w:val="24"/>
           <w:szCs w:val="24"/>
         </w:rPr>
+        <w:t>TANs erstellen</w:t>
+      </w:r>
+    </w:p>
+    <w:p>
+      <w:pPr>
+        <w:pStyle w:val="KeinLeerraum"/>
+        <w:jc w:val="both"/>
+        <w:rPr>
+          <w:rFonts w:ascii="Arial" w:hAnsi="Arial" w:cs="Arial"/>
+          <w:sz w:val="24"/>
+          <w:szCs w:val="24"/>
+        </w:rPr>
+      </w:pPr>
+      <w:r>
+        <w:rPr>
+          <w:rFonts w:ascii="Arial" w:hAnsi="Arial" w:cs="Arial"/>
+          <w:sz w:val="24"/>
+          <w:szCs w:val="24"/>
+        </w:rPr>
+        <w:tab/>
+        <w:t>3.5</w:t>
+      </w:r>
+      <w:r>
+        <w:rPr>
+          <w:rFonts w:ascii="Arial" w:hAnsi="Arial" w:cs="Arial"/>
+          <w:sz w:val="24"/>
+          <w:szCs w:val="24"/>
+        </w:rPr>
+        <w:t xml:space="preserve"> </w:t>
+      </w:r>
+      <w:r>
+        <w:rPr>
+          <w:rFonts w:ascii="Arial" w:hAnsi="Arial" w:cs="Arial"/>
+          <w:sz w:val="24"/>
+          <w:szCs w:val="24"/>
+        </w:rPr>
         <w:t>Listen ausdrucken</w:t>
       </w:r>
     </w:p>
@@ -468,13 +552,125 @@
         </w:rPr>
         <w:t xml:space="preserve"> </w:t>
       </w:r>
-      <w:r>
-        <w:rPr>
-          <w:rFonts w:ascii="Arial" w:hAnsi="Arial" w:cs="Arial"/>
-          <w:sz w:val="24"/>
-          <w:szCs w:val="24"/>
-        </w:rPr>
-        <w:t xml:space="preserve">Schüler </w:t>
+      <w:proofErr w:type="gramStart"/>
+      <w:r>
+        <w:rPr>
+          <w:rFonts w:ascii="Arial" w:hAnsi="Arial" w:cs="Arial"/>
+          <w:sz w:val="24"/>
+          <w:szCs w:val="24"/>
+        </w:rPr>
+        <w:t>Schüler</w:t>
+      </w:r>
+      <w:r>
+        <w:rPr>
+          <w:rFonts w:ascii="Arial" w:hAnsi="Arial" w:cs="Arial"/>
+          <w:sz w:val="24"/>
+          <w:szCs w:val="24"/>
+        </w:rPr>
+        <w:t>verwaltung</w:t>
+      </w:r>
+      <w:proofErr w:type="gramEnd"/>
+    </w:p>
+    <w:p>
+      <w:pPr>
+        <w:pStyle w:val="KeinLeerraum"/>
+        <w:ind w:firstLine="708"/>
+        <w:jc w:val="both"/>
+        <w:rPr>
+          <w:rFonts w:ascii="Arial" w:hAnsi="Arial" w:cs="Arial"/>
+          <w:sz w:val="24"/>
+          <w:szCs w:val="24"/>
+        </w:rPr>
+      </w:pPr>
+      <w:r>
+        <w:rPr>
+          <w:rFonts w:ascii="Arial" w:hAnsi="Arial" w:cs="Arial"/>
+          <w:sz w:val="24"/>
+          <w:szCs w:val="24"/>
+        </w:rPr>
+        <w:t>4.2</w:t>
+      </w:r>
+      <w:r>
+        <w:rPr>
+          <w:rFonts w:ascii="Arial" w:hAnsi="Arial" w:cs="Arial"/>
+          <w:sz w:val="24"/>
+          <w:szCs w:val="24"/>
+        </w:rPr>
+        <w:t xml:space="preserve"> </w:t>
+      </w:r>
+      <w:proofErr w:type="gramStart"/>
+      <w:r>
+        <w:rPr>
+          <w:rFonts w:ascii="Arial" w:hAnsi="Arial" w:cs="Arial"/>
+          <w:sz w:val="24"/>
+          <w:szCs w:val="24"/>
+        </w:rPr>
+        <w:t>Datum</w:t>
+      </w:r>
+      <w:proofErr w:type="gramEnd"/>
+      <w:r>
+        <w:rPr>
+          <w:rFonts w:ascii="Arial" w:hAnsi="Arial" w:cs="Arial"/>
+          <w:sz w:val="24"/>
+          <w:szCs w:val="24"/>
+        </w:rPr>
+        <w:t xml:space="preserve"> der Elternsprechtags festlegen</w:t>
+      </w:r>
+    </w:p>
+    <w:p>
+      <w:pPr>
+        <w:pStyle w:val="KeinLeerraum"/>
+        <w:jc w:val="both"/>
+        <w:rPr>
+          <w:rFonts w:ascii="Arial" w:hAnsi="Arial" w:cs="Arial"/>
+          <w:sz w:val="24"/>
+          <w:szCs w:val="24"/>
+        </w:rPr>
+      </w:pPr>
+    </w:p>
+    <w:p>
+      <w:pPr>
+        <w:pStyle w:val="KeinLeerraum"/>
+        <w:jc w:val="both"/>
+        <w:rPr>
+          <w:rFonts w:ascii="Arial" w:hAnsi="Arial" w:cs="Arial"/>
+          <w:sz w:val="24"/>
+          <w:szCs w:val="24"/>
+        </w:rPr>
+      </w:pPr>
+    </w:p>
+    <w:p>
+      <w:pPr>
+        <w:pStyle w:val="KeinLeerraum"/>
+        <w:jc w:val="both"/>
+        <w:rPr>
+          <w:rFonts w:ascii="Arial" w:hAnsi="Arial" w:cs="Arial"/>
+          <w:sz w:val="24"/>
+          <w:szCs w:val="24"/>
+        </w:rPr>
+      </w:pPr>
+    </w:p>
+    <w:p>
+      <w:pPr>
+        <w:pStyle w:val="KeinLeerraum"/>
+        <w:numPr>
+          <w:ilvl w:val="0"/>
+          <w:numId w:val="1"/>
+        </w:numPr>
+        <w:jc w:val="both"/>
+        <w:rPr>
+          <w:rFonts w:ascii="Arial" w:hAnsi="Arial" w:cs="Arial"/>
+          <w:sz w:val="24"/>
+          <w:szCs w:val="24"/>
+        </w:rPr>
+      </w:pPr>
+      <w:r>
+        <w:rPr>
+          <w:rFonts w:ascii="Arial" w:hAnsi="Arial" w:cs="Arial"/>
+          <w:sz w:val="24"/>
+          <w:szCs w:val="24"/>
+        </w:rPr>
+        <w:t xml:space="preserve">1.4 </w:t>
       </w:r>
       <w:proofErr w:type="spellStart"/>
       <w:r>
@@ -483,29 +679,279 @@
           <w:sz w:val="24"/>
           <w:szCs w:val="24"/>
         </w:rPr>
-        <w:t>verwaltung</w:t>
+        <w:t>Screenshots</w:t>
       </w:r>
       <w:proofErr w:type="spellEnd"/>
-    </w:p>
-    <w:p>
-      <w:pPr>
-        <w:pStyle w:val="KeinLeerraum"/>
-        <w:ind w:firstLine="708"/>
-        <w:jc w:val="both"/>
-        <w:rPr>
-          <w:rFonts w:ascii="Arial" w:hAnsi="Arial" w:cs="Arial"/>
-          <w:sz w:val="24"/>
-          <w:szCs w:val="24"/>
-        </w:rPr>
-      </w:pPr>
-      <w:r>
-        <w:rPr>
-          <w:rFonts w:ascii="Arial" w:hAnsi="Arial" w:cs="Arial"/>
-          <w:sz w:val="24"/>
-          <w:szCs w:val="24"/>
-        </w:rPr>
-        <w:t>4.2</w:t>
-      </w:r>
+      <w:r>
+        <w:rPr>
+          <w:rFonts w:ascii="Arial" w:hAnsi="Arial" w:cs="Arial"/>
+          <w:sz w:val="24"/>
+          <w:szCs w:val="24"/>
+        </w:rPr>
+        <w:t xml:space="preserve"> einfügen</w:t>
+      </w:r>
+      <w:r>
+        <w:rPr>
+          <w:rFonts w:ascii="Arial" w:hAnsi="Arial" w:cs="Arial"/>
+          <w:sz w:val="24"/>
+          <w:szCs w:val="24"/>
+        </w:rPr>
+        <w:t xml:space="preserve"> und Text einfügen</w:t>
+      </w:r>
+    </w:p>
+    <w:p>
+      <w:pPr>
+        <w:pStyle w:val="KeinLeerraum"/>
+        <w:numPr>
+          <w:ilvl w:val="0"/>
+          <w:numId w:val="1"/>
+        </w:numPr>
+        <w:jc w:val="both"/>
+        <w:rPr>
+          <w:rFonts w:ascii="Arial" w:hAnsi="Arial" w:cs="Arial"/>
+          <w:sz w:val="24"/>
+          <w:szCs w:val="24"/>
+        </w:rPr>
+      </w:pPr>
+      <w:r>
+        <w:rPr>
+          <w:rFonts w:ascii="Arial" w:hAnsi="Arial" w:cs="Arial"/>
+          <w:sz w:val="24"/>
+          <w:szCs w:val="24"/>
+        </w:rPr>
+        <w:t>Abbildungsnummerierung ist fehlerhaft</w:t>
+      </w:r>
+    </w:p>
+    <w:p>
+      <w:pPr>
+        <w:pStyle w:val="KeinLeerraum"/>
+        <w:numPr>
+          <w:ilvl w:val="0"/>
+          <w:numId w:val="1"/>
+        </w:numPr>
+        <w:jc w:val="both"/>
+        <w:rPr>
+          <w:rFonts w:ascii="Arial" w:hAnsi="Arial" w:cs="Arial"/>
+          <w:i/>
+          <w:sz w:val="24"/>
+          <w:szCs w:val="24"/>
+        </w:rPr>
+      </w:pPr>
+      <w:r>
+        <w:rPr>
+          <w:rFonts w:ascii="Arial" w:hAnsi="Arial" w:cs="Arial"/>
+          <w:i/>
+          <w:sz w:val="24"/>
+          <w:szCs w:val="24"/>
+        </w:rPr>
+        <w:t>3.1 Ist noch unvollständig (Front End fehlt)</w:t>
+      </w:r>
+    </w:p>
+    <w:p>
+      <w:pPr>
+        <w:pStyle w:val="KeinLeerraum"/>
+        <w:numPr>
+          <w:ilvl w:val="0"/>
+          <w:numId w:val="1"/>
+        </w:numPr>
+        <w:jc w:val="both"/>
+        <w:rPr>
+          <w:rFonts w:ascii="Arial" w:hAnsi="Arial" w:cs="Arial"/>
+          <w:i/>
+          <w:sz w:val="24"/>
+          <w:szCs w:val="24"/>
+        </w:rPr>
+      </w:pPr>
+      <w:r>
+        <w:rPr>
+          <w:rFonts w:ascii="Arial" w:hAnsi="Arial" w:cs="Arial"/>
+          <w:i/>
+          <w:sz w:val="24"/>
+          <w:szCs w:val="24"/>
+        </w:rPr>
+        <w:t>3.5</w:t>
+      </w:r>
+      <w:r>
+        <w:rPr>
+          <w:rFonts w:ascii="Arial" w:hAnsi="Arial" w:cs="Arial"/>
+          <w:i/>
+          <w:sz w:val="24"/>
+          <w:szCs w:val="24"/>
+        </w:rPr>
+        <w:t xml:space="preserve"> Ist noch unvollständig (Front End fehlt)</w:t>
+      </w:r>
+    </w:p>
+    <w:p>
+      <w:pPr>
+        <w:pStyle w:val="KeinLeerraum"/>
+        <w:jc w:val="both"/>
+        <w:rPr>
+          <w:rFonts w:ascii="Arial" w:hAnsi="Arial" w:cs="Arial"/>
+          <w:sz w:val="24"/>
+          <w:szCs w:val="24"/>
+        </w:rPr>
+      </w:pPr>
+    </w:p>
+    <w:p>
+      <w:pPr>
+        <w:pStyle w:val="KeinLeerraum"/>
+        <w:jc w:val="both"/>
+        <w:rPr>
+          <w:rFonts w:ascii="Arial" w:hAnsi="Arial" w:cs="Arial"/>
+          <w:sz w:val="24"/>
+          <w:szCs w:val="24"/>
+        </w:rPr>
+      </w:pPr>
+    </w:p>
+    <w:p>
+      <w:pPr>
+        <w:pStyle w:val="KeinLeerraum"/>
+        <w:jc w:val="both"/>
+        <w:rPr>
+          <w:rFonts w:ascii="Arial" w:hAnsi="Arial" w:cs="Arial"/>
+          <w:sz w:val="24"/>
+          <w:szCs w:val="24"/>
+        </w:rPr>
+      </w:pPr>
+      <w:r>
+        <w:rPr>
+          <w:rFonts w:ascii="Arial" w:hAnsi="Arial" w:cs="Arial"/>
+          <w:sz w:val="24"/>
+          <w:szCs w:val="24"/>
+        </w:rPr>
+        <w:t>2.4 Terminliste drucken (Front End fehlt)</w:t>
+      </w:r>
+    </w:p>
+    <w:p>
+      <w:pPr>
+        <w:pStyle w:val="KeinLeerraum"/>
+        <w:jc w:val="both"/>
+        <w:rPr>
+          <w:rFonts w:ascii="Arial" w:hAnsi="Arial" w:cs="Arial"/>
+          <w:sz w:val="24"/>
+          <w:szCs w:val="24"/>
+        </w:rPr>
+      </w:pPr>
+      <w:r>
+        <w:rPr>
+          <w:rFonts w:ascii="Arial" w:hAnsi="Arial" w:cs="Arial"/>
+          <w:sz w:val="24"/>
+          <w:szCs w:val="24"/>
+        </w:rPr>
+        <w:t>3.3 Komplett erstellen</w:t>
+      </w:r>
+    </w:p>
+    <w:p>
+      <w:pPr>
+        <w:pStyle w:val="KeinLeerraum"/>
+        <w:jc w:val="both"/>
+        <w:rPr>
+          <w:rFonts w:ascii="Arial" w:hAnsi="Arial" w:cs="Arial"/>
+          <w:sz w:val="24"/>
+          <w:szCs w:val="24"/>
+        </w:rPr>
+      </w:pPr>
+      <w:r>
+        <w:rPr>
+          <w:rFonts w:ascii="Arial" w:hAnsi="Arial" w:cs="Arial"/>
+          <w:sz w:val="24"/>
+          <w:szCs w:val="24"/>
+        </w:rPr>
+        <w:t>3.5</w:t>
+      </w:r>
+      <w:r>
+        <w:rPr>
+          <w:rFonts w:ascii="Arial" w:hAnsi="Arial" w:cs="Arial"/>
+          <w:sz w:val="24"/>
+          <w:szCs w:val="24"/>
+        </w:rPr>
+        <w:t xml:space="preserve"> Zeitplan drucken (Front End fehlt)</w:t>
+      </w:r>
+    </w:p>
+    <w:p>
+      <w:pPr>
+        <w:pStyle w:val="KeinLeerraum"/>
+        <w:jc w:val="both"/>
+        <w:rPr>
+          <w:rFonts w:ascii="Arial" w:hAnsi="Arial" w:cs="Arial"/>
+          <w:sz w:val="24"/>
+          <w:szCs w:val="24"/>
+        </w:rPr>
+      </w:pPr>
+      <w:r>
+        <w:rPr>
+          <w:rFonts w:ascii="Arial" w:hAnsi="Arial" w:cs="Arial"/>
+          <w:sz w:val="24"/>
+          <w:szCs w:val="24"/>
+        </w:rPr>
+        <w:t>Komplett prüfen</w:t>
+      </w:r>
+      <w:r>
+        <w:rPr>
+          <w:rFonts w:ascii="Arial" w:hAnsi="Arial" w:cs="Arial"/>
+          <w:sz w:val="24"/>
+          <w:szCs w:val="24"/>
+        </w:rPr>
+        <w:t xml:space="preserve"> (</w:t>
+      </w:r>
+      <w:r>
+        <w:rPr>
+          <w:rFonts w:ascii="Arial" w:hAnsi="Arial" w:cs="Arial"/>
+          <w:sz w:val="24"/>
+          <w:szCs w:val="24"/>
+        </w:rPr>
+        <w:t xml:space="preserve">3.3) auf </w:t>
+      </w:r>
+      <w:proofErr w:type="spellStart"/>
+      <w:r>
+        <w:rPr>
+          <w:rFonts w:ascii="Arial" w:hAnsi="Arial" w:cs="Arial"/>
+          <w:sz w:val="24"/>
+          <w:szCs w:val="24"/>
+        </w:rPr>
+        <w:t>jedenfall</w:t>
+      </w:r>
+      <w:proofErr w:type="spellEnd"/>
+      <w:r>
+        <w:rPr>
+          <w:rFonts w:ascii="Arial" w:hAnsi="Arial" w:cs="Arial"/>
+          <w:sz w:val="24"/>
+          <w:szCs w:val="24"/>
+        </w:rPr>
+        <w:t xml:space="preserve"> genauer</w:t>
+      </w:r>
+    </w:p>
+    <w:p>
+      <w:pPr>
+        <w:pStyle w:val="KeinLeerraum"/>
+        <w:jc w:val="both"/>
+        <w:rPr>
+          <w:rFonts w:ascii="Arial" w:hAnsi="Arial" w:cs="Arial"/>
+          <w:sz w:val="24"/>
+          <w:szCs w:val="24"/>
+        </w:rPr>
+      </w:pPr>
+    </w:p>
+    <w:p>
+      <w:pPr>
+        <w:pStyle w:val="KeinLeerraum"/>
+        <w:jc w:val="both"/>
+        <w:rPr>
+          <w:rFonts w:ascii="Arial" w:hAnsi="Arial" w:cs="Arial"/>
+          <w:sz w:val="24"/>
+          <w:szCs w:val="24"/>
+        </w:rPr>
+      </w:pPr>
+      <w:proofErr w:type="spellStart"/>
+      <w:r>
+        <w:rPr>
+          <w:rFonts w:ascii="Arial" w:hAnsi="Arial" w:cs="Arial"/>
+          <w:sz w:val="24"/>
+          <w:szCs w:val="24"/>
+        </w:rPr>
+        <w:t>Screenshots</w:t>
+      </w:r>
+      <w:proofErr w:type="spellEnd"/>
       <w:r>
         <w:rPr>
           <w:rFonts w:ascii="Arial" w:hAnsi="Arial" w:cs="Arial"/>
@@ -514,401 +960,22 @@
         </w:rPr>
         <w:t xml:space="preserve"> </w:t>
       </w:r>
-      <w:proofErr w:type="gramStart"/>
-      <w:r>
-        <w:rPr>
-          <w:rFonts w:ascii="Arial" w:hAnsi="Arial" w:cs="Arial"/>
-          <w:sz w:val="24"/>
-          <w:szCs w:val="24"/>
-        </w:rPr>
-        <w:t>Datum</w:t>
-      </w:r>
-      <w:proofErr w:type="gramEnd"/>
-      <w:r>
-        <w:rPr>
-          <w:rFonts w:ascii="Arial" w:hAnsi="Arial" w:cs="Arial"/>
-          <w:sz w:val="24"/>
-          <w:szCs w:val="24"/>
-        </w:rPr>
-        <w:t xml:space="preserve"> der Elternsprechtags festlegen</w:t>
-      </w:r>
-    </w:p>
-    <w:p>
-      <w:pPr>
-        <w:pStyle w:val="KeinLeerraum"/>
-        <w:jc w:val="both"/>
-        <w:rPr>
-          <w:rFonts w:ascii="Arial" w:hAnsi="Arial" w:cs="Arial"/>
-          <w:sz w:val="24"/>
-          <w:szCs w:val="24"/>
-        </w:rPr>
-      </w:pPr>
-    </w:p>
-    <w:p>
-      <w:pPr>
-        <w:pStyle w:val="KeinLeerraum"/>
-        <w:jc w:val="both"/>
-        <w:rPr>
-          <w:rFonts w:ascii="Arial" w:hAnsi="Arial" w:cs="Arial"/>
-          <w:sz w:val="24"/>
-          <w:szCs w:val="24"/>
-        </w:rPr>
-      </w:pPr>
-    </w:p>
-    <w:p>
-      <w:pPr>
-        <w:pStyle w:val="KeinLeerraum"/>
-        <w:jc w:val="both"/>
-        <w:rPr>
-          <w:rFonts w:ascii="Arial" w:hAnsi="Arial" w:cs="Arial"/>
-          <w:sz w:val="24"/>
-          <w:szCs w:val="24"/>
-        </w:rPr>
-      </w:pPr>
-      <w:r>
-        <w:rPr>
-          <w:rFonts w:ascii="Arial" w:hAnsi="Arial" w:cs="Arial"/>
-          <w:sz w:val="24"/>
-          <w:szCs w:val="24"/>
-        </w:rPr>
-        <w:t>1.3 Ist noch unvollständig (</w:t>
-      </w:r>
-      <w:proofErr w:type="spellStart"/>
-      <w:r>
-        <w:rPr>
-          <w:rFonts w:ascii="Arial" w:hAnsi="Arial" w:cs="Arial"/>
-          <w:sz w:val="24"/>
-          <w:szCs w:val="24"/>
-        </w:rPr>
-        <w:t>Screenshots</w:t>
-      </w:r>
-      <w:proofErr w:type="spellEnd"/>
-      <w:r>
-        <w:rPr>
-          <w:rFonts w:ascii="Arial" w:hAnsi="Arial" w:cs="Arial"/>
-          <w:sz w:val="24"/>
-          <w:szCs w:val="24"/>
-        </w:rPr>
-        <w:t xml:space="preserve"> einfügen)</w:t>
-      </w:r>
-    </w:p>
-    <w:p>
-      <w:pPr>
-        <w:pStyle w:val="KeinLeerraum"/>
-        <w:jc w:val="both"/>
-        <w:rPr>
-          <w:rFonts w:ascii="Arial" w:hAnsi="Arial" w:cs="Arial"/>
-          <w:sz w:val="24"/>
-          <w:szCs w:val="24"/>
-        </w:rPr>
-      </w:pPr>
-      <w:r>
-        <w:rPr>
-          <w:rFonts w:ascii="Arial" w:hAnsi="Arial" w:cs="Arial"/>
-          <w:sz w:val="24"/>
-          <w:szCs w:val="24"/>
-        </w:rPr>
-        <w:t xml:space="preserve">2.1 </w:t>
-      </w:r>
-      <w:proofErr w:type="spellStart"/>
-      <w:proofErr w:type="gramStart"/>
-      <w:r>
-        <w:rPr>
-          <w:rFonts w:ascii="Arial" w:hAnsi="Arial" w:cs="Arial"/>
-          <w:sz w:val="24"/>
-          <w:szCs w:val="24"/>
-        </w:rPr>
-        <w:t>Screenshot</w:t>
-      </w:r>
-      <w:proofErr w:type="spellEnd"/>
-      <w:proofErr w:type="gramEnd"/>
-      <w:r>
-        <w:rPr>
-          <w:rFonts w:ascii="Arial" w:hAnsi="Arial" w:cs="Arial"/>
-          <w:sz w:val="24"/>
-          <w:szCs w:val="24"/>
-        </w:rPr>
-        <w:t xml:space="preserve"> aufs wesentliche verkleinern</w:t>
-      </w:r>
-    </w:p>
-    <w:p>
-      <w:pPr>
-        <w:pStyle w:val="KeinLeerraum"/>
-        <w:jc w:val="both"/>
-        <w:rPr>
-          <w:rFonts w:ascii="Arial" w:hAnsi="Arial" w:cs="Arial"/>
-          <w:i/>
-          <w:sz w:val="24"/>
-          <w:szCs w:val="24"/>
-        </w:rPr>
-      </w:pPr>
-      <w:r>
-        <w:rPr>
-          <w:rFonts w:ascii="Arial" w:hAnsi="Arial" w:cs="Arial"/>
-          <w:i/>
-          <w:sz w:val="24"/>
-          <w:szCs w:val="24"/>
-        </w:rPr>
-        <w:t>3.1 Ist noch unvollständig (Front End fehlt)</w:t>
-      </w:r>
-    </w:p>
-    <w:p>
-      <w:pPr>
-        <w:pStyle w:val="KeinLeerraum"/>
-        <w:jc w:val="both"/>
-        <w:rPr>
-          <w:rFonts w:ascii="Arial" w:hAnsi="Arial" w:cs="Arial"/>
-          <w:b/>
-          <w:sz w:val="24"/>
-          <w:szCs w:val="24"/>
-        </w:rPr>
-      </w:pPr>
-      <w:r>
-        <w:rPr>
-          <w:rFonts w:ascii="Arial" w:hAnsi="Arial" w:cs="Arial"/>
-          <w:b/>
-          <w:sz w:val="24"/>
-          <w:szCs w:val="24"/>
-        </w:rPr>
-        <w:t>3.3 Ist noch unvollständig (Text ergänzen)</w:t>
-      </w:r>
-    </w:p>
-    <w:p>
-      <w:pPr>
-        <w:pStyle w:val="KeinLeerraum"/>
-        <w:jc w:val="both"/>
-        <w:rPr>
-          <w:rFonts w:ascii="Arial" w:hAnsi="Arial" w:cs="Arial"/>
-          <w:i/>
-          <w:sz w:val="24"/>
-          <w:szCs w:val="24"/>
-        </w:rPr>
-      </w:pPr>
-      <w:r>
-        <w:rPr>
-          <w:rFonts w:ascii="Arial" w:hAnsi="Arial" w:cs="Arial"/>
-          <w:i/>
-          <w:sz w:val="24"/>
-          <w:szCs w:val="24"/>
-        </w:rPr>
-        <w:t>3.4 Ist noch unvollständig (Front End fehlt)</w:t>
-      </w:r>
-    </w:p>
-    <w:p>
-      <w:pPr>
-        <w:pStyle w:val="KeinLeerraum"/>
-        <w:jc w:val="both"/>
-        <w:rPr>
-          <w:rFonts w:ascii="Arial" w:hAnsi="Arial" w:cs="Arial"/>
-          <w:sz w:val="24"/>
-          <w:szCs w:val="24"/>
-        </w:rPr>
-      </w:pPr>
-    </w:p>
-    <w:p>
-      <w:pPr>
-        <w:pStyle w:val="KeinLeerraum"/>
-        <w:jc w:val="both"/>
-        <w:rPr>
-          <w:rFonts w:ascii="Arial" w:hAnsi="Arial" w:cs="Arial"/>
-          <w:sz w:val="24"/>
-          <w:szCs w:val="24"/>
-        </w:rPr>
-      </w:pPr>
-      <w:r>
-        <w:rPr>
-          <w:rFonts w:ascii="Arial" w:hAnsi="Arial" w:cs="Arial"/>
-          <w:sz w:val="24"/>
-          <w:szCs w:val="24"/>
-        </w:rPr>
-        <w:t>Abbildungsnummerierung ist fehlerhaft</w:t>
-      </w:r>
-    </w:p>
-    <w:p>
-      <w:pPr>
-        <w:pStyle w:val="KeinLeerraum"/>
-        <w:jc w:val="both"/>
-        <w:rPr>
-          <w:rFonts w:ascii="Arial" w:hAnsi="Arial" w:cs="Arial"/>
-          <w:sz w:val="24"/>
-          <w:szCs w:val="24"/>
-        </w:rPr>
-      </w:pPr>
-      <w:r>
-        <w:rPr>
-          <w:rFonts w:ascii="Arial" w:hAnsi="Arial" w:cs="Arial"/>
-          <w:sz w:val="24"/>
-          <w:szCs w:val="24"/>
-        </w:rPr>
-        <w:t>Passwort vergessen fehlt</w:t>
-      </w:r>
-      <w:r>
-        <w:rPr>
-          <w:rFonts w:ascii="Arial" w:hAnsi="Arial" w:cs="Arial"/>
-          <w:sz w:val="24"/>
-          <w:szCs w:val="24"/>
-        </w:rPr>
-        <w:t xml:space="preserve"> (nachtragen)</w:t>
-      </w:r>
-      <w:r>
-        <w:rPr>
-          <w:rFonts w:ascii="Arial" w:hAnsi="Arial" w:cs="Arial"/>
-          <w:sz w:val="24"/>
-          <w:szCs w:val="24"/>
-        </w:rPr>
-        <w:t xml:space="preserve"> (1.4)</w:t>
-      </w:r>
-    </w:p>
-    <w:p>
-      <w:pPr>
-        <w:pStyle w:val="KeinLeerraum"/>
-        <w:jc w:val="both"/>
-        <w:rPr>
-          <w:rFonts w:ascii="Arial" w:hAnsi="Arial" w:cs="Arial"/>
-          <w:sz w:val="24"/>
-          <w:szCs w:val="24"/>
-        </w:rPr>
-      </w:pPr>
-    </w:p>
-    <w:p>
-      <w:pPr>
-        <w:pStyle w:val="KeinLeerraum"/>
-        <w:jc w:val="both"/>
-        <w:rPr>
-          <w:rFonts w:ascii="Arial" w:hAnsi="Arial" w:cs="Arial"/>
-          <w:sz w:val="24"/>
-          <w:szCs w:val="24"/>
-        </w:rPr>
-      </w:pPr>
-    </w:p>
-    <w:p>
-      <w:pPr>
-        <w:pStyle w:val="KeinLeerraum"/>
-        <w:jc w:val="both"/>
-        <w:rPr>
-          <w:rFonts w:ascii="Arial" w:hAnsi="Arial" w:cs="Arial"/>
-          <w:sz w:val="24"/>
-          <w:szCs w:val="24"/>
-        </w:rPr>
-      </w:pPr>
-      <w:r>
-        <w:rPr>
-          <w:rFonts w:ascii="Arial" w:hAnsi="Arial" w:cs="Arial"/>
-          <w:sz w:val="24"/>
-          <w:szCs w:val="24"/>
-        </w:rPr>
-        <w:t>Komplett prüfen</w:t>
-      </w:r>
-      <w:r>
-        <w:rPr>
-          <w:rFonts w:ascii="Arial" w:hAnsi="Arial" w:cs="Arial"/>
-          <w:sz w:val="24"/>
-          <w:szCs w:val="24"/>
-        </w:rPr>
-        <w:t xml:space="preserve"> (1.3; 3.3) auf </w:t>
-      </w:r>
-      <w:proofErr w:type="spellStart"/>
-      <w:r>
-        <w:rPr>
-          <w:rFonts w:ascii="Arial" w:hAnsi="Arial" w:cs="Arial"/>
-          <w:sz w:val="24"/>
-          <w:szCs w:val="24"/>
-        </w:rPr>
-        <w:t>jedenfall</w:t>
-      </w:r>
-      <w:proofErr w:type="spellEnd"/>
-      <w:r>
-        <w:rPr>
-          <w:rFonts w:ascii="Arial" w:hAnsi="Arial" w:cs="Arial"/>
-          <w:sz w:val="24"/>
-          <w:szCs w:val="24"/>
-        </w:rPr>
-        <w:t xml:space="preserve"> genauer</w:t>
-      </w:r>
-    </w:p>
-    <w:p>
-      <w:pPr>
-        <w:pStyle w:val="KeinLeerraum"/>
-        <w:jc w:val="both"/>
-        <w:rPr>
-          <w:rFonts w:ascii="Arial" w:hAnsi="Arial" w:cs="Arial"/>
-          <w:sz w:val="24"/>
-          <w:szCs w:val="24"/>
-        </w:rPr>
-      </w:pPr>
-      <w:proofErr w:type="spellStart"/>
-      <w:r>
-        <w:rPr>
-          <w:rFonts w:ascii="Arial" w:hAnsi="Arial" w:cs="Arial"/>
-          <w:sz w:val="24"/>
-          <w:szCs w:val="24"/>
-        </w:rPr>
-        <w:t>Screenshots</w:t>
-      </w:r>
-      <w:proofErr w:type="spellEnd"/>
-      <w:r>
-        <w:rPr>
-          <w:rFonts w:ascii="Arial" w:hAnsi="Arial" w:cs="Arial"/>
-          <w:sz w:val="24"/>
-          <w:szCs w:val="24"/>
-        </w:rPr>
-        <w:t xml:space="preserve"> 3.2 und 1.3 müssen neu gemacht werden</w:t>
-      </w:r>
-    </w:p>
-    <w:p>
-      <w:pPr>
-        <w:pStyle w:val="KeinLeerraum"/>
-        <w:jc w:val="both"/>
-        <w:rPr>
-          <w:rFonts w:ascii="Arial" w:hAnsi="Arial" w:cs="Arial"/>
-          <w:sz w:val="24"/>
-          <w:szCs w:val="24"/>
-        </w:rPr>
-      </w:pPr>
-    </w:p>
-    <w:p>
-      <w:pPr>
-        <w:pStyle w:val="KeinLeerraum"/>
-        <w:jc w:val="both"/>
-        <w:rPr>
-          <w:rFonts w:ascii="Arial" w:hAnsi="Arial" w:cs="Arial"/>
-          <w:sz w:val="24"/>
-          <w:szCs w:val="24"/>
-        </w:rPr>
-      </w:pPr>
-    </w:p>
-    <w:p>
-      <w:pPr>
-        <w:pStyle w:val="KeinLeerraum"/>
-        <w:jc w:val="both"/>
-        <w:rPr>
-          <w:rFonts w:ascii="Arial" w:hAnsi="Arial" w:cs="Arial"/>
-          <w:sz w:val="24"/>
-          <w:szCs w:val="24"/>
-        </w:rPr>
-      </w:pPr>
-    </w:p>
-    <w:p>
-      <w:pPr>
-        <w:pStyle w:val="KeinLeerraum"/>
-        <w:jc w:val="both"/>
-        <w:rPr>
-          <w:rFonts w:ascii="Arial" w:hAnsi="Arial" w:cs="Arial"/>
-          <w:sz w:val="24"/>
-          <w:szCs w:val="24"/>
-        </w:rPr>
-      </w:pPr>
-    </w:p>
-    <w:p>
-      <w:pPr>
-        <w:pStyle w:val="KeinLeerraum"/>
-        <w:jc w:val="both"/>
-        <w:rPr>
-          <w:rFonts w:ascii="Arial" w:hAnsi="Arial" w:cs="Arial"/>
-          <w:sz w:val="24"/>
-          <w:szCs w:val="24"/>
-        </w:rPr>
-      </w:pPr>
+      <w:r>
+        <w:rPr>
+          <w:rFonts w:ascii="Arial" w:hAnsi="Arial" w:cs="Arial"/>
+          <w:sz w:val="24"/>
+          <w:szCs w:val="24"/>
+        </w:rPr>
+        <w:t>aktualisieren</w:t>
+      </w:r>
+      <w:r>
+        <w:rPr>
+          <w:rFonts w:ascii="Arial" w:hAnsi="Arial" w:cs="Arial"/>
+          <w:sz w:val="24"/>
+          <w:szCs w:val="24"/>
+        </w:rPr>
+        <w:t xml:space="preserve"> wegen der Barrierefreiheit</w:t>
+      </w:r>
     </w:p>
     <w:p>
       <w:pPr>
@@ -1079,6 +1146,7 @@
           <w:sz w:val="28"/>
           <w:szCs w:val="28"/>
         </w:rPr>
+        <w:lastRenderedPageBreak/>
         <w:t xml:space="preserve">1 </w:t>
       </w:r>
       <w:r>
@@ -1181,7 +1249,7 @@
                     </pic:cNvPicPr>
                   </pic:nvPicPr>
                   <pic:blipFill>
-                    <a:blip r:embed="rId5" cstate="print"/>
+                    <a:blip r:embed="rId6" cstate="print"/>
                     <a:srcRect/>
                     <a:stretch>
                       <a:fillRect/>
@@ -1354,7 +1422,7 @@
                     </pic:cNvPicPr>
                   </pic:nvPicPr>
                   <pic:blipFill>
-                    <a:blip r:embed="rId6" cstate="print"/>
+                    <a:blip r:embed="rId7" cstate="print"/>
                     <a:srcRect/>
                     <a:stretch>
                       <a:fillRect/>
@@ -1525,7 +1593,7 @@
                     </pic:cNvPicPr>
                   </pic:nvPicPr>
                   <pic:blipFill>
-                    <a:blip r:embed="rId7" cstate="print"/>
+                    <a:blip r:embed="rId8" cstate="print"/>
                     <a:srcRect/>
                     <a:stretch>
                       <a:fillRect/>
@@ -1751,7 +1819,7 @@
                     </pic:cNvPicPr>
                   </pic:nvPicPr>
                   <pic:blipFill>
-                    <a:blip r:embed="rId8" cstate="print"/>
+                    <a:blip r:embed="rId9" cstate="print"/>
                     <a:srcRect/>
                     <a:stretch>
                       <a:fillRect/>
@@ -1914,7 +1982,7 @@
                     </pic:cNvPicPr>
                   </pic:nvPicPr>
                   <pic:blipFill>
-                    <a:blip r:embed="rId9" cstate="print"/>
+                    <a:blip r:embed="rId10" cstate="print"/>
                     <a:srcRect/>
                     <a:stretch>
                       <a:fillRect/>
@@ -2036,25 +2104,23 @@
           <w:szCs w:val="24"/>
         </w:rPr>
         <w:lastRenderedPageBreak/>
-        <w:t xml:space="preserve">Danach muss der Vor- und Nachname </w:t>
-      </w:r>
-      <w:proofErr w:type="gramStart"/>
-      <w:r>
-        <w:rPr>
-          <w:rFonts w:ascii="Arial" w:hAnsi="Arial" w:cs="Arial"/>
-          <w:sz w:val="24"/>
-          <w:szCs w:val="24"/>
-        </w:rPr>
-        <w:t>der</w:t>
-      </w:r>
-      <w:proofErr w:type="gramEnd"/>
-      <w:r>
-        <w:rPr>
-          <w:rFonts w:ascii="Arial" w:hAnsi="Arial" w:cs="Arial"/>
-          <w:sz w:val="24"/>
-          <w:szCs w:val="24"/>
-        </w:rPr>
-        <w:t xml:space="preserve"> Kindes eingegeben werden und auf „Anlegen“ geklickt werden.</w:t>
+        <w:t>Danac</w:t>
+      </w:r>
+      <w:r>
+        <w:rPr>
+          <w:rFonts w:ascii="Arial" w:hAnsi="Arial" w:cs="Arial"/>
+          <w:sz w:val="24"/>
+          <w:szCs w:val="24"/>
+        </w:rPr>
+        <w:t>h muss der Vor- und Nachname des Kindes eingegeben</w:t>
+      </w:r>
+      <w:r>
+        <w:rPr>
+          <w:rFonts w:ascii="Arial" w:hAnsi="Arial" w:cs="Arial"/>
+          <w:sz w:val="24"/>
+          <w:szCs w:val="24"/>
+        </w:rPr>
+        <w:t xml:space="preserve"> und auf „Anlegen“ geklickt werden.</w:t>
       </w:r>
     </w:p>
     <w:p>
@@ -2103,7 +2169,7 @@
                     </pic:cNvPicPr>
                   </pic:nvPicPr>
                   <pic:blipFill>
-                    <a:blip r:embed="rId10" cstate="print"/>
+                    <a:blip r:embed="rId11" cstate="print"/>
                     <a:srcRect/>
                     <a:stretch>
                       <a:fillRect/>
@@ -2292,7 +2358,7 @@
                     </pic:cNvPicPr>
                   </pic:nvPicPr>
                   <pic:blipFill>
-                    <a:blip r:embed="rId11" cstate="print"/>
+                    <a:blip r:embed="rId12" cstate="print"/>
                     <a:srcRect/>
                     <a:stretch>
                       <a:fillRect/>
@@ -2437,54 +2503,6 @@
           <w:szCs w:val="24"/>
         </w:rPr>
       </w:pPr>
-    </w:p>
-    <w:p>
-      <w:pPr>
-        <w:pStyle w:val="KeinLeerraum"/>
-        <w:rPr>
-          <w:rFonts w:ascii="Arial" w:hAnsi="Arial" w:cs="Arial"/>
-          <w:sz w:val="24"/>
-          <w:szCs w:val="24"/>
-        </w:rPr>
-      </w:pPr>
-    </w:p>
-    <w:p>
-      <w:pPr>
-        <w:pStyle w:val="KeinLeerraum"/>
-        <w:rPr>
-          <w:rFonts w:ascii="Arial" w:hAnsi="Arial" w:cs="Arial"/>
-          <w:sz w:val="24"/>
-          <w:szCs w:val="24"/>
-        </w:rPr>
-      </w:pPr>
-      <w:r>
-        <w:rPr>
-          <w:rFonts w:ascii="Arial" w:hAnsi="Arial" w:cs="Arial"/>
-          <w:sz w:val="24"/>
-          <w:szCs w:val="24"/>
-        </w:rPr>
-        <w:t>Anschließend kann er seine Daten ändern. Um seine Änderungen zu speichern, muss er auf den Button „Speichern“ klicken.</w:t>
-      </w:r>
-    </w:p>
-    <w:p>
-      <w:pPr>
-        <w:pStyle w:val="KeinLeerraum"/>
-        <w:rPr>
-          <w:rFonts w:ascii="Arial" w:hAnsi="Arial" w:cs="Arial"/>
-          <w:sz w:val="24"/>
-          <w:szCs w:val="24"/>
-        </w:rPr>
-      </w:pPr>
-    </w:p>
-    <w:p>
-      <w:pPr>
-        <w:pStyle w:val="KeinLeerraum"/>
-        <w:rPr>
-          <w:rFonts w:ascii="Arial" w:hAnsi="Arial" w:cs="Arial"/>
-          <w:sz w:val="24"/>
-          <w:szCs w:val="24"/>
-        </w:rPr>
-      </w:pPr>
       <w:r>
         <w:rPr>
           <w:rFonts w:ascii="Arial" w:hAnsi="Arial" w:cs="Arial"/>
@@ -2497,7 +2515,7 @@
           <wp:inline distT="0" distB="0" distL="0" distR="0">
             <wp:extent cx="5753100" cy="2009775"/>
             <wp:effectExtent l="19050" t="0" r="0" b="0"/>
-            <wp:docPr id="31" name="Bild 23"/>
+            <wp:docPr id="1" name="Bild 23"/>
             <wp:cNvGraphicFramePr>
               <a:graphicFrameLocks xmlns:a="http://schemas.openxmlformats.org/drawingml/2006/main" noChangeAspect="1"/>
             </wp:cNvGraphicFramePr>
@@ -2511,7 +2529,7 @@
                     </pic:cNvPicPr>
                   </pic:nvPicPr>
                   <pic:blipFill>
-                    <a:blip r:embed="rId12" cstate="print"/>
+                    <a:blip r:embed="rId13" cstate="print"/>
                     <a:srcRect/>
                     <a:stretch>
                       <a:fillRect/>
@@ -2592,6 +2610,34 @@
         <w:pStyle w:val="KeinLeerraum"/>
         <w:rPr>
           <w:rFonts w:ascii="Arial" w:hAnsi="Arial" w:cs="Arial"/>
+          <w:sz w:val="24"/>
+          <w:szCs w:val="24"/>
+        </w:rPr>
+      </w:pPr>
+      <w:r>
+        <w:rPr>
+          <w:rFonts w:ascii="Arial" w:hAnsi="Arial" w:cs="Arial"/>
+          <w:sz w:val="24"/>
+          <w:szCs w:val="24"/>
+        </w:rPr>
+        <w:t>Anschließend kann er seine Daten ändern. Um seine Änderungen zu speichern, muss er auf den Button „Speichern“ klicken.</w:t>
+      </w:r>
+    </w:p>
+    <w:p>
+      <w:pPr>
+        <w:pStyle w:val="KeinLeerraum"/>
+        <w:rPr>
+          <w:rFonts w:ascii="Arial" w:hAnsi="Arial" w:cs="Arial"/>
+          <w:sz w:val="24"/>
+          <w:szCs w:val="24"/>
+        </w:rPr>
+      </w:pPr>
+    </w:p>
+    <w:p>
+      <w:pPr>
+        <w:pStyle w:val="KeinLeerraum"/>
+        <w:rPr>
+          <w:rFonts w:ascii="Arial" w:hAnsi="Arial" w:cs="Arial"/>
           <w:sz w:val="28"/>
           <w:szCs w:val="28"/>
         </w:rPr>
@@ -2736,9 +2782,9 @@
         <w:lastRenderedPageBreak/>
         <w:drawing>
           <wp:inline distT="0" distB="0" distL="0" distR="0">
-            <wp:extent cx="4953000" cy="1962150"/>
-            <wp:effectExtent l="19050" t="0" r="0" b="0"/>
-            <wp:docPr id="7" name="Bild 7"/>
+            <wp:extent cx="4924425" cy="476250"/>
+            <wp:effectExtent l="19050" t="0" r="9525" b="0"/>
+            <wp:docPr id="2" name="Bild 1"/>
             <wp:cNvGraphicFramePr>
               <a:graphicFrameLocks xmlns:a="http://schemas.openxmlformats.org/drawingml/2006/main" noChangeAspect="1"/>
             </wp:cNvGraphicFramePr>
@@ -2746,13 +2792,13 @@
               <a:graphicData uri="http://schemas.openxmlformats.org/drawingml/2006/picture">
                 <pic:pic xmlns:pic="http://schemas.openxmlformats.org/drawingml/2006/picture">
                   <pic:nvPicPr>
-                    <pic:cNvPr id="0" name="Picture 7"/>
+                    <pic:cNvPr id="0" name="Picture 1"/>
                     <pic:cNvPicPr>
                       <a:picLocks noChangeAspect="1" noChangeArrowheads="1"/>
                     </pic:cNvPicPr>
                   </pic:nvPicPr>
                   <pic:blipFill>
-                    <a:blip r:embed="rId13" cstate="print"/>
+                    <a:blip r:embed="rId14" cstate="print"/>
                     <a:srcRect/>
                     <a:stretch>
                       <a:fillRect/>
@@ -2761,7 +2807,7 @@
                   <pic:spPr bwMode="auto">
                     <a:xfrm>
                       <a:off x="0" y="0"/>
-                      <a:ext cx="4953000" cy="1962150"/>
+                      <a:ext cx="4924425" cy="476250"/>
                     </a:xfrm>
                     <a:prstGeom prst="rect">
                       <a:avLst/>
@@ -2985,7 +3031,7 @@
                     </pic:cNvPicPr>
                   </pic:nvPicPr>
                   <pic:blipFill>
-                    <a:blip r:embed="rId14" cstate="print"/>
+                    <a:blip r:embed="rId15" cstate="print"/>
                     <a:srcRect/>
                     <a:stretch>
                       <a:fillRect/>
@@ -3179,7 +3225,6 @@
           <w:szCs w:val="24"/>
           <w:lang w:eastAsia="de-DE"/>
         </w:rPr>
-        <w:lastRenderedPageBreak/>
         <w:drawing>
           <wp:inline distT="0" distB="0" distL="0" distR="0">
             <wp:extent cx="4181475" cy="3305175"/>
@@ -3198,7 +3243,7 @@
                     </pic:cNvPicPr>
                   </pic:nvPicPr>
                   <pic:blipFill>
-                    <a:blip r:embed="rId15" cstate="print"/>
+                    <a:blip r:embed="rId16" cstate="print"/>
                     <a:srcRect/>
                     <a:stretch>
                       <a:fillRect/>
@@ -3336,7 +3381,16 @@
           <w:sz w:val="24"/>
           <w:szCs w:val="24"/>
         </w:rPr>
-        <w:t xml:space="preserve"> automatisch gefüllt. Es muss nur noch, falls mehrere vorhanden sind, ein Kind ausgewählt werden. Falls nur ein Kind eingetragen wurde, ist es ebenfalls automatisch ausgewählt.</w:t>
+        <w:t xml:space="preserve"> automatisch gefüllt. Es muss nur noch, </w:t>
+      </w:r>
+      <w:r>
+        <w:rPr>
+          <w:rFonts w:ascii="Arial" w:hAnsi="Arial" w:cs="Arial"/>
+          <w:sz w:val="24"/>
+          <w:szCs w:val="24"/>
+        </w:rPr>
+        <w:lastRenderedPageBreak/>
+        <w:t>falls mehrere vorhanden sind, ein Kind ausgewählt werden. Falls nur ein Kind eingetragen wurde, ist es ebenfalls automatisch ausgewählt.</w:t>
       </w:r>
     </w:p>
     <w:p>
@@ -3385,7 +3439,7 @@
                     </pic:cNvPicPr>
                   </pic:nvPicPr>
                   <pic:blipFill>
-                    <a:blip r:embed="rId16" cstate="print"/>
+                    <a:blip r:embed="rId17" cstate="print"/>
                     <a:srcRect/>
                     <a:stretch>
                       <a:fillRect/>
@@ -3475,6 +3529,231 @@
     <w:p>
       <w:pPr>
         <w:pStyle w:val="KeinLeerraum"/>
+        <w:jc w:val="both"/>
+        <w:rPr>
+          <w:rFonts w:ascii="Arial" w:hAnsi="Arial" w:cs="Arial"/>
+          <w:sz w:val="24"/>
+          <w:szCs w:val="24"/>
+        </w:rPr>
+      </w:pPr>
+    </w:p>
+    <w:p>
+      <w:pPr>
+        <w:pStyle w:val="KeinLeerraum"/>
+        <w:jc w:val="both"/>
+        <w:rPr>
+          <w:rFonts w:ascii="Arial" w:hAnsi="Arial" w:cs="Arial"/>
+          <w:sz w:val="24"/>
+          <w:szCs w:val="24"/>
+        </w:rPr>
+      </w:pPr>
+      <w:r>
+        <w:rPr>
+          <w:rFonts w:ascii="Arial" w:hAnsi="Arial" w:cs="Arial"/>
+          <w:sz w:val="24"/>
+          <w:szCs w:val="24"/>
+        </w:rPr>
+        <w:t xml:space="preserve">2.4 </w:t>
+      </w:r>
+      <w:proofErr w:type="gramStart"/>
+      <w:r>
+        <w:rPr>
+          <w:rFonts w:ascii="Arial" w:hAnsi="Arial" w:cs="Arial"/>
+          <w:sz w:val="24"/>
+          <w:szCs w:val="24"/>
+        </w:rPr>
+        <w:t>Terminliste</w:t>
+      </w:r>
+      <w:proofErr w:type="gramEnd"/>
+      <w:r>
+        <w:rPr>
+          <w:rFonts w:ascii="Arial" w:hAnsi="Arial" w:cs="Arial"/>
+          <w:sz w:val="24"/>
+          <w:szCs w:val="24"/>
+        </w:rPr>
+        <w:t xml:space="preserve"> drucken</w:t>
+      </w:r>
+    </w:p>
+    <w:p>
+      <w:pPr>
+        <w:pStyle w:val="KeinLeerraum"/>
+        <w:jc w:val="both"/>
+        <w:rPr>
+          <w:rFonts w:ascii="Arial" w:hAnsi="Arial" w:cs="Arial"/>
+          <w:sz w:val="24"/>
+          <w:szCs w:val="24"/>
+        </w:rPr>
+      </w:pPr>
+    </w:p>
+    <w:p>
+      <w:pPr>
+        <w:pStyle w:val="KeinLeerraum"/>
+        <w:jc w:val="both"/>
+        <w:rPr>
+          <w:rFonts w:ascii="Arial" w:hAnsi="Arial" w:cs="Arial"/>
+          <w:sz w:val="24"/>
+          <w:szCs w:val="24"/>
+        </w:rPr>
+      </w:pPr>
+      <w:r>
+        <w:rPr>
+          <w:rFonts w:ascii="Arial" w:hAnsi="Arial" w:cs="Arial"/>
+          <w:sz w:val="24"/>
+          <w:szCs w:val="24"/>
+        </w:rPr>
+        <w:t>Um die Liste der Termine drucken zu können, wird ein installierter Drucker benötigt. Dazu müssen</w:t>
+      </w:r>
+      <w:r>
+        <w:rPr>
+          <w:rFonts w:ascii="Arial" w:hAnsi="Arial" w:cs="Arial"/>
+          <w:sz w:val="24"/>
+          <w:szCs w:val="24"/>
+        </w:rPr>
+        <w:t xml:space="preserve"> sie im Menü auf das Feld „Ihre Termine“ klicken, um die entsprechende Seite aufzurufen. Außerdem wird die Seite direkt nach dem Login </w:t>
+      </w:r>
+      <w:r>
+        <w:rPr>
+          <w:rFonts w:ascii="Arial" w:hAnsi="Arial" w:cs="Arial"/>
+          <w:sz w:val="24"/>
+          <w:szCs w:val="24"/>
+        </w:rPr>
+        <w:t>angezeigt.</w:t>
+      </w:r>
+    </w:p>
+    <w:p>
+      <w:pPr>
+        <w:pStyle w:val="KeinLeerraum"/>
+        <w:jc w:val="both"/>
+        <w:rPr>
+          <w:rFonts w:ascii="Arial" w:hAnsi="Arial" w:cs="Arial"/>
+          <w:sz w:val="24"/>
+          <w:szCs w:val="24"/>
+        </w:rPr>
+      </w:pPr>
+    </w:p>
+    <w:p>
+      <w:pPr>
+        <w:pStyle w:val="KeinLeerraum"/>
+        <w:jc w:val="both"/>
+        <w:rPr>
+          <w:rFonts w:ascii="Arial" w:hAnsi="Arial" w:cs="Arial"/>
+          <w:b/>
+          <w:sz w:val="24"/>
+          <w:szCs w:val="24"/>
+        </w:rPr>
+      </w:pPr>
+      <w:proofErr w:type="spellStart"/>
+      <w:r>
+        <w:rPr>
+          <w:rFonts w:ascii="Arial" w:hAnsi="Arial" w:cs="Arial"/>
+          <w:b/>
+          <w:sz w:val="24"/>
+          <w:szCs w:val="24"/>
+        </w:rPr>
+        <w:t>Screenshot</w:t>
+      </w:r>
+      <w:proofErr w:type="spellEnd"/>
+      <w:r>
+        <w:rPr>
+          <w:rFonts w:ascii="Arial" w:hAnsi="Arial" w:cs="Arial"/>
+          <w:b/>
+          <w:sz w:val="24"/>
+          <w:szCs w:val="24"/>
+        </w:rPr>
+        <w:t xml:space="preserve"> </w:t>
+      </w:r>
+      <w:r>
+        <w:rPr>
+          <w:rFonts w:ascii="Arial" w:hAnsi="Arial" w:cs="Arial"/>
+          <w:b/>
+          <w:sz w:val="24"/>
+          <w:szCs w:val="24"/>
+        </w:rPr>
+        <w:t>Nachtragen (</w:t>
+      </w:r>
+      <w:proofErr w:type="spellStart"/>
+      <w:r>
+        <w:rPr>
+          <w:rFonts w:ascii="Arial" w:hAnsi="Arial" w:cs="Arial"/>
+          <w:b/>
+          <w:sz w:val="24"/>
+          <w:szCs w:val="24"/>
+        </w:rPr>
+        <w:t>mock</w:t>
+      </w:r>
+      <w:proofErr w:type="spellEnd"/>
+      <w:r>
+        <w:rPr>
+          <w:rFonts w:ascii="Arial" w:hAnsi="Arial" w:cs="Arial"/>
+          <w:b/>
+          <w:sz w:val="24"/>
+          <w:szCs w:val="24"/>
+        </w:rPr>
+        <w:t xml:space="preserve"> </w:t>
+      </w:r>
+      <w:proofErr w:type="spellStart"/>
+      <w:r>
+        <w:rPr>
+          <w:rFonts w:ascii="Arial" w:hAnsi="Arial" w:cs="Arial"/>
+          <w:b/>
+          <w:sz w:val="24"/>
+          <w:szCs w:val="24"/>
+        </w:rPr>
+        <w:t>up</w:t>
+      </w:r>
+      <w:proofErr w:type="spellEnd"/>
+      <w:r>
+        <w:rPr>
+          <w:rFonts w:ascii="Arial" w:hAnsi="Arial" w:cs="Arial"/>
+          <w:b/>
+          <w:sz w:val="24"/>
+          <w:szCs w:val="24"/>
+        </w:rPr>
+        <w:t xml:space="preserve"> fehlt noch)</w:t>
+      </w:r>
+      <w:r>
+        <w:rPr>
+          <w:rFonts w:ascii="Arial" w:hAnsi="Arial" w:cs="Arial"/>
+          <w:b/>
+          <w:sz w:val="24"/>
+          <w:szCs w:val="24"/>
+        </w:rPr>
+        <w:t xml:space="preserve"> (Abb. 11)</w:t>
+      </w:r>
+    </w:p>
+    <w:p>
+      <w:pPr>
+        <w:pStyle w:val="KeinLeerraum"/>
+        <w:jc w:val="both"/>
+        <w:rPr>
+          <w:rFonts w:ascii="Arial" w:hAnsi="Arial" w:cs="Arial"/>
+          <w:sz w:val="24"/>
+          <w:szCs w:val="24"/>
+        </w:rPr>
+      </w:pPr>
+    </w:p>
+    <w:p>
+      <w:pPr>
+        <w:pStyle w:val="KeinLeerraum"/>
+        <w:jc w:val="both"/>
+        <w:rPr>
+          <w:rFonts w:ascii="Arial" w:hAnsi="Arial" w:cs="Arial"/>
+          <w:sz w:val="24"/>
+          <w:szCs w:val="24"/>
+        </w:rPr>
+      </w:pPr>
+      <w:r>
+        <w:rPr>
+          <w:rFonts w:ascii="Arial" w:hAnsi="Arial" w:cs="Arial"/>
+          <w:sz w:val="24"/>
+          <w:szCs w:val="24"/>
+        </w:rPr>
+        <w:t>Wenn der Benutzer auf das Druckicon klickt, erscheint ein</w:t>
+      </w:r>
+    </w:p>
+    <w:p>
+      <w:pPr>
+        <w:pStyle w:val="KeinLeerraum"/>
         <w:rPr>
           <w:rFonts w:ascii="Arial" w:hAnsi="Arial" w:cs="Arial"/>
           <w:sz w:val="24"/>
@@ -3646,7 +3925,16 @@
           <w:sz w:val="24"/>
           <w:szCs w:val="24"/>
         </w:rPr>
-        <w:t xml:space="preserve"> vom Nachtragen (</w:t>
+        <w:t xml:space="preserve"> </w:t>
+      </w:r>
+      <w:r>
+        <w:rPr>
+          <w:rFonts w:ascii="Arial" w:hAnsi="Arial" w:cs="Arial"/>
+          <w:b/>
+          <w:sz w:val="24"/>
+          <w:szCs w:val="24"/>
+        </w:rPr>
+        <w:t>Nachtragen (</w:t>
       </w:r>
       <w:proofErr w:type="spellStart"/>
       <w:r>
@@ -3725,117 +4013,117 @@
           <w:sz w:val="24"/>
           <w:szCs w:val="24"/>
         </w:rPr>
+        <w:t>Wenn alle erforderlichen Felder gefüllt wurden, muss der Button „Anlegen“ angeklickt werden, um den Termin zu speichern.</w:t>
+      </w:r>
+    </w:p>
+    <w:p>
+      <w:pPr>
+        <w:pStyle w:val="KeinLeerraum"/>
+        <w:jc w:val="both"/>
+        <w:rPr>
+          <w:rFonts w:ascii="Arial" w:hAnsi="Arial" w:cs="Arial"/>
+          <w:sz w:val="24"/>
+          <w:szCs w:val="24"/>
+        </w:rPr>
+      </w:pPr>
+    </w:p>
+    <w:p>
+      <w:pPr>
+        <w:pStyle w:val="KeinLeerraum"/>
+        <w:jc w:val="both"/>
+        <w:rPr>
+          <w:rFonts w:ascii="Arial" w:hAnsi="Arial" w:cs="Arial"/>
+          <w:sz w:val="24"/>
+          <w:szCs w:val="24"/>
+        </w:rPr>
+      </w:pPr>
+      <w:r>
+        <w:rPr>
+          <w:rFonts w:ascii="Arial" w:hAnsi="Arial" w:cs="Arial"/>
+          <w:sz w:val="24"/>
+          <w:szCs w:val="24"/>
+        </w:rPr>
+        <w:t xml:space="preserve">3.2 </w:t>
+      </w:r>
+      <w:proofErr w:type="gramStart"/>
+      <w:r>
+        <w:rPr>
+          <w:rFonts w:ascii="Arial" w:hAnsi="Arial" w:cs="Arial"/>
+          <w:sz w:val="24"/>
+          <w:szCs w:val="24"/>
+        </w:rPr>
+        <w:t>Benutzerverwaltung</w:t>
+      </w:r>
+      <w:proofErr w:type="gramEnd"/>
+    </w:p>
+    <w:p>
+      <w:pPr>
+        <w:pStyle w:val="KeinLeerraum"/>
+        <w:jc w:val="both"/>
+        <w:rPr>
+          <w:rFonts w:ascii="Arial" w:hAnsi="Arial" w:cs="Arial"/>
+          <w:sz w:val="24"/>
+          <w:szCs w:val="24"/>
+        </w:rPr>
+      </w:pPr>
+    </w:p>
+    <w:p>
+      <w:pPr>
+        <w:pStyle w:val="KeinLeerraum"/>
+        <w:jc w:val="both"/>
+        <w:rPr>
+          <w:rFonts w:ascii="Arial" w:hAnsi="Arial" w:cs="Arial"/>
+          <w:sz w:val="24"/>
+          <w:szCs w:val="24"/>
+        </w:rPr>
+      </w:pPr>
+      <w:r>
+        <w:rPr>
+          <w:rFonts w:ascii="Arial" w:hAnsi="Arial" w:cs="Arial"/>
+          <w:sz w:val="24"/>
+          <w:szCs w:val="24"/>
+        </w:rPr>
+        <w:t xml:space="preserve">Die Benutzerverwaltung stellt dem Benutzer mehrere Funktionen zur Verfügung. Die erste ist die detaillierte Benutzerübersicht, in der alle Informationen der Benutzer aufgelistet sind. Dazu muss das linke Icon mit der Lupe angeklickt zu werden. Die zweite Funktion ist das Löschen der Benutzer. Dazu </w:t>
+      </w:r>
+      <w:r>
+        <w:rPr>
+          <w:rFonts w:ascii="Arial" w:hAnsi="Arial" w:cs="Arial"/>
+          <w:sz w:val="24"/>
+          <w:szCs w:val="24"/>
+        </w:rPr>
+        <w:t>muss das rechte Icon mit dem roten Kreuz angeklickt werden. Wenn das rote Kreuz angeklickt wird, erscheint noch eine Sicherheitsfrage, bei der das Löschen bestätigt werden muss.</w:t>
+      </w:r>
+    </w:p>
+    <w:p>
+      <w:pPr>
+        <w:pStyle w:val="KeinLeerraum"/>
+        <w:jc w:val="both"/>
+        <w:rPr>
+          <w:rFonts w:ascii="Arial" w:hAnsi="Arial" w:cs="Arial"/>
+          <w:sz w:val="24"/>
+          <w:szCs w:val="24"/>
+        </w:rPr>
+      </w:pPr>
+    </w:p>
+    <w:p>
+      <w:pPr>
+        <w:pStyle w:val="KeinLeerraum"/>
+        <w:jc w:val="center"/>
+        <w:rPr>
+          <w:rFonts w:ascii="Arial" w:hAnsi="Arial" w:cs="Arial"/>
+          <w:sz w:val="24"/>
+          <w:szCs w:val="24"/>
+        </w:rPr>
+      </w:pPr>
+      <w:r>
+        <w:rPr>
+          <w:rFonts w:ascii="Arial" w:hAnsi="Arial" w:cs="Arial"/>
+          <w:noProof/>
+          <w:sz w:val="24"/>
+          <w:szCs w:val="24"/>
+          <w:lang w:eastAsia="de-DE"/>
+        </w:rPr>
         <w:lastRenderedPageBreak/>
-        <w:t>Wenn alle erforderlichen Felder gefüllt wurden, muss der Button „Anlegen“ angeklickt werden, um den Termin zu speichern.</w:t>
-      </w:r>
-    </w:p>
-    <w:p>
-      <w:pPr>
-        <w:pStyle w:val="KeinLeerraum"/>
-        <w:jc w:val="both"/>
-        <w:rPr>
-          <w:rFonts w:ascii="Arial" w:hAnsi="Arial" w:cs="Arial"/>
-          <w:sz w:val="24"/>
-          <w:szCs w:val="24"/>
-        </w:rPr>
-      </w:pPr>
-    </w:p>
-    <w:p>
-      <w:pPr>
-        <w:pStyle w:val="KeinLeerraum"/>
-        <w:jc w:val="both"/>
-        <w:rPr>
-          <w:rFonts w:ascii="Arial" w:hAnsi="Arial" w:cs="Arial"/>
-          <w:sz w:val="24"/>
-          <w:szCs w:val="24"/>
-        </w:rPr>
-      </w:pPr>
-      <w:r>
-        <w:rPr>
-          <w:rFonts w:ascii="Arial" w:hAnsi="Arial" w:cs="Arial"/>
-          <w:sz w:val="24"/>
-          <w:szCs w:val="24"/>
-        </w:rPr>
-        <w:t xml:space="preserve">3.2 </w:t>
-      </w:r>
-      <w:proofErr w:type="gramStart"/>
-      <w:r>
-        <w:rPr>
-          <w:rFonts w:ascii="Arial" w:hAnsi="Arial" w:cs="Arial"/>
-          <w:sz w:val="24"/>
-          <w:szCs w:val="24"/>
-        </w:rPr>
-        <w:t>Benutzerverwaltung</w:t>
-      </w:r>
-      <w:proofErr w:type="gramEnd"/>
-    </w:p>
-    <w:p>
-      <w:pPr>
-        <w:pStyle w:val="KeinLeerraum"/>
-        <w:jc w:val="both"/>
-        <w:rPr>
-          <w:rFonts w:ascii="Arial" w:hAnsi="Arial" w:cs="Arial"/>
-          <w:sz w:val="24"/>
-          <w:szCs w:val="24"/>
-        </w:rPr>
-      </w:pPr>
-    </w:p>
-    <w:p>
-      <w:pPr>
-        <w:pStyle w:val="KeinLeerraum"/>
-        <w:jc w:val="both"/>
-        <w:rPr>
-          <w:rFonts w:ascii="Arial" w:hAnsi="Arial" w:cs="Arial"/>
-          <w:sz w:val="24"/>
-          <w:szCs w:val="24"/>
-        </w:rPr>
-      </w:pPr>
-      <w:r>
-        <w:rPr>
-          <w:rFonts w:ascii="Arial" w:hAnsi="Arial" w:cs="Arial"/>
-          <w:sz w:val="24"/>
-          <w:szCs w:val="24"/>
-        </w:rPr>
-        <w:t xml:space="preserve">Die Benutzerverwaltung stellt dem Benutzer mehrere Funktionen zur Verfügung. Die erste ist die detaillierte Benutzerübersicht, in der alle Informationen der Benutzer aufgelistet sind. Dazu muss das linke Icon mit der Lupe angeklickt zu werden. Die zweite Funktion ist das Löschen der Benutzer. Dazu </w:t>
-      </w:r>
-      <w:r>
-        <w:rPr>
-          <w:rFonts w:ascii="Arial" w:hAnsi="Arial" w:cs="Arial"/>
-          <w:sz w:val="24"/>
-          <w:szCs w:val="24"/>
-        </w:rPr>
-        <w:t>muss das rechte Icon mit dem roten Kreuz angeklickt werden. Wenn das rote Kreuz angeklickt wird, erscheint noch eine Sicherheitsfrage, bei der das Löschen bestätigt werden muss.</w:t>
-      </w:r>
-    </w:p>
-    <w:p>
-      <w:pPr>
-        <w:pStyle w:val="KeinLeerraum"/>
-        <w:jc w:val="both"/>
-        <w:rPr>
-          <w:rFonts w:ascii="Arial" w:hAnsi="Arial" w:cs="Arial"/>
-          <w:sz w:val="24"/>
-          <w:szCs w:val="24"/>
-        </w:rPr>
-      </w:pPr>
-    </w:p>
-    <w:p>
-      <w:pPr>
-        <w:pStyle w:val="KeinLeerraum"/>
-        <w:jc w:val="center"/>
-        <w:rPr>
-          <w:rFonts w:ascii="Arial" w:hAnsi="Arial" w:cs="Arial"/>
-          <w:sz w:val="24"/>
-          <w:szCs w:val="24"/>
-        </w:rPr>
-      </w:pPr>
-      <w:r>
-        <w:rPr>
-          <w:rFonts w:ascii="Arial" w:hAnsi="Arial" w:cs="Arial"/>
-          <w:noProof/>
-          <w:sz w:val="24"/>
-          <w:szCs w:val="24"/>
-          <w:lang w:eastAsia="de-DE"/>
-        </w:rPr>
         <w:drawing>
           <wp:inline distT="0" distB="0" distL="0" distR="0">
             <wp:extent cx="1276350" cy="514350"/>
@@ -3854,7 +4142,7 @@
                     </pic:cNvPicPr>
                   </pic:nvPicPr>
                   <pic:blipFill>
-                    <a:blip r:embed="rId17" cstate="print"/>
+                    <a:blip r:embed="rId18" cstate="print"/>
                     <a:srcRect/>
                     <a:stretch>
                       <a:fillRect/>
@@ -4035,7 +4323,7 @@
                     </pic:cNvPicPr>
                   </pic:nvPicPr>
                   <pic:blipFill>
-                    <a:blip r:embed="rId18" cstate="print"/>
+                    <a:blip r:embed="rId19" cstate="print"/>
                     <a:srcRect/>
                     <a:stretch>
                       <a:fillRect/>
@@ -4149,7 +4437,56 @@
           <w:sz w:val="24"/>
           <w:szCs w:val="24"/>
         </w:rPr>
-        <w:t>3.3 TANs</w:t>
+        <w:t>3.3 Lehrer einlesen</w:t>
+      </w:r>
+    </w:p>
+    <w:p>
+      <w:pPr>
+        <w:pStyle w:val="KeinLeerraum"/>
+        <w:jc w:val="both"/>
+        <w:rPr>
+          <w:rFonts w:ascii="Arial" w:hAnsi="Arial" w:cs="Arial"/>
+          <w:sz w:val="24"/>
+          <w:szCs w:val="24"/>
+        </w:rPr>
+      </w:pPr>
+    </w:p>
+    <w:p>
+      <w:pPr>
+        <w:pStyle w:val="KeinLeerraum"/>
+        <w:jc w:val="both"/>
+        <w:rPr>
+          <w:rFonts w:ascii="Arial" w:hAnsi="Arial" w:cs="Arial"/>
+          <w:sz w:val="24"/>
+          <w:szCs w:val="24"/>
+        </w:rPr>
+      </w:pPr>
+    </w:p>
+    <w:p>
+      <w:pPr>
+        <w:pStyle w:val="KeinLeerraum"/>
+        <w:jc w:val="both"/>
+        <w:rPr>
+          <w:rFonts w:ascii="Arial" w:hAnsi="Arial" w:cs="Arial"/>
+          <w:sz w:val="24"/>
+          <w:szCs w:val="24"/>
+        </w:rPr>
+      </w:pPr>
+      <w:r>
+        <w:rPr>
+          <w:rFonts w:ascii="Arial" w:hAnsi="Arial" w:cs="Arial"/>
+          <w:sz w:val="24"/>
+          <w:szCs w:val="24"/>
+        </w:rPr>
+        <w:t>3.4</w:t>
+      </w:r>
+      <w:r>
+        <w:rPr>
+          <w:rFonts w:ascii="Arial" w:hAnsi="Arial" w:cs="Arial"/>
+          <w:sz w:val="24"/>
+          <w:szCs w:val="24"/>
+        </w:rPr>
+        <w:t xml:space="preserve"> TANs</w:t>
       </w:r>
       <w:r>
         <w:rPr>
@@ -4197,35 +4534,31 @@
         </w:rPr>
         <w:t>TANs erstellen möchte</w:t>
       </w:r>
-    </w:p>
-    <w:p>
-      <w:pPr>
-        <w:pStyle w:val="KeinLeerraum"/>
-        <w:jc w:val="both"/>
-        <w:rPr>
-          <w:rFonts w:ascii="Arial" w:hAnsi="Arial" w:cs="Arial"/>
-          <w:sz w:val="24"/>
-          <w:szCs w:val="24"/>
-        </w:rPr>
-      </w:pPr>
-    </w:p>
-    <w:p>
-      <w:pPr>
-        <w:pStyle w:val="KeinLeerraum"/>
-        <w:jc w:val="both"/>
-        <w:rPr>
-          <w:rFonts w:ascii="Arial" w:hAnsi="Arial" w:cs="Arial"/>
-          <w:sz w:val="24"/>
-          <w:szCs w:val="24"/>
-        </w:rPr>
-      </w:pPr>
-      <w:r>
-        <w:rPr>
-          <w:rFonts w:ascii="Arial" w:hAnsi="Arial" w:cs="Arial"/>
-          <w:sz w:val="24"/>
-          <w:szCs w:val="24"/>
-        </w:rPr>
-        <w:t>Button: „Tan generieren“</w:t>
+      <w:r>
+        <w:rPr>
+          <w:rFonts w:ascii="Arial" w:hAnsi="Arial" w:cs="Arial"/>
+          <w:sz w:val="24"/>
+          <w:szCs w:val="24"/>
+        </w:rPr>
+        <w:t>, muss er im Menü auf „</w:t>
+      </w:r>
+      <w:proofErr w:type="spellStart"/>
+      <w:r>
+        <w:rPr>
+          <w:rFonts w:ascii="Arial" w:hAnsi="Arial" w:cs="Arial"/>
+          <w:sz w:val="24"/>
+          <w:szCs w:val="24"/>
+        </w:rPr>
+        <w:t>Tanverwaltung</w:t>
+      </w:r>
+      <w:proofErr w:type="spellEnd"/>
+      <w:r>
+        <w:rPr>
+          <w:rFonts w:ascii="Arial" w:hAnsi="Arial" w:cs="Arial"/>
+          <w:sz w:val="24"/>
+          <w:szCs w:val="24"/>
+        </w:rPr>
+        <w:t>“ klicken.</w:t>
       </w:r>
     </w:p>
     <w:p>
@@ -4275,7 +4608,7 @@
                     </pic:cNvPicPr>
                   </pic:nvPicPr>
                   <pic:blipFill>
-                    <a:blip r:embed="rId19" cstate="print"/>
+                    <a:blip r:embed="rId20" cstate="print"/>
                     <a:srcRect/>
                     <a:stretch>
                       <a:fillRect/>
@@ -4361,6 +4694,36 @@
     <w:p>
       <w:pPr>
         <w:pStyle w:val="KeinLeerraum"/>
+        <w:jc w:val="both"/>
+        <w:rPr>
+          <w:rFonts w:ascii="Arial" w:hAnsi="Arial" w:cs="Arial"/>
+          <w:sz w:val="24"/>
+          <w:szCs w:val="24"/>
+        </w:rPr>
+      </w:pPr>
+      <w:r>
+        <w:rPr>
+          <w:rFonts w:ascii="Arial" w:hAnsi="Arial" w:cs="Arial"/>
+          <w:sz w:val="24"/>
+          <w:szCs w:val="24"/>
+        </w:rPr>
+        <w:t>Danach muss der Benutzer auf den Button: „Tan generieren“ klicken, wonach sich folgendes Fenster öffnet:</w:t>
+      </w:r>
+    </w:p>
+    <w:p>
+      <w:pPr>
+        <w:pStyle w:val="KeinLeerraum"/>
+        <w:jc w:val="both"/>
+        <w:rPr>
+          <w:rFonts w:ascii="Arial" w:hAnsi="Arial" w:cs="Arial"/>
+          <w:sz w:val="24"/>
+          <w:szCs w:val="24"/>
+        </w:rPr>
+      </w:pPr>
+    </w:p>
+    <w:p>
+      <w:pPr>
+        <w:pStyle w:val="KeinLeerraum"/>
         <w:jc w:val="center"/>
         <w:rPr>
           <w:rFonts w:ascii="Arial" w:hAnsi="Arial" w:cs="Arial"/>
@@ -4376,7 +4739,6 @@
           <w:szCs w:val="24"/>
           <w:lang w:eastAsia="de-DE"/>
         </w:rPr>
-        <w:lastRenderedPageBreak/>
         <w:drawing>
           <wp:inline distT="0" distB="0" distL="0" distR="0">
             <wp:extent cx="4514850" cy="914400"/>
@@ -4395,7 +4757,7 @@
                     </pic:cNvPicPr>
                   </pic:nvPicPr>
                   <pic:blipFill>
-                    <a:blip r:embed="rId20" cstate="print"/>
+                    <a:blip r:embed="rId21" cstate="print"/>
                     <a:srcRect/>
                     <a:stretch>
                       <a:fillRect/>
@@ -4473,6 +4835,25 @@
           <w:szCs w:val="24"/>
         </w:rPr>
       </w:pPr>
+      <w:r>
+        <w:rPr>
+          <w:rFonts w:ascii="Arial" w:hAnsi="Arial" w:cs="Arial"/>
+          <w:sz w:val="24"/>
+          <w:szCs w:val="24"/>
+        </w:rPr>
+        <w:t>Der Benutzer muss die Anzahl an TANs, die der generieren möchte eingeben, wobei er mindestens eine generieren muss und maximal 100 generieren kann.</w:t>
+      </w:r>
+    </w:p>
+    <w:p>
+      <w:pPr>
+        <w:pStyle w:val="KeinLeerraum"/>
+        <w:jc w:val="both"/>
+        <w:rPr>
+          <w:rFonts w:ascii="Arial" w:hAnsi="Arial" w:cs="Arial"/>
+          <w:sz w:val="24"/>
+          <w:szCs w:val="24"/>
+        </w:rPr>
+      </w:pPr>
     </w:p>
     <w:p>
       <w:pPr>
@@ -4498,7 +4879,7 @@
           <w:sz w:val="24"/>
           <w:szCs w:val="24"/>
         </w:rPr>
-        <w:t>4</w:t>
+        <w:t>5</w:t>
       </w:r>
       <w:r>
         <w:rPr>
@@ -4534,6 +4915,66 @@
         <w:jc w:val="both"/>
         <w:rPr>
           <w:rFonts w:ascii="Arial" w:hAnsi="Arial" w:cs="Arial"/>
+          <w:sz w:val="24"/>
+          <w:szCs w:val="24"/>
+        </w:rPr>
+      </w:pPr>
+      <w:r>
+        <w:rPr>
+          <w:rFonts w:ascii="Arial" w:hAnsi="Arial" w:cs="Arial"/>
+          <w:sz w:val="24"/>
+          <w:szCs w:val="24"/>
+        </w:rPr>
+        <w:t>Die Eltern und die Lehrer können ihre T</w:t>
+      </w:r>
+    </w:p>
+    <w:p>
+      <w:pPr>
+        <w:pStyle w:val="KeinLeerraum"/>
+        <w:jc w:val="both"/>
+        <w:rPr>
+          <w:rFonts w:ascii="Arial" w:hAnsi="Arial" w:cs="Arial"/>
+          <w:sz w:val="24"/>
+          <w:szCs w:val="24"/>
+        </w:rPr>
+      </w:pPr>
+    </w:p>
+    <w:p>
+      <w:pPr>
+        <w:pStyle w:val="KeinLeerraum"/>
+        <w:jc w:val="both"/>
+        <w:rPr>
+          <w:rFonts w:ascii="Arial" w:hAnsi="Arial" w:cs="Arial"/>
+          <w:sz w:val="24"/>
+          <w:szCs w:val="24"/>
+        </w:rPr>
+      </w:pPr>
+      <w:r>
+        <w:rPr>
+          <w:rFonts w:ascii="Arial" w:hAnsi="Arial" w:cs="Arial"/>
+          <w:sz w:val="24"/>
+          <w:szCs w:val="24"/>
+        </w:rPr>
+        <w:t>Druckbutton existiert in der Form für die Terminlisten der Eltern und die Zeitpläne der Lehrer.</w:t>
+      </w:r>
+    </w:p>
+    <w:p>
+      <w:pPr>
+        <w:pStyle w:val="KeinLeerraum"/>
+        <w:jc w:val="both"/>
+        <w:rPr>
+          <w:rFonts w:ascii="Arial" w:hAnsi="Arial" w:cs="Arial"/>
+          <w:sz w:val="24"/>
+          <w:szCs w:val="24"/>
+        </w:rPr>
+      </w:pPr>
+    </w:p>
+    <w:p>
+      <w:pPr>
+        <w:pStyle w:val="KeinLeerraum"/>
+        <w:jc w:val="both"/>
+        <w:rPr>
+          <w:rFonts w:ascii="Arial" w:hAnsi="Arial" w:cs="Arial"/>
           <w:b/>
           <w:sz w:val="24"/>
           <w:szCs w:val="24"/>
@@ -4557,7 +4998,16 @@
           <w:sz w:val="24"/>
           <w:szCs w:val="24"/>
         </w:rPr>
-        <w:t xml:space="preserve"> vom Nachtragen (</w:t>
+        <w:t xml:space="preserve"> </w:t>
+      </w:r>
+      <w:r>
+        <w:rPr>
+          <w:rFonts w:ascii="Arial" w:hAnsi="Arial" w:cs="Arial"/>
+          <w:b/>
+          <w:sz w:val="24"/>
+          <w:szCs w:val="24"/>
+        </w:rPr>
+        <w:t>Nachtragen (</w:t>
       </w:r>
       <w:proofErr w:type="spellStart"/>
       <w:r>
@@ -4772,7 +5222,7 @@
                     </pic:cNvPicPr>
                   </pic:nvPicPr>
                   <pic:blipFill>
-                    <a:blip r:embed="rId21" cstate="print"/>
+                    <a:blip r:embed="rId22" cstate="print"/>
                     <a:srcRect/>
                     <a:stretch>
                       <a:fillRect/>
@@ -4917,7 +5367,7 @@
                     </pic:cNvPicPr>
                   </pic:nvPicPr>
                   <pic:blipFill>
-                    <a:blip r:embed="rId22" cstate="print"/>
+                    <a:blip r:embed="rId23" cstate="print"/>
                     <a:srcRect/>
                     <a:stretch>
                       <a:fillRect/>
@@ -5129,7 +5579,7 @@
                     </pic:cNvPicPr>
                   </pic:nvPicPr>
                   <pic:blipFill>
-                    <a:blip r:embed="rId23" cstate="print"/>
+                    <a:blip r:embed="rId24" cstate="print"/>
                     <a:srcRect/>
                     <a:stretch>
                       <a:fillRect/>
@@ -5245,6 +5695,127 @@
     </w:sectPr>
   </w:body>
 </w:document>
+</file>
+
+<file path=word/numbering.xml><?xml version="1.0" encoding="utf-8"?>
+<w:numbering xmlns:ve="http://schemas.openxmlformats.org/markup-compatibility/2006" xmlns:o="urn:schemas-microsoft-com:office:office" xmlns:r="http://schemas.openxmlformats.org/officeDocument/2006/relationships" xmlns:m="http://schemas.openxmlformats.org/officeDocument/2006/math" xmlns:v="urn:schemas-microsoft-com:vml" xmlns:wp="http://schemas.openxmlformats.org/drawingml/2006/wordprocessingDrawing" xmlns:w10="urn:schemas-microsoft-com:office:word" xmlns:w="http://schemas.openxmlformats.org/wordprocessingml/2006/main" xmlns:wne="http://schemas.microsoft.com/office/word/2006/wordml">
+  <w:abstractNum w:abstractNumId="0">
+    <w:nsid w:val="20EA674E"/>
+    <w:multiLevelType w:val="hybridMultilevel"/>
+    <w:tmpl w:val="25BA9CEA"/>
+    <w:lvl w:ilvl="0" w:tplc="04070001">
+      <w:start w:val="1"/>
+      <w:numFmt w:val="bullet"/>
+      <w:lvlText w:val=""/>
+      <w:lvlJc w:val="left"/>
+      <w:pPr>
+        <w:ind w:left="720" w:hanging="360"/>
+      </w:pPr>
+      <w:rPr>
+        <w:rFonts w:ascii="Symbol" w:hAnsi="Symbol" w:hint="default"/>
+      </w:rPr>
+    </w:lvl>
+    <w:lvl w:ilvl="1" w:tplc="04070003" w:tentative="1">
+      <w:start w:val="1"/>
+      <w:numFmt w:val="bullet"/>
+      <w:lvlText w:val="o"/>
+      <w:lvlJc w:val="left"/>
+      <w:pPr>
+        <w:ind w:left="1440" w:hanging="360"/>
+      </w:pPr>
+      <w:rPr>
+        <w:rFonts w:ascii="Courier New" w:hAnsi="Courier New" w:cs="Courier New" w:hint="default"/>
+      </w:rPr>
+    </w:lvl>
+    <w:lvl w:ilvl="2" w:tplc="04070005" w:tentative="1">
+      <w:start w:val="1"/>
+      <w:numFmt w:val="bullet"/>
+      <w:lvlText w:val=""/>
+      <w:lvlJc w:val="left"/>
+      <w:pPr>
+        <w:ind w:left="2160" w:hanging="360"/>
+      </w:pPr>
+      <w:rPr>
+        <w:rFonts w:ascii="Wingdings" w:hAnsi="Wingdings" w:hint="default"/>
+      </w:rPr>
+    </w:lvl>
+    <w:lvl w:ilvl="3" w:tplc="04070001" w:tentative="1">
+      <w:start w:val="1"/>
+      <w:numFmt w:val="bullet"/>
+      <w:lvlText w:val=""/>
+      <w:lvlJc w:val="left"/>
+      <w:pPr>
+        <w:ind w:left="2880" w:hanging="360"/>
+      </w:pPr>
+      <w:rPr>
+        <w:rFonts w:ascii="Symbol" w:hAnsi="Symbol" w:hint="default"/>
+      </w:rPr>
+    </w:lvl>
+    <w:lvl w:ilvl="4" w:tplc="04070003" w:tentative="1">
+      <w:start w:val="1"/>
+      <w:numFmt w:val="bullet"/>
+      <w:lvlText w:val="o"/>
+      <w:lvlJc w:val="left"/>
+      <w:pPr>
+        <w:ind w:left="3600" w:hanging="360"/>
+      </w:pPr>
+      <w:rPr>
+        <w:rFonts w:ascii="Courier New" w:hAnsi="Courier New" w:cs="Courier New" w:hint="default"/>
+      </w:rPr>
+    </w:lvl>
+    <w:lvl w:ilvl="5" w:tplc="04070005" w:tentative="1">
+      <w:start w:val="1"/>
+      <w:numFmt w:val="bullet"/>
+      <w:lvlText w:val=""/>
+      <w:lvlJc w:val="left"/>
+      <w:pPr>
+        <w:ind w:left="4320" w:hanging="360"/>
+      </w:pPr>
+      <w:rPr>
+        <w:rFonts w:ascii="Wingdings" w:hAnsi="Wingdings" w:hint="default"/>
+      </w:rPr>
+    </w:lvl>
+    <w:lvl w:ilvl="6" w:tplc="04070001" w:tentative="1">
+      <w:start w:val="1"/>
+      <w:numFmt w:val="bullet"/>
+      <w:lvlText w:val=""/>
+      <w:lvlJc w:val="left"/>
+      <w:pPr>
+        <w:ind w:left="5040" w:hanging="360"/>
+      </w:pPr>
+      <w:rPr>
+        <w:rFonts w:ascii="Symbol" w:hAnsi="Symbol" w:hint="default"/>
+      </w:rPr>
+    </w:lvl>
+    <w:lvl w:ilvl="7" w:tplc="04070003" w:tentative="1">
+      <w:start w:val="1"/>
+      <w:numFmt w:val="bullet"/>
+      <w:lvlText w:val="o"/>
+      <w:lvlJc w:val="left"/>
+      <w:pPr>
+        <w:ind w:left="5760" w:hanging="360"/>
+      </w:pPr>
+      <w:rPr>
+        <w:rFonts w:ascii="Courier New" w:hAnsi="Courier New" w:cs="Courier New" w:hint="default"/>
+      </w:rPr>
+    </w:lvl>
+    <w:lvl w:ilvl="8" w:tplc="04070005" w:tentative="1">
+      <w:start w:val="1"/>
+      <w:numFmt w:val="bullet"/>
+      <w:lvlText w:val=""/>
+      <w:lvlJc w:val="left"/>
+      <w:pPr>
+        <w:ind w:left="6480" w:hanging="360"/>
+      </w:pPr>
+      <w:rPr>
+        <w:rFonts w:ascii="Wingdings" w:hAnsi="Wingdings" w:hint="default"/>
+      </w:rPr>
+    </w:lvl>
+  </w:abstractNum>
+  <w:num w:numId="1">
+    <w:abstractNumId w:val="0"/>
+  </w:num>
+</w:numbering>
 </file>
 
 <file path=word/styles.xml><?xml version="1.0" encoding="utf-8"?>
@@ -5773,7 +6344,7 @@
 </file>
 
 <file path=customXml/itemProps1.xml><?xml version="1.0" encoding="utf-8"?>
-<ds:datastoreItem xmlns:ds="http://schemas.openxmlformats.org/officeDocument/2006/customXml" ds:itemID="{31C0528E-4B3D-4005-A742-31B782F588A0}">
+<ds:datastoreItem xmlns:ds="http://schemas.openxmlformats.org/officeDocument/2006/customXml" ds:itemID="{230EA9D2-D40E-4031-A146-2196CE31DBA9}">
   <ds:schemaRefs>
     <ds:schemaRef ds:uri="http://schemas.openxmlformats.org/officeDocument/2006/bibliography"/>
   </ds:schemaRefs>

</xml_diff>